<commit_message>
Documento Ieee 830 requerido para el proyecto hasta la fase del Sprint 1
</commit_message>
<xml_diff>
--- a/Ieee_830_Voto_Electronico.docx
+++ b/Ieee_830_Voto_Electronico.docx
@@ -2812,8 +2812,6 @@
           <w:szCs w:val="32"/>
         </w:rPr>
       </w:pPr>
-      <w:bookmarkStart w:id="0" w:name="_GoBack"/>
-      <w:bookmarkEnd w:id="0"/>
     </w:p>
     <w:p>
       <w:pPr>
@@ -3178,13 +3176,13 @@
       <w:pPr>
         <w:pStyle w:val="Ttulo1"/>
       </w:pPr>
-      <w:bookmarkStart w:id="1" w:name="_Toc84005696"/>
+      <w:bookmarkStart w:id="0" w:name="_Toc84005696"/>
       <w:r>
         <w:t>1 – Introducción.</w:t>
       </w:r>
-      <w:bookmarkStart w:id="2" w:name="_TOC_250009"/>
+      <w:bookmarkStart w:id="1" w:name="_TOC_250009"/>
+      <w:bookmarkEnd w:id="0"/>
       <w:bookmarkEnd w:id="1"/>
-      <w:bookmarkEnd w:id="2"/>
     </w:p>
     <w:p>
       <w:pPr>
@@ -3311,7 +3309,7 @@
           <w:szCs w:val="24"/>
         </w:rPr>
       </w:pPr>
-      <w:bookmarkStart w:id="3" w:name="_Toc84005697"/>
+      <w:bookmarkStart w:id="2" w:name="_Toc84005697"/>
       <w:r>
         <w:rPr>
           <w:rFonts w:ascii="Arial" w:hAnsi="Arial" w:cs="Arial"/>
@@ -3322,7 +3320,7 @@
         </w:rPr>
         <w:t>– Propósito.</w:t>
       </w:r>
-      <w:bookmarkEnd w:id="3"/>
+      <w:bookmarkEnd w:id="2"/>
     </w:p>
     <w:p>
       <w:pPr>
@@ -3635,7 +3633,7 @@
           <w:szCs w:val="24"/>
         </w:rPr>
       </w:pPr>
-      <w:bookmarkStart w:id="4" w:name="_Toc84005698"/>
+      <w:bookmarkStart w:id="3" w:name="_Toc84005698"/>
       <w:r>
         <w:rPr>
           <w:rFonts w:ascii="Arial" w:hAnsi="Arial" w:cs="Arial"/>
@@ -3646,7 +3644,7 @@
         </w:rPr>
         <w:t>– Alcance.</w:t>
       </w:r>
-      <w:bookmarkEnd w:id="4"/>
+      <w:bookmarkEnd w:id="3"/>
     </w:p>
     <w:p>
       <w:pPr>
@@ -3724,7 +3722,7 @@
           <w:szCs w:val="24"/>
         </w:rPr>
       </w:pPr>
-      <w:bookmarkStart w:id="5" w:name="_Toc84005699"/>
+      <w:bookmarkStart w:id="4" w:name="_Toc84005699"/>
       <w:r>
         <w:rPr>
           <w:rFonts w:ascii="Arial" w:hAnsi="Arial" w:cs="Arial"/>
@@ -3765,7 +3763,7 @@
         </w:rPr>
         <w:t>Personal involucrado.</w:t>
       </w:r>
-      <w:bookmarkEnd w:id="5"/>
+      <w:bookmarkEnd w:id="4"/>
     </w:p>
     <w:p>
       <w:pPr>
@@ -3891,8 +3889,24 @@
                 <w:rFonts w:ascii="Arial" w:hAnsi="Arial" w:cs="Arial"/>
                 <w:color w:val="365E90"/>
               </w:rPr>
-              <w:t>Desarrollador.</w:t>
-            </w:r>
+              <w:t>Desarrollador</w:t>
+            </w:r>
+            <w:r>
+              <w:rPr>
+                <w:rFonts w:ascii="Arial" w:hAnsi="Arial" w:cs="Arial"/>
+                <w:color w:val="365E90"/>
+              </w:rPr>
+              <w:t xml:space="preserve"> fullstack</w:t>
+            </w:r>
+            <w:r>
+              <w:rPr>
+                <w:rFonts w:ascii="Arial" w:hAnsi="Arial" w:cs="Arial"/>
+                <w:color w:val="365E90"/>
+              </w:rPr>
+              <w:t>.</w:t>
+            </w:r>
+            <w:bookmarkStart w:id="5" w:name="_GoBack"/>
+            <w:bookmarkEnd w:id="5"/>
           </w:p>
         </w:tc>
       </w:tr>
@@ -3977,7 +3991,7 @@
                 <w:rFonts w:ascii="Arial"/>
                 <w:color w:val="365E90"/>
               </w:rPr>
-              <w:t>Fullstack.</w:t>
+              <w:t>Verifica todos los aspectos del proyecto.</w:t>
             </w:r>
           </w:p>
         </w:tc>
@@ -4138,7 +4152,13 @@
               <w:rPr>
                 <w:rFonts w:ascii="Arial" w:hAnsi="Arial" w:cs="Arial"/>
               </w:rPr>
-              <w:t>Desarrollador.</w:t>
+              <w:t>Analista Funcional</w:t>
+            </w:r>
+            <w:r>
+              <w:rPr>
+                <w:rFonts w:ascii="Arial" w:hAnsi="Arial" w:cs="Arial"/>
+              </w:rPr>
+              <w:t>.</w:t>
             </w:r>
           </w:p>
         </w:tc>
@@ -4222,7 +4242,7 @@
               <w:rPr>
                 <w:rFonts w:ascii="Arial"/>
               </w:rPr>
-              <w:t>Fullstack.</w:t>
+              <w:t>Analizar y sugerir mejoras y/o cambios en el sistema.</w:t>
             </w:r>
           </w:p>
         </w:tc>
@@ -4383,7 +4403,21 @@
                 <w:rFonts w:ascii="Arial" w:hAnsi="Arial" w:cs="Arial"/>
                 <w:color w:val="365E90"/>
               </w:rPr>
-              <w:t>Desarrollador.</w:t>
+              <w:t>Diseñador</w:t>
+            </w:r>
+            <w:r>
+              <w:rPr>
+                <w:rFonts w:ascii="Arial" w:hAnsi="Arial" w:cs="Arial"/>
+                <w:color w:val="365E90"/>
+              </w:rPr>
+              <w:t xml:space="preserve"> UX/UI</w:t>
+            </w:r>
+            <w:r>
+              <w:rPr>
+                <w:rFonts w:ascii="Arial" w:hAnsi="Arial" w:cs="Arial"/>
+                <w:color w:val="365E90"/>
+              </w:rPr>
+              <w:t>.</w:t>
             </w:r>
           </w:p>
         </w:tc>
@@ -4469,7 +4503,14 @@
                 <w:rFonts w:ascii="Arial"/>
                 <w:color w:val="365E90"/>
               </w:rPr>
-              <w:t>Fullstack.</w:t>
+              <w:t>Crear interfaz</w:t>
+            </w:r>
+            <w:r>
+              <w:rPr>
+                <w:rFonts w:ascii="Arial"/>
+                <w:color w:val="365E90"/>
+              </w:rPr>
+              <w:t>.</w:t>
             </w:r>
           </w:p>
         </w:tc>
@@ -4627,7 +4668,25 @@
               <w:rPr>
                 <w:rFonts w:ascii="Arial" w:hAnsi="Arial" w:cs="Arial"/>
               </w:rPr>
-              <w:t>Desarrollador.</w:t>
+              <w:t>Desarrollador</w:t>
+            </w:r>
+            <w:r>
+              <w:rPr>
+                <w:rFonts w:ascii="Arial" w:hAnsi="Arial" w:cs="Arial"/>
+              </w:rPr>
+              <w:t xml:space="preserve"> de</w:t>
+            </w:r>
+            <w:r>
+              <w:rPr>
+                <w:rFonts w:ascii="Arial" w:hAnsi="Arial" w:cs="Arial"/>
+              </w:rPr>
+              <w:t xml:space="preserve"> base de datos</w:t>
+            </w:r>
+            <w:r>
+              <w:rPr>
+                <w:rFonts w:ascii="Arial" w:hAnsi="Arial" w:cs="Arial"/>
+              </w:rPr>
+              <w:t>.</w:t>
             </w:r>
           </w:p>
         </w:tc>
@@ -4709,7 +4768,25 @@
               <w:rPr>
                 <w:rFonts w:ascii="Arial"/>
               </w:rPr>
-              <w:t>Fullstack.</w:t>
+              <w:t>Creaci</w:t>
+            </w:r>
+            <w:r>
+              <w:rPr>
+                <w:rFonts w:ascii="Arial"/>
+              </w:rPr>
+              <w:t>ó</w:t>
+            </w:r>
+            <w:r>
+              <w:rPr>
+                <w:rFonts w:ascii="Arial"/>
+              </w:rPr>
+              <w:t>n y mantenimiento de base de datos</w:t>
+            </w:r>
+            <w:r>
+              <w:rPr>
+                <w:rFonts w:ascii="Arial"/>
+              </w:rPr>
+              <w:t>.</w:t>
             </w:r>
           </w:p>
         </w:tc>
@@ -4869,7 +4946,14 @@
                 <w:rFonts w:ascii="Arial" w:hAnsi="Arial" w:cs="Arial"/>
                 <w:color w:val="365E90"/>
               </w:rPr>
-              <w:t>Desarrollador.</w:t>
+              <w:t>Tester</w:t>
+            </w:r>
+            <w:r>
+              <w:rPr>
+                <w:rFonts w:ascii="Arial" w:hAnsi="Arial" w:cs="Arial"/>
+                <w:color w:val="365E90"/>
+              </w:rPr>
+              <w:t>.</w:t>
             </w:r>
           </w:p>
         </w:tc>
@@ -4955,7 +5039,14 @@
                 <w:rFonts w:ascii="Arial"/>
                 <w:color w:val="365E90"/>
               </w:rPr>
-              <w:t>Fullstack.</w:t>
+              <w:t>Probar funcionalidades y ejecutar pruebas</w:t>
+            </w:r>
+            <w:r>
+              <w:rPr>
+                <w:rFonts w:ascii="Arial"/>
+                <w:color w:val="365E90"/>
+              </w:rPr>
+              <w:t>.</w:t>
             </w:r>
           </w:p>
         </w:tc>
@@ -8722,6 +8813,7 @@
         <w:docPartUnique/>
       </w:docPartObj>
     </w:sdtPr>
+    <w:sdtEndPr/>
     <w:sdtContent>
       <w:p>
         <w:pPr>
@@ -11311,7 +11403,7 @@
 </file>
 
 <file path=customXml/itemProps1.xml><?xml version="1.0" encoding="utf-8"?>
-<ds:datastoreItem xmlns:ds="http://schemas.openxmlformats.org/officeDocument/2006/customXml" ds:itemID="{64FEC865-7925-40F3-926F-1CCC19517664}">
+<ds:datastoreItem xmlns:ds="http://schemas.openxmlformats.org/officeDocument/2006/customXml" ds:itemID="{23DC10D2-99C4-4230-8F96-06063A5A1C6C}">
   <ds:schemaRefs>
     <ds:schemaRef ds:uri="http://schemas.openxmlformats.org/officeDocument/2006/bibliography"/>
   </ds:schemaRefs>

</xml_diff>

<commit_message>
Viewport y titles revisados
</commit_message>
<xml_diff>
--- a/Ieee_830_Voto_Electronico.docx
+++ b/Ieee_830_Voto_Electronico.docx
@@ -1,6 +1,6 @@
 
 <file path=word/document.xml><?xml version="1.0" encoding="utf-8"?>
-<w:document xmlns:wpc="http://schemas.microsoft.com/office/word/2010/wordprocessingCanvas" xmlns:cx="http://schemas.microsoft.com/office/drawing/2014/chartex" xmlns:cx1="http://schemas.microsoft.com/office/drawing/2015/9/8/chartex" xmlns:cx2="http://schemas.microsoft.com/office/drawing/2015/10/21/chartex" xmlns:cx3="http://schemas.microsoft.com/office/drawing/2016/5/9/chartex" xmlns:cx4="http://schemas.microsoft.com/office/drawing/2016/5/10/chartex" xmlns:cx5="http://schemas.microsoft.com/office/drawing/2016/5/11/chartex" xmlns:cx6="http://schemas.microsoft.com/office/drawing/2016/5/12/chartex" xmlns:cx7="http://schemas.microsoft.com/office/drawing/2016/5/13/chartex" xmlns:cx8="http://schemas.microsoft.com/office/drawing/2016/5/14/chartex" xmlns:mc="http://schemas.openxmlformats.org/markup-compatibility/2006" xmlns:aink="http://schemas.microsoft.com/office/drawing/2016/ink" xmlns:am3d="http://schemas.microsoft.com/office/drawing/2017/model3d" xmlns:o="urn:schemas-microsoft-com:office:office" xmlns:r="http://schemas.openxmlformats.org/officeDocument/2006/relationships" xmlns:m="http://schemas.openxmlformats.org/officeDocument/2006/math" xmlns:v="urn:schemas-microsoft-com:vml" xmlns:wp14="http://schemas.microsoft.com/office/word/2010/wordprocessingDrawing" xmlns:wp="http://schemas.openxmlformats.org/drawingml/2006/wordprocessingDrawing" xmlns:w10="urn:schemas-microsoft-com:office:word" xmlns:w="http://schemas.openxmlformats.org/wordprocessingml/2006/main" xmlns:w14="http://schemas.microsoft.com/office/word/2010/wordml" xmlns:w15="http://schemas.microsoft.com/office/word/2012/wordml" xmlns:w16cid="http://schemas.microsoft.com/office/word/2016/wordml/cid" xmlns:w16se="http://schemas.microsoft.com/office/word/2015/wordml/symex" xmlns:wpg="http://schemas.microsoft.com/office/word/2010/wordprocessingGroup" xmlns:wpi="http://schemas.microsoft.com/office/word/2010/wordprocessingInk" xmlns:wne="http://schemas.microsoft.com/office/word/2006/wordml" xmlns:wps="http://schemas.microsoft.com/office/word/2010/wordprocessingShape" mc:Ignorable="w14 w15 w16se w16cid wp14">
+<w:document xmlns:wpc="http://schemas.microsoft.com/office/word/2010/wordprocessingCanvas" xmlns:mc="http://schemas.openxmlformats.org/markup-compatibility/2006" xmlns:o="urn:schemas-microsoft-com:office:office" xmlns:r="http://schemas.openxmlformats.org/officeDocument/2006/relationships" xmlns:m="http://schemas.openxmlformats.org/officeDocument/2006/math" xmlns:v="urn:schemas-microsoft-com:vml" xmlns:wp14="http://schemas.microsoft.com/office/word/2010/wordprocessingDrawing" xmlns:wp="http://schemas.openxmlformats.org/drawingml/2006/wordprocessingDrawing" xmlns:w10="urn:schemas-microsoft-com:office:word" xmlns:w="http://schemas.openxmlformats.org/wordprocessingml/2006/main" xmlns:w14="http://schemas.microsoft.com/office/word/2010/wordml" xmlns:w15="http://schemas.microsoft.com/office/word/2012/wordml" xmlns:wpg="http://schemas.microsoft.com/office/word/2010/wordprocessingGroup" xmlns:wpi="http://schemas.microsoft.com/office/word/2010/wordprocessingInk" xmlns:wne="http://schemas.microsoft.com/office/word/2006/wordml" xmlns:wps="http://schemas.microsoft.com/office/word/2010/wordprocessingShape" mc:Ignorable="w14 w15 wp14">
   <w:body>
     <w:p>
       <w:pPr>
@@ -120,6 +120,7 @@
           <w:noProof/>
           <w:sz w:val="30"/>
           <w:szCs w:val="30"/>
+          <w:lang w:eastAsia="es-AR"/>
         </w:rPr>
         <mc:AlternateContent>
           <mc:Choice Requires="wps">
@@ -176,7 +177,7 @@
               </wp:anchor>
             </w:drawing>
           </mc:Choice>
-          <mc:Fallback>
+          <mc:Fallback xmlns:cx="http://schemas.microsoft.com/office/drawing/2014/chartex" xmlns:cx1="http://schemas.microsoft.com/office/drawing/2015/9/8/chartex" xmlns:cx2="http://schemas.microsoft.com/office/drawing/2015/10/21/chartex" xmlns:cx3="http://schemas.microsoft.com/office/drawing/2016/5/9/chartex" xmlns:cx4="http://schemas.microsoft.com/office/drawing/2016/5/10/chartex" xmlns:cx5="http://schemas.microsoft.com/office/drawing/2016/5/11/chartex" xmlns:cx6="http://schemas.microsoft.com/office/drawing/2016/5/12/chartex" xmlns:cx7="http://schemas.microsoft.com/office/drawing/2016/5/13/chartex" xmlns:cx8="http://schemas.microsoft.com/office/drawing/2016/5/14/chartex" xmlns:aink="http://schemas.microsoft.com/office/drawing/2016/ink" xmlns:am3d="http://schemas.microsoft.com/office/drawing/2017/model3d" xmlns:w16cid="http://schemas.microsoft.com/office/word/2016/wordml/cid" xmlns:w16se="http://schemas.microsoft.com/office/word/2015/wordml/symex">
             <w:pict>
               <v:line w14:anchorId="3CD9B6C1" id="Conector recto 1" o:spid="_x0000_s1026" style="position:absolute;flip:y;z-index:251659264;visibility:visible;mso-wrap-style:square;mso-wrap-distance-left:9pt;mso-wrap-distance-top:0;mso-wrap-distance-right:9pt;mso-wrap-distance-bottom:0;mso-position-horizontal:center;mso-position-horizontal-relative:margin;mso-position-vertical:absolute;mso-position-vertical-relative:text" from="0,9.95pt" to="278.2pt,11.8pt" o:gfxdata="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" strokecolor="black [3213]" strokeweight="1.25pt">
                 <v:stroke joinstyle="miter"/>
@@ -247,7 +248,19 @@
           <w:sz w:val="30"/>
           <w:szCs w:val="30"/>
         </w:rPr>
-        <w:t>software</w:t>
+        <w:t>soft</w:t>
+      </w:r>
+      <w:bookmarkStart w:id="0" w:name="_GoBack"/>
+      <w:bookmarkEnd w:id="0"/>
+      <w:r>
+        <w:rPr>
+          <w:rFonts w:ascii="Arial" w:hAnsi="Arial" w:cs="Arial"/>
+          <w:b/>
+          <w:bCs/>
+          <w:sz w:val="30"/>
+          <w:szCs w:val="30"/>
+        </w:rPr>
+        <w:t>ware</w:t>
       </w:r>
     </w:p>
     <w:p>
@@ -360,6 +373,7 @@
           <w:noProof/>
           <w:sz w:val="30"/>
           <w:szCs w:val="30"/>
+          <w:lang w:eastAsia="es-AR"/>
         </w:rPr>
         <mc:AlternateContent>
           <mc:Choice Requires="wps">
@@ -416,7 +430,7 @@
               </wp:anchor>
             </w:drawing>
           </mc:Choice>
-          <mc:Fallback>
+          <mc:Fallback xmlns:cx="http://schemas.microsoft.com/office/drawing/2014/chartex" xmlns:cx1="http://schemas.microsoft.com/office/drawing/2015/9/8/chartex" xmlns:cx2="http://schemas.microsoft.com/office/drawing/2015/10/21/chartex" xmlns:cx3="http://schemas.microsoft.com/office/drawing/2016/5/9/chartex" xmlns:cx4="http://schemas.microsoft.com/office/drawing/2016/5/10/chartex" xmlns:cx5="http://schemas.microsoft.com/office/drawing/2016/5/11/chartex" xmlns:cx6="http://schemas.microsoft.com/office/drawing/2016/5/12/chartex" xmlns:cx7="http://schemas.microsoft.com/office/drawing/2016/5/13/chartex" xmlns:cx8="http://schemas.microsoft.com/office/drawing/2016/5/14/chartex" xmlns:aink="http://schemas.microsoft.com/office/drawing/2016/ink" xmlns:am3d="http://schemas.microsoft.com/office/drawing/2017/model3d" xmlns:w16cid="http://schemas.microsoft.com/office/word/2016/wordml/cid" xmlns:w16se="http://schemas.microsoft.com/office/word/2015/wordml/symex">
             <w:pict>
               <v:line w14:anchorId="06B33247" id="Conector recto 2" o:spid="_x0000_s1026" style="position:absolute;flip:y;z-index:251661312;visibility:visible;mso-wrap-style:square;mso-wrap-distance-left:9pt;mso-wrap-distance-top:0;mso-wrap-distance-right:9pt;mso-wrap-distance-bottom:0;mso-position-horizontal:center;mso-position-horizontal-relative:margin;mso-position-vertical:absolute;mso-position-vertical-relative:text" from="0,17.15pt" to="278.2pt,19pt" o:gfxdata="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" strokecolor="black [3213]" strokeweight="1.25pt">
                 <v:stroke joinstyle="miter"/>
@@ -1481,6 +1495,7 @@
           <w:color w:val="FFFFFF" w:themeColor="background1"/>
           <w:sz w:val="20"/>
           <w:szCs w:val="20"/>
+          <w:lang w:eastAsia="es-AR"/>
         </w:rPr>
         <w:lastRenderedPageBreak/>
         <w:drawing>
@@ -1593,6 +1608,7 @@
           <w:color w:val="FFFFFF" w:themeColor="background1"/>
           <w:sz w:val="32"/>
           <w:szCs w:val="32"/>
+          <w:lang w:eastAsia="es-AR"/>
         </w:rPr>
         <mc:AlternateContent>
           <mc:Choice Requires="wps">
@@ -1655,7 +1671,7 @@
               </wp:anchor>
             </w:drawing>
           </mc:Choice>
-          <mc:Fallback>
+          <mc:Fallback xmlns:cx="http://schemas.microsoft.com/office/drawing/2014/chartex" xmlns:cx1="http://schemas.microsoft.com/office/drawing/2015/9/8/chartex" xmlns:cx2="http://schemas.microsoft.com/office/drawing/2015/10/21/chartex" xmlns:cx3="http://schemas.microsoft.com/office/drawing/2016/5/9/chartex" xmlns:cx4="http://schemas.microsoft.com/office/drawing/2016/5/10/chartex" xmlns:cx5="http://schemas.microsoft.com/office/drawing/2016/5/11/chartex" xmlns:cx6="http://schemas.microsoft.com/office/drawing/2016/5/12/chartex" xmlns:cx7="http://schemas.microsoft.com/office/drawing/2016/5/13/chartex" xmlns:cx8="http://schemas.microsoft.com/office/drawing/2016/5/14/chartex" xmlns:aink="http://schemas.microsoft.com/office/drawing/2016/ink" xmlns:am3d="http://schemas.microsoft.com/office/drawing/2017/model3d" xmlns:w16cid="http://schemas.microsoft.com/office/word/2016/wordml/cid" xmlns:w16se="http://schemas.microsoft.com/office/word/2015/wordml/symex">
             <w:pict>
               <v:line w14:anchorId="62AE8178" id="Conector recto 6" o:spid="_x0000_s1026" style="position:absolute;z-index:251663360;visibility:visible;mso-wrap-style:square;mso-width-percent:0;mso-height-percent:0;mso-wrap-distance-left:9pt;mso-wrap-distance-top:0;mso-wrap-distance-right:9pt;mso-wrap-distance-bottom:0;mso-position-horizontal:absolute;mso-position-horizontal-relative:text;mso-position-vertical:absolute;mso-position-vertical-relative:text;mso-width-percent:0;mso-height-percent:0;mso-width-relative:margin;mso-height-relative:margin" from=".45pt,20.5pt" to="479.2pt,20.95pt" o:gfxdata="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" strokecolor="black [3213]" strokeweight="1.25pt">
                 <v:stroke joinstyle="miter"/>
@@ -1734,7 +1750,7 @@
       <w:sdtContent>
         <w:p>
           <w:pPr>
-            <w:pStyle w:val="TtuloTDC"/>
+            <w:pStyle w:val="TtulodeTDC"/>
             <w:rPr>
               <w:b/>
               <w:bCs/>
@@ -2967,6 +2983,7 @@
           <w:color w:val="FFFFFF" w:themeColor="background1"/>
           <w:sz w:val="20"/>
           <w:szCs w:val="20"/>
+          <w:lang w:eastAsia="es-AR"/>
         </w:rPr>
         <w:drawing>
           <wp:anchor distT="0" distB="0" distL="114300" distR="114300" simplePos="0" relativeHeight="251665408" behindDoc="1" locked="0" layoutInCell="1" allowOverlap="1" wp14:anchorId="23F4DE17" wp14:editId="03F8D8B9">
@@ -3066,6 +3083,7 @@
           <w:color w:val="FFFFFF" w:themeColor="background1"/>
           <w:sz w:val="32"/>
           <w:szCs w:val="32"/>
+          <w:lang w:eastAsia="es-AR"/>
         </w:rPr>
         <mc:AlternateContent>
           <mc:Choice Requires="wps">
@@ -3128,7 +3146,7 @@
               </wp:anchor>
             </w:drawing>
           </mc:Choice>
-          <mc:Fallback>
+          <mc:Fallback xmlns:cx="http://schemas.microsoft.com/office/drawing/2014/chartex" xmlns:cx1="http://schemas.microsoft.com/office/drawing/2015/9/8/chartex" xmlns:cx2="http://schemas.microsoft.com/office/drawing/2015/10/21/chartex" xmlns:cx3="http://schemas.microsoft.com/office/drawing/2016/5/9/chartex" xmlns:cx4="http://schemas.microsoft.com/office/drawing/2016/5/10/chartex" xmlns:cx5="http://schemas.microsoft.com/office/drawing/2016/5/11/chartex" xmlns:cx6="http://schemas.microsoft.com/office/drawing/2016/5/12/chartex" xmlns:cx7="http://schemas.microsoft.com/office/drawing/2016/5/13/chartex" xmlns:cx8="http://schemas.microsoft.com/office/drawing/2016/5/14/chartex" xmlns:aink="http://schemas.microsoft.com/office/drawing/2016/ink" xmlns:am3d="http://schemas.microsoft.com/office/drawing/2017/model3d" xmlns:w16cid="http://schemas.microsoft.com/office/word/2016/wordml/cid" xmlns:w16se="http://schemas.microsoft.com/office/word/2015/wordml/symex">
             <w:pict>
               <v:line w14:anchorId="0BFDC361" id="Conector recto 7" o:spid="_x0000_s1026" style="position:absolute;z-index:251666432;visibility:visible;mso-wrap-style:square;mso-width-percent:0;mso-height-percent:0;mso-wrap-distance-left:9pt;mso-wrap-distance-top:0;mso-wrap-distance-right:9pt;mso-wrap-distance-bottom:0;mso-position-horizontal:absolute;mso-position-horizontal-relative:text;mso-position-vertical:absolute;mso-position-vertical-relative:text;mso-width-percent:0;mso-height-percent:0;mso-width-relative:margin;mso-height-relative:margin" from=".45pt,20.5pt" to="479.2pt,20.95pt" o:gfxdata="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" strokecolor="black [3213]" strokeweight="1.25pt">
                 <v:stroke joinstyle="miter"/>
@@ -3176,13 +3194,13 @@
       <w:pPr>
         <w:pStyle w:val="Ttulo1"/>
       </w:pPr>
-      <w:bookmarkStart w:id="0" w:name="_Toc84005696"/>
+      <w:bookmarkStart w:id="1" w:name="_Toc84005696"/>
       <w:r>
         <w:t>1 – Introducción.</w:t>
       </w:r>
-      <w:bookmarkStart w:id="1" w:name="_TOC_250009"/>
-      <w:bookmarkEnd w:id="0"/>
+      <w:bookmarkStart w:id="2" w:name="_TOC_250009"/>
       <w:bookmarkEnd w:id="1"/>
+      <w:bookmarkEnd w:id="2"/>
     </w:p>
     <w:p>
       <w:pPr>
@@ -3309,7 +3327,7 @@
           <w:szCs w:val="24"/>
         </w:rPr>
       </w:pPr>
-      <w:bookmarkStart w:id="2" w:name="_Toc84005697"/>
+      <w:bookmarkStart w:id="3" w:name="_Toc84005697"/>
       <w:r>
         <w:rPr>
           <w:rFonts w:ascii="Arial" w:hAnsi="Arial" w:cs="Arial"/>
@@ -3320,7 +3338,7 @@
         </w:rPr>
         <w:t>– Propósito.</w:t>
       </w:r>
-      <w:bookmarkEnd w:id="2"/>
+      <w:bookmarkEnd w:id="3"/>
     </w:p>
     <w:p>
       <w:pPr>
@@ -3633,7 +3651,7 @@
           <w:szCs w:val="24"/>
         </w:rPr>
       </w:pPr>
-      <w:bookmarkStart w:id="3" w:name="_Toc84005698"/>
+      <w:bookmarkStart w:id="4" w:name="_Toc84005698"/>
       <w:r>
         <w:rPr>
           <w:rFonts w:ascii="Arial" w:hAnsi="Arial" w:cs="Arial"/>
@@ -3644,7 +3662,7 @@
         </w:rPr>
         <w:t>– Alcance.</w:t>
       </w:r>
-      <w:bookmarkEnd w:id="3"/>
+      <w:bookmarkEnd w:id="4"/>
     </w:p>
     <w:p>
       <w:pPr>
@@ -3722,7 +3740,7 @@
           <w:szCs w:val="24"/>
         </w:rPr>
       </w:pPr>
-      <w:bookmarkStart w:id="4" w:name="_Toc84005699"/>
+      <w:bookmarkStart w:id="5" w:name="_Toc84005699"/>
       <w:r>
         <w:rPr>
           <w:rFonts w:ascii="Arial" w:hAnsi="Arial" w:cs="Arial"/>
@@ -3763,7 +3781,7 @@
         </w:rPr>
         <w:t>Personal involucrado.</w:t>
       </w:r>
-      <w:bookmarkEnd w:id="4"/>
+      <w:bookmarkEnd w:id="5"/>
     </w:p>
     <w:p>
       <w:pPr>
@@ -3905,8 +3923,6 @@
               </w:rPr>
               <w:t>.</w:t>
             </w:r>
-            <w:bookmarkStart w:id="5" w:name="_GoBack"/>
-            <w:bookmarkEnd w:id="5"/>
           </w:p>
         </w:tc>
       </w:tr>
@@ -5128,6 +5144,7 @@
           <w:color w:val="FFFFFF" w:themeColor="background1"/>
           <w:sz w:val="20"/>
           <w:szCs w:val="20"/>
+          <w:lang w:eastAsia="es-AR"/>
         </w:rPr>
         <w:drawing>
           <wp:anchor distT="0" distB="0" distL="114300" distR="114300" simplePos="0" relativeHeight="251668480" behindDoc="1" locked="0" layoutInCell="1" allowOverlap="1" wp14:anchorId="7D1C81B5" wp14:editId="49A8FE01">
@@ -5227,6 +5244,7 @@
           <w:color w:val="FFFFFF" w:themeColor="background1"/>
           <w:sz w:val="32"/>
           <w:szCs w:val="32"/>
+          <w:lang w:eastAsia="es-AR"/>
         </w:rPr>
         <mc:AlternateContent>
           <mc:Choice Requires="wps">
@@ -5289,7 +5307,7 @@
               </wp:anchor>
             </w:drawing>
           </mc:Choice>
-          <mc:Fallback>
+          <mc:Fallback xmlns:cx="http://schemas.microsoft.com/office/drawing/2014/chartex" xmlns:cx1="http://schemas.microsoft.com/office/drawing/2015/9/8/chartex" xmlns:cx2="http://schemas.microsoft.com/office/drawing/2015/10/21/chartex" xmlns:cx3="http://schemas.microsoft.com/office/drawing/2016/5/9/chartex" xmlns:cx4="http://schemas.microsoft.com/office/drawing/2016/5/10/chartex" xmlns:cx5="http://schemas.microsoft.com/office/drawing/2016/5/11/chartex" xmlns:cx6="http://schemas.microsoft.com/office/drawing/2016/5/12/chartex" xmlns:cx7="http://schemas.microsoft.com/office/drawing/2016/5/13/chartex" xmlns:cx8="http://schemas.microsoft.com/office/drawing/2016/5/14/chartex" xmlns:aink="http://schemas.microsoft.com/office/drawing/2016/ink" xmlns:am3d="http://schemas.microsoft.com/office/drawing/2017/model3d" xmlns:w16cid="http://schemas.microsoft.com/office/word/2016/wordml/cid" xmlns:w16se="http://schemas.microsoft.com/office/word/2015/wordml/symex">
             <w:pict>
               <v:line w14:anchorId="7D8FA81C" id="Conector recto 10" o:spid="_x0000_s1026" style="position:absolute;z-index:251669504;visibility:visible;mso-wrap-style:square;mso-width-percent:0;mso-height-percent:0;mso-wrap-distance-left:9pt;mso-wrap-distance-top:0;mso-wrap-distance-right:9pt;mso-wrap-distance-bottom:0;mso-position-horizontal:absolute;mso-position-horizontal-relative:text;mso-position-vertical:absolute;mso-position-vertical-relative:text;mso-width-percent:0;mso-height-percent:0;mso-width-relative:margin;mso-height-relative:margin" from=".45pt,20.5pt" to="479.2pt,20.95pt" o:gfxdata="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" strokecolor="black [3213]" strokeweight="1.25pt">
                 <v:stroke joinstyle="miter"/>
@@ -6315,6 +6333,7 @@
           <w:color w:val="FFFFFF" w:themeColor="background1"/>
           <w:sz w:val="20"/>
           <w:szCs w:val="20"/>
+          <w:lang w:eastAsia="es-AR"/>
         </w:rPr>
         <w:drawing>
           <wp:anchor distT="0" distB="0" distL="114300" distR="114300" simplePos="0" relativeHeight="251671552" behindDoc="1" locked="0" layoutInCell="1" allowOverlap="1" wp14:anchorId="627B611D" wp14:editId="32497D2A">
@@ -6414,6 +6433,7 @@
           <w:color w:val="FFFFFF" w:themeColor="background1"/>
           <w:sz w:val="32"/>
           <w:szCs w:val="32"/>
+          <w:lang w:eastAsia="es-AR"/>
         </w:rPr>
         <mc:AlternateContent>
           <mc:Choice Requires="wps">
@@ -6476,7 +6496,7 @@
               </wp:anchor>
             </w:drawing>
           </mc:Choice>
-          <mc:Fallback>
+          <mc:Fallback xmlns:cx="http://schemas.microsoft.com/office/drawing/2014/chartex" xmlns:cx1="http://schemas.microsoft.com/office/drawing/2015/9/8/chartex" xmlns:cx2="http://schemas.microsoft.com/office/drawing/2015/10/21/chartex" xmlns:cx3="http://schemas.microsoft.com/office/drawing/2016/5/9/chartex" xmlns:cx4="http://schemas.microsoft.com/office/drawing/2016/5/10/chartex" xmlns:cx5="http://schemas.microsoft.com/office/drawing/2016/5/11/chartex" xmlns:cx6="http://schemas.microsoft.com/office/drawing/2016/5/12/chartex" xmlns:cx7="http://schemas.microsoft.com/office/drawing/2016/5/13/chartex" xmlns:cx8="http://schemas.microsoft.com/office/drawing/2016/5/14/chartex" xmlns:aink="http://schemas.microsoft.com/office/drawing/2016/ink" xmlns:am3d="http://schemas.microsoft.com/office/drawing/2017/model3d" xmlns:w16cid="http://schemas.microsoft.com/office/word/2016/wordml/cid" xmlns:w16se="http://schemas.microsoft.com/office/word/2015/wordml/symex">
             <w:pict>
               <v:line w14:anchorId="7F859D94" id="Conector recto 12" o:spid="_x0000_s1026" style="position:absolute;z-index:251672576;visibility:visible;mso-wrap-style:square;mso-width-percent:0;mso-height-percent:0;mso-wrap-distance-left:9pt;mso-wrap-distance-top:0;mso-wrap-distance-right:9pt;mso-wrap-distance-bottom:0;mso-position-horizontal:absolute;mso-position-horizontal-relative:text;mso-position-vertical:absolute;mso-position-vertical-relative:text;mso-width-percent:0;mso-height-percent:0;mso-width-relative:margin;mso-height-relative:margin" from=".45pt,20.5pt" to="479.2pt,20.95pt" o:gfxdata="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" strokecolor="black [3213]" strokeweight="1.25pt">
                 <v:stroke joinstyle="miter"/>
@@ -7355,6 +7375,7 @@
           <w:color w:val="FFFFFF" w:themeColor="background1"/>
           <w:sz w:val="20"/>
           <w:szCs w:val="20"/>
+          <w:lang w:eastAsia="es-AR"/>
         </w:rPr>
         <w:lastRenderedPageBreak/>
         <w:drawing>
@@ -7455,6 +7476,7 @@
           <w:color w:val="FFFFFF" w:themeColor="background1"/>
           <w:sz w:val="32"/>
           <w:szCs w:val="32"/>
+          <w:lang w:eastAsia="es-AR"/>
         </w:rPr>
         <mc:AlternateContent>
           <mc:Choice Requires="wps">
@@ -7517,7 +7539,7 @@
               </wp:anchor>
             </w:drawing>
           </mc:Choice>
-          <mc:Fallback>
+          <mc:Fallback xmlns:cx="http://schemas.microsoft.com/office/drawing/2014/chartex" xmlns:cx1="http://schemas.microsoft.com/office/drawing/2015/9/8/chartex" xmlns:cx2="http://schemas.microsoft.com/office/drawing/2015/10/21/chartex" xmlns:cx3="http://schemas.microsoft.com/office/drawing/2016/5/9/chartex" xmlns:cx4="http://schemas.microsoft.com/office/drawing/2016/5/10/chartex" xmlns:cx5="http://schemas.microsoft.com/office/drawing/2016/5/11/chartex" xmlns:cx6="http://schemas.microsoft.com/office/drawing/2016/5/12/chartex" xmlns:cx7="http://schemas.microsoft.com/office/drawing/2016/5/13/chartex" xmlns:cx8="http://schemas.microsoft.com/office/drawing/2016/5/14/chartex" xmlns:aink="http://schemas.microsoft.com/office/drawing/2016/ink" xmlns:am3d="http://schemas.microsoft.com/office/drawing/2017/model3d" xmlns:w16cid="http://schemas.microsoft.com/office/word/2016/wordml/cid" xmlns:w16se="http://schemas.microsoft.com/office/word/2015/wordml/symex">
             <w:pict>
               <v:line w14:anchorId="426A3FE7" id="Conector recto 14" o:spid="_x0000_s1026" style="position:absolute;z-index:251675648;visibility:visible;mso-wrap-style:square;mso-width-percent:0;mso-height-percent:0;mso-wrap-distance-left:9pt;mso-wrap-distance-top:0;mso-wrap-distance-right:9pt;mso-wrap-distance-bottom:0;mso-position-horizontal:absolute;mso-position-horizontal-relative:text;mso-position-vertical:absolute;mso-position-vertical-relative:text;mso-width-percent:0;mso-height-percent:0;mso-width-relative:margin;mso-height-relative:margin" from=".45pt,20.5pt" to="479.2pt,20.95pt" o:gfxdata="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" strokecolor="black [3213]" strokeweight="1.25pt">
                 <v:stroke joinstyle="miter"/>
@@ -7658,6 +7680,7 @@
           <w:noProof/>
           <w:sz w:val="24"/>
           <w:szCs w:val="24"/>
+          <w:lang w:eastAsia="es-AR"/>
         </w:rPr>
         <w:drawing>
           <wp:inline distT="0" distB="0" distL="0" distR="0" wp14:anchorId="26993A35" wp14:editId="5F5ADA78">
@@ -7941,6 +7964,7 @@
           <w:color w:val="FFFFFF" w:themeColor="background1"/>
           <w:sz w:val="20"/>
           <w:szCs w:val="20"/>
+          <w:lang w:eastAsia="es-AR"/>
         </w:rPr>
         <w:lastRenderedPageBreak/>
         <w:drawing>
@@ -8041,6 +8065,7 @@
           <w:color w:val="FFFFFF" w:themeColor="background1"/>
           <w:sz w:val="32"/>
           <w:szCs w:val="32"/>
+          <w:lang w:eastAsia="es-AR"/>
         </w:rPr>
         <mc:AlternateContent>
           <mc:Choice Requires="wps">
@@ -8103,7 +8128,7 @@
               </wp:anchor>
             </w:drawing>
           </mc:Choice>
-          <mc:Fallback>
+          <mc:Fallback xmlns:cx="http://schemas.microsoft.com/office/drawing/2014/chartex" xmlns:cx1="http://schemas.microsoft.com/office/drawing/2015/9/8/chartex" xmlns:cx2="http://schemas.microsoft.com/office/drawing/2015/10/21/chartex" xmlns:cx3="http://schemas.microsoft.com/office/drawing/2016/5/9/chartex" xmlns:cx4="http://schemas.microsoft.com/office/drawing/2016/5/10/chartex" xmlns:cx5="http://schemas.microsoft.com/office/drawing/2016/5/11/chartex" xmlns:cx6="http://schemas.microsoft.com/office/drawing/2016/5/12/chartex" xmlns:cx7="http://schemas.microsoft.com/office/drawing/2016/5/13/chartex" xmlns:cx8="http://schemas.microsoft.com/office/drawing/2016/5/14/chartex" xmlns:aink="http://schemas.microsoft.com/office/drawing/2016/ink" xmlns:am3d="http://schemas.microsoft.com/office/drawing/2017/model3d" xmlns:w16cid="http://schemas.microsoft.com/office/word/2016/wordml/cid" xmlns:w16se="http://schemas.microsoft.com/office/word/2015/wordml/symex">
             <w:pict>
               <v:line w14:anchorId="4DDD9A34" id="Conector recto 16" o:spid="_x0000_s1026" style="position:absolute;z-index:251678720;visibility:visible;mso-wrap-style:square;mso-width-percent:0;mso-height-percent:0;mso-wrap-distance-left:9pt;mso-wrap-distance-top:0;mso-wrap-distance-right:9pt;mso-wrap-distance-bottom:0;mso-position-horizontal:absolute;mso-position-horizontal-relative:text;mso-position-vertical:absolute;mso-position-vertical-relative:text;mso-width-percent:0;mso-height-percent:0;mso-width-relative:margin;mso-height-relative:margin" from=".45pt,20.5pt" to="479.2pt,20.95pt" o:gfxdata="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" strokecolor="black [3213]" strokeweight="1.25pt">
                 <v:stroke joinstyle="miter"/>
@@ -8779,7 +8804,7 @@
 </file>
 
 <file path=word/endnotes.xml><?xml version="1.0" encoding="utf-8"?>
-<w:endnotes xmlns:wpc="http://schemas.microsoft.com/office/word/2010/wordprocessingCanvas" xmlns:cx="http://schemas.microsoft.com/office/drawing/2014/chartex" xmlns:cx1="http://schemas.microsoft.com/office/drawing/2015/9/8/chartex" xmlns:cx2="http://schemas.microsoft.com/office/drawing/2015/10/21/chartex" xmlns:cx3="http://schemas.microsoft.com/office/drawing/2016/5/9/chartex" xmlns:cx4="http://schemas.microsoft.com/office/drawing/2016/5/10/chartex" xmlns:cx5="http://schemas.microsoft.com/office/drawing/2016/5/11/chartex" xmlns:cx6="http://schemas.microsoft.com/office/drawing/2016/5/12/chartex" xmlns:cx7="http://schemas.microsoft.com/office/drawing/2016/5/13/chartex" xmlns:cx8="http://schemas.microsoft.com/office/drawing/2016/5/14/chartex" xmlns:mc="http://schemas.openxmlformats.org/markup-compatibility/2006" xmlns:aink="http://schemas.microsoft.com/office/drawing/2016/ink" xmlns:am3d="http://schemas.microsoft.com/office/drawing/2017/model3d" xmlns:o="urn:schemas-microsoft-com:office:office" xmlns:r="http://schemas.openxmlformats.org/officeDocument/2006/relationships" xmlns:m="http://schemas.openxmlformats.org/officeDocument/2006/math" xmlns:v="urn:schemas-microsoft-com:vml" xmlns:wp14="http://schemas.microsoft.com/office/word/2010/wordprocessingDrawing" xmlns:wp="http://schemas.openxmlformats.org/drawingml/2006/wordprocessingDrawing" xmlns:w10="urn:schemas-microsoft-com:office:word" xmlns:w="http://schemas.openxmlformats.org/wordprocessingml/2006/main" xmlns:w14="http://schemas.microsoft.com/office/word/2010/wordml" xmlns:w15="http://schemas.microsoft.com/office/word/2012/wordml" xmlns:w16cid="http://schemas.microsoft.com/office/word/2016/wordml/cid" xmlns:w16se="http://schemas.microsoft.com/office/word/2015/wordml/symex" xmlns:wpg="http://schemas.microsoft.com/office/word/2010/wordprocessingGroup" xmlns:wpi="http://schemas.microsoft.com/office/word/2010/wordprocessingInk" xmlns:wne="http://schemas.microsoft.com/office/word/2006/wordml" xmlns:wps="http://schemas.microsoft.com/office/word/2010/wordprocessingShape" mc:Ignorable="w14 w15 w16se w16cid wp14">
+<w:endnotes xmlns:wpc="http://schemas.microsoft.com/office/word/2010/wordprocessingCanvas" xmlns:mc="http://schemas.openxmlformats.org/markup-compatibility/2006" xmlns:o="urn:schemas-microsoft-com:office:office" xmlns:r="http://schemas.openxmlformats.org/officeDocument/2006/relationships" xmlns:m="http://schemas.openxmlformats.org/officeDocument/2006/math" xmlns:v="urn:schemas-microsoft-com:vml" xmlns:wp14="http://schemas.microsoft.com/office/word/2010/wordprocessingDrawing" xmlns:wp="http://schemas.openxmlformats.org/drawingml/2006/wordprocessingDrawing" xmlns:w10="urn:schemas-microsoft-com:office:word" xmlns:w="http://schemas.openxmlformats.org/wordprocessingml/2006/main" xmlns:w14="http://schemas.microsoft.com/office/word/2010/wordml" xmlns:w15="http://schemas.microsoft.com/office/word/2012/wordml" xmlns:wpg="http://schemas.microsoft.com/office/word/2010/wordprocessingGroup" xmlns:wpi="http://schemas.microsoft.com/office/word/2010/wordprocessingInk" xmlns:wne="http://schemas.microsoft.com/office/word/2006/wordml" xmlns:wps="http://schemas.microsoft.com/office/word/2010/wordprocessingShape" mc:Ignorable="w14 w15 wp14">
   <w:endnote w:type="separator" w:id="-1">
     <w:p>
       <w:pPr>
@@ -8804,7 +8829,7 @@
 </file>
 
 <file path=word/footer1.xml><?xml version="1.0" encoding="utf-8"?>
-<w:ftr xmlns:wpc="http://schemas.microsoft.com/office/word/2010/wordprocessingCanvas" xmlns:cx="http://schemas.microsoft.com/office/drawing/2014/chartex" xmlns:cx1="http://schemas.microsoft.com/office/drawing/2015/9/8/chartex" xmlns:cx2="http://schemas.microsoft.com/office/drawing/2015/10/21/chartex" xmlns:cx3="http://schemas.microsoft.com/office/drawing/2016/5/9/chartex" xmlns:cx4="http://schemas.microsoft.com/office/drawing/2016/5/10/chartex" xmlns:cx5="http://schemas.microsoft.com/office/drawing/2016/5/11/chartex" xmlns:cx6="http://schemas.microsoft.com/office/drawing/2016/5/12/chartex" xmlns:cx7="http://schemas.microsoft.com/office/drawing/2016/5/13/chartex" xmlns:cx8="http://schemas.microsoft.com/office/drawing/2016/5/14/chartex" xmlns:mc="http://schemas.openxmlformats.org/markup-compatibility/2006" xmlns:aink="http://schemas.microsoft.com/office/drawing/2016/ink" xmlns:am3d="http://schemas.microsoft.com/office/drawing/2017/model3d" xmlns:o="urn:schemas-microsoft-com:office:office" xmlns:r="http://schemas.openxmlformats.org/officeDocument/2006/relationships" xmlns:m="http://schemas.openxmlformats.org/officeDocument/2006/math" xmlns:v="urn:schemas-microsoft-com:vml" xmlns:wp14="http://schemas.microsoft.com/office/word/2010/wordprocessingDrawing" xmlns:wp="http://schemas.openxmlformats.org/drawingml/2006/wordprocessingDrawing" xmlns:w10="urn:schemas-microsoft-com:office:word" xmlns:w="http://schemas.openxmlformats.org/wordprocessingml/2006/main" xmlns:w14="http://schemas.microsoft.com/office/word/2010/wordml" xmlns:w15="http://schemas.microsoft.com/office/word/2012/wordml" xmlns:w16cid="http://schemas.microsoft.com/office/word/2016/wordml/cid" xmlns:w16se="http://schemas.microsoft.com/office/word/2015/wordml/symex" xmlns:wpg="http://schemas.microsoft.com/office/word/2010/wordprocessingGroup" xmlns:wpi="http://schemas.microsoft.com/office/word/2010/wordprocessingInk" xmlns:wne="http://schemas.microsoft.com/office/word/2006/wordml" xmlns:wps="http://schemas.microsoft.com/office/word/2010/wordprocessingShape" mc:Ignorable="w14 w15 w16se w16cid wp14">
+<w:ftr xmlns:wpc="http://schemas.microsoft.com/office/word/2010/wordprocessingCanvas" xmlns:mc="http://schemas.openxmlformats.org/markup-compatibility/2006" xmlns:o="urn:schemas-microsoft-com:office:office" xmlns:r="http://schemas.openxmlformats.org/officeDocument/2006/relationships" xmlns:m="http://schemas.openxmlformats.org/officeDocument/2006/math" xmlns:v="urn:schemas-microsoft-com:vml" xmlns:wp14="http://schemas.microsoft.com/office/word/2010/wordprocessingDrawing" xmlns:wp="http://schemas.openxmlformats.org/drawingml/2006/wordprocessingDrawing" xmlns:w10="urn:schemas-microsoft-com:office:word" xmlns:w="http://schemas.openxmlformats.org/wordprocessingml/2006/main" xmlns:w14="http://schemas.microsoft.com/office/word/2010/wordml" xmlns:w15="http://schemas.microsoft.com/office/word/2012/wordml" xmlns:wpg="http://schemas.microsoft.com/office/word/2010/wordprocessingGroup" xmlns:wpi="http://schemas.microsoft.com/office/word/2010/wordprocessingInk" xmlns:wne="http://schemas.microsoft.com/office/word/2006/wordml" xmlns:wps="http://schemas.microsoft.com/office/word/2010/wordprocessingShape" mc:Ignorable="w14 w15 wp14">
   <w:sdt>
     <w:sdtPr>
       <w:id w:val="-1297371074"/>
@@ -8823,6 +8848,7 @@
         <w:r>
           <w:rPr>
             <w:noProof/>
+            <w:lang w:eastAsia="es-AR"/>
           </w:rPr>
           <mc:AlternateContent>
             <mc:Choice Requires="wps">
@@ -8881,7 +8907,7 @@
                 </wp:inline>
               </w:drawing>
             </mc:Choice>
-            <mc:Fallback>
+            <mc:Fallback xmlns:cx="http://schemas.microsoft.com/office/drawing/2014/chartex" xmlns:cx1="http://schemas.microsoft.com/office/drawing/2015/9/8/chartex" xmlns:cx2="http://schemas.microsoft.com/office/drawing/2015/10/21/chartex" xmlns:cx3="http://schemas.microsoft.com/office/drawing/2016/5/9/chartex" xmlns:cx4="http://schemas.microsoft.com/office/drawing/2016/5/10/chartex" xmlns:cx5="http://schemas.microsoft.com/office/drawing/2016/5/11/chartex" xmlns:cx6="http://schemas.microsoft.com/office/drawing/2016/5/12/chartex" xmlns:cx7="http://schemas.microsoft.com/office/drawing/2016/5/13/chartex" xmlns:cx8="http://schemas.microsoft.com/office/drawing/2016/5/14/chartex" xmlns:aink="http://schemas.microsoft.com/office/drawing/2016/ink" xmlns:am3d="http://schemas.microsoft.com/office/drawing/2017/model3d" xmlns:w16cid="http://schemas.microsoft.com/office/word/2016/wordml/cid" xmlns:w16se="http://schemas.microsoft.com/office/word/2015/wordml/symex">
               <w:pict>
                 <v:shapetype w14:anchorId="117D2131" id="_x0000_t110" coordsize="21600,21600" o:spt="110" path="m10800,l,10800,10800,21600,21600,10800xe">
                   <v:stroke joinstyle="miter"/>
@@ -8912,9 +8938,10 @@
         </w:r>
         <w:r>
           <w:rPr>
+            <w:noProof/>
             <w:lang w:val="es-ES"/>
           </w:rPr>
-          <w:t>2</w:t>
+          <w:t>5</w:t>
         </w:r>
         <w:r>
           <w:fldChar w:fldCharType="end"/>
@@ -8931,7 +8958,7 @@
 </file>
 
 <file path=word/footnotes.xml><?xml version="1.0" encoding="utf-8"?>
-<w:footnotes xmlns:wpc="http://schemas.microsoft.com/office/word/2010/wordprocessingCanvas" xmlns:cx="http://schemas.microsoft.com/office/drawing/2014/chartex" xmlns:cx1="http://schemas.microsoft.com/office/drawing/2015/9/8/chartex" xmlns:cx2="http://schemas.microsoft.com/office/drawing/2015/10/21/chartex" xmlns:cx3="http://schemas.microsoft.com/office/drawing/2016/5/9/chartex" xmlns:cx4="http://schemas.microsoft.com/office/drawing/2016/5/10/chartex" xmlns:cx5="http://schemas.microsoft.com/office/drawing/2016/5/11/chartex" xmlns:cx6="http://schemas.microsoft.com/office/drawing/2016/5/12/chartex" xmlns:cx7="http://schemas.microsoft.com/office/drawing/2016/5/13/chartex" xmlns:cx8="http://schemas.microsoft.com/office/drawing/2016/5/14/chartex" xmlns:mc="http://schemas.openxmlformats.org/markup-compatibility/2006" xmlns:aink="http://schemas.microsoft.com/office/drawing/2016/ink" xmlns:am3d="http://schemas.microsoft.com/office/drawing/2017/model3d" xmlns:o="urn:schemas-microsoft-com:office:office" xmlns:r="http://schemas.openxmlformats.org/officeDocument/2006/relationships" xmlns:m="http://schemas.openxmlformats.org/officeDocument/2006/math" xmlns:v="urn:schemas-microsoft-com:vml" xmlns:wp14="http://schemas.microsoft.com/office/word/2010/wordprocessingDrawing" xmlns:wp="http://schemas.openxmlformats.org/drawingml/2006/wordprocessingDrawing" xmlns:w10="urn:schemas-microsoft-com:office:word" xmlns:w="http://schemas.openxmlformats.org/wordprocessingml/2006/main" xmlns:w14="http://schemas.microsoft.com/office/word/2010/wordml" xmlns:w15="http://schemas.microsoft.com/office/word/2012/wordml" xmlns:w16cid="http://schemas.microsoft.com/office/word/2016/wordml/cid" xmlns:w16se="http://schemas.microsoft.com/office/word/2015/wordml/symex" xmlns:wpg="http://schemas.microsoft.com/office/word/2010/wordprocessingGroup" xmlns:wpi="http://schemas.microsoft.com/office/word/2010/wordprocessingInk" xmlns:wne="http://schemas.microsoft.com/office/word/2006/wordml" xmlns:wps="http://schemas.microsoft.com/office/word/2010/wordprocessingShape" mc:Ignorable="w14 w15 w16se w16cid wp14">
+<w:footnotes xmlns:wpc="http://schemas.microsoft.com/office/word/2010/wordprocessingCanvas" xmlns:mc="http://schemas.openxmlformats.org/markup-compatibility/2006" xmlns:o="urn:schemas-microsoft-com:office:office" xmlns:r="http://schemas.openxmlformats.org/officeDocument/2006/relationships" xmlns:m="http://schemas.openxmlformats.org/officeDocument/2006/math" xmlns:v="urn:schemas-microsoft-com:vml" xmlns:wp14="http://schemas.microsoft.com/office/word/2010/wordprocessingDrawing" xmlns:wp="http://schemas.openxmlformats.org/drawingml/2006/wordprocessingDrawing" xmlns:w10="urn:schemas-microsoft-com:office:word" xmlns:w="http://schemas.openxmlformats.org/wordprocessingml/2006/main" xmlns:w14="http://schemas.microsoft.com/office/word/2010/wordml" xmlns:w15="http://schemas.microsoft.com/office/word/2012/wordml" xmlns:wpg="http://schemas.microsoft.com/office/word/2010/wordprocessingGroup" xmlns:wpi="http://schemas.microsoft.com/office/word/2010/wordprocessingInk" xmlns:wne="http://schemas.microsoft.com/office/word/2006/wordml" xmlns:wps="http://schemas.microsoft.com/office/word/2010/wordprocessingShape" mc:Ignorable="w14 w15 wp14">
   <w:footnote w:type="separator" w:id="-1">
     <w:p>
       <w:pPr>
@@ -8956,8 +8983,8 @@
 </file>
 
 <file path=word/numbering.xml><?xml version="1.0" encoding="utf-8"?>
-<w:numbering xmlns:wpc="http://schemas.microsoft.com/office/word/2010/wordprocessingCanvas" xmlns:cx="http://schemas.microsoft.com/office/drawing/2014/chartex" xmlns:cx1="http://schemas.microsoft.com/office/drawing/2015/9/8/chartex" xmlns:cx2="http://schemas.microsoft.com/office/drawing/2015/10/21/chartex" xmlns:cx3="http://schemas.microsoft.com/office/drawing/2016/5/9/chartex" xmlns:cx4="http://schemas.microsoft.com/office/drawing/2016/5/10/chartex" xmlns:cx5="http://schemas.microsoft.com/office/drawing/2016/5/11/chartex" xmlns:cx6="http://schemas.microsoft.com/office/drawing/2016/5/12/chartex" xmlns:cx7="http://schemas.microsoft.com/office/drawing/2016/5/13/chartex" xmlns:cx8="http://schemas.microsoft.com/office/drawing/2016/5/14/chartex" xmlns:mc="http://schemas.openxmlformats.org/markup-compatibility/2006" xmlns:aink="http://schemas.microsoft.com/office/drawing/2016/ink" xmlns:am3d="http://schemas.microsoft.com/office/drawing/2017/model3d" xmlns:o="urn:schemas-microsoft-com:office:office" xmlns:r="http://schemas.openxmlformats.org/officeDocument/2006/relationships" xmlns:m="http://schemas.openxmlformats.org/officeDocument/2006/math" xmlns:v="urn:schemas-microsoft-com:vml" xmlns:wp14="http://schemas.microsoft.com/office/word/2010/wordprocessingDrawing" xmlns:wp="http://schemas.openxmlformats.org/drawingml/2006/wordprocessingDrawing" xmlns:w10="urn:schemas-microsoft-com:office:word" xmlns:w="http://schemas.openxmlformats.org/wordprocessingml/2006/main" xmlns:w14="http://schemas.microsoft.com/office/word/2010/wordml" xmlns:w15="http://schemas.microsoft.com/office/word/2012/wordml" xmlns:w16cid="http://schemas.microsoft.com/office/word/2016/wordml/cid" xmlns:w16se="http://schemas.microsoft.com/office/word/2015/wordml/symex" xmlns:wpg="http://schemas.microsoft.com/office/word/2010/wordprocessingGroup" xmlns:wpi="http://schemas.microsoft.com/office/word/2010/wordprocessingInk" xmlns:wne="http://schemas.microsoft.com/office/word/2006/wordml" xmlns:wps="http://schemas.microsoft.com/office/word/2010/wordprocessingShape" mc:Ignorable="w14 w15 w16se w16cid wp14">
-  <w:abstractNum w:abstractNumId="0" w15:restartNumberingAfterBreak="0">
+<w:numbering xmlns:wpc="http://schemas.microsoft.com/office/word/2010/wordprocessingCanvas" xmlns:mc="http://schemas.openxmlformats.org/markup-compatibility/2006" xmlns:o="urn:schemas-microsoft-com:office:office" xmlns:r="http://schemas.openxmlformats.org/officeDocument/2006/relationships" xmlns:m="http://schemas.openxmlformats.org/officeDocument/2006/math" xmlns:v="urn:schemas-microsoft-com:vml" xmlns:wp14="http://schemas.microsoft.com/office/word/2010/wordprocessingDrawing" xmlns:wp="http://schemas.openxmlformats.org/drawingml/2006/wordprocessingDrawing" xmlns:w10="urn:schemas-microsoft-com:office:word" xmlns:w="http://schemas.openxmlformats.org/wordprocessingml/2006/main" xmlns:w14="http://schemas.microsoft.com/office/word/2010/wordml" xmlns:w15="http://schemas.microsoft.com/office/word/2012/wordml" xmlns:wpg="http://schemas.microsoft.com/office/word/2010/wordprocessingGroup" xmlns:wpi="http://schemas.microsoft.com/office/word/2010/wordprocessingInk" xmlns:wne="http://schemas.microsoft.com/office/word/2006/wordml" xmlns:wps="http://schemas.microsoft.com/office/word/2010/wordprocessingShape" mc:Ignorable="w14 w15 wp14">
+  <w:abstractNum w:abstractNumId="0">
     <w:nsid w:val="108D2B86"/>
     <w:multiLevelType w:val="multilevel"/>
     <w:tmpl w:val="6E8C4F44"/>
@@ -9089,7 +9116,7 @@
       </w:rPr>
     </w:lvl>
   </w:abstractNum>
-  <w:abstractNum w:abstractNumId="1" w15:restartNumberingAfterBreak="0">
+  <w:abstractNum w:abstractNumId="1">
     <w:nsid w:val="13E0207A"/>
     <w:multiLevelType w:val="hybridMultilevel"/>
     <w:tmpl w:val="E182D778"/>
@@ -9202,7 +9229,7 @@
       </w:rPr>
     </w:lvl>
   </w:abstractNum>
-  <w:abstractNum w:abstractNumId="2" w15:restartNumberingAfterBreak="0">
+  <w:abstractNum w:abstractNumId="2">
     <w:nsid w:val="1CA50F88"/>
     <w:multiLevelType w:val="hybridMultilevel"/>
     <w:tmpl w:val="33A838FC"/>
@@ -9314,7 +9341,7 @@
       </w:rPr>
     </w:lvl>
   </w:abstractNum>
-  <w:abstractNum w:abstractNumId="3" w15:restartNumberingAfterBreak="0">
+  <w:abstractNum w:abstractNumId="3">
     <w:nsid w:val="28B6028F"/>
     <w:multiLevelType w:val="hybridMultilevel"/>
     <w:tmpl w:val="DC0A0D24"/>
@@ -9405,7 +9432,7 @@
       </w:pPr>
     </w:lvl>
   </w:abstractNum>
-  <w:abstractNum w:abstractNumId="4" w15:restartNumberingAfterBreak="0">
+  <w:abstractNum w:abstractNumId="4">
     <w:nsid w:val="3D87328B"/>
     <w:multiLevelType w:val="hybridMultilevel"/>
     <w:tmpl w:val="0F463814"/>
@@ -9494,7 +9521,7 @@
       </w:pPr>
     </w:lvl>
   </w:abstractNum>
-  <w:abstractNum w:abstractNumId="5" w15:restartNumberingAfterBreak="0">
+  <w:abstractNum w:abstractNumId="5">
     <w:nsid w:val="417620B4"/>
     <w:multiLevelType w:val="hybridMultilevel"/>
     <w:tmpl w:val="1F5693DA"/>
@@ -9583,7 +9610,7 @@
       </w:pPr>
     </w:lvl>
   </w:abstractNum>
-  <w:abstractNum w:abstractNumId="6" w15:restartNumberingAfterBreak="0">
+  <w:abstractNum w:abstractNumId="6">
     <w:nsid w:val="45A352D6"/>
     <w:multiLevelType w:val="multilevel"/>
     <w:tmpl w:val="6756C02E"/>
@@ -9696,7 +9723,7 @@
       </w:rPr>
     </w:lvl>
   </w:abstractNum>
-  <w:abstractNum w:abstractNumId="7" w15:restartNumberingAfterBreak="0">
+  <w:abstractNum w:abstractNumId="7">
     <w:nsid w:val="47E3131B"/>
     <w:multiLevelType w:val="multilevel"/>
     <w:tmpl w:val="446A101E"/>
@@ -9827,7 +9854,7 @@
       </w:rPr>
     </w:lvl>
   </w:abstractNum>
-  <w:abstractNum w:abstractNumId="8" w15:restartNumberingAfterBreak="0">
+  <w:abstractNum w:abstractNumId="8">
     <w:nsid w:val="50156E53"/>
     <w:multiLevelType w:val="hybridMultilevel"/>
     <w:tmpl w:val="3230AC0A"/>
@@ -9916,7 +9943,7 @@
       </w:pPr>
     </w:lvl>
   </w:abstractNum>
-  <w:abstractNum w:abstractNumId="9" w15:restartNumberingAfterBreak="0">
+  <w:abstractNum w:abstractNumId="9">
     <w:nsid w:val="5ACF058A"/>
     <w:multiLevelType w:val="multilevel"/>
     <w:tmpl w:val="5D0E5B9E"/>
@@ -10047,7 +10074,7 @@
       </w:rPr>
     </w:lvl>
   </w:abstractNum>
-  <w:abstractNum w:abstractNumId="10" w15:restartNumberingAfterBreak="0">
+  <w:abstractNum w:abstractNumId="10">
     <w:nsid w:val="6199070E"/>
     <w:multiLevelType w:val="hybridMultilevel"/>
     <w:tmpl w:val="9698D770"/>
@@ -10159,7 +10186,7 @@
       </w:rPr>
     </w:lvl>
   </w:abstractNum>
-  <w:abstractNum w:abstractNumId="11" w15:restartNumberingAfterBreak="0">
+  <w:abstractNum w:abstractNumId="11">
     <w:nsid w:val="69397C6E"/>
     <w:multiLevelType w:val="hybridMultilevel"/>
     <w:tmpl w:val="AA9CC4DC"/>
@@ -10250,7 +10277,7 @@
       </w:pPr>
     </w:lvl>
   </w:abstractNum>
-  <w:abstractNum w:abstractNumId="12" w15:restartNumberingAfterBreak="0">
+  <w:abstractNum w:abstractNumId="12">
     <w:nsid w:val="78E25AAF"/>
     <w:multiLevelType w:val="hybridMultilevel"/>
     <w:tmpl w:val="7F403FFC"/>
@@ -10405,7 +10432,7 @@
 </file>
 
 <file path=word/styles.xml><?xml version="1.0" encoding="utf-8"?>
-<w:styles xmlns:mc="http://schemas.openxmlformats.org/markup-compatibility/2006" xmlns:r="http://schemas.openxmlformats.org/officeDocument/2006/relationships" xmlns:w="http://schemas.openxmlformats.org/wordprocessingml/2006/main" xmlns:w14="http://schemas.microsoft.com/office/word/2010/wordml" xmlns:w15="http://schemas.microsoft.com/office/word/2012/wordml" xmlns:w16cid="http://schemas.microsoft.com/office/word/2016/wordml/cid" xmlns:w16se="http://schemas.microsoft.com/office/word/2015/wordml/symex" mc:Ignorable="w14 w15 w16se w16cid">
+<w:styles xmlns:mc="http://schemas.openxmlformats.org/markup-compatibility/2006" xmlns:r="http://schemas.openxmlformats.org/officeDocument/2006/relationships" xmlns:w="http://schemas.openxmlformats.org/wordprocessingml/2006/main" xmlns:w14="http://schemas.microsoft.com/office/word/2010/wordml" xmlns:w15="http://schemas.microsoft.com/office/word/2012/wordml" mc:Ignorable="w14 w15">
   <w:docDefaults>
     <w:rPrDefault>
       <w:rPr>
@@ -10421,7 +10448,7 @@
       </w:pPr>
     </w:pPrDefault>
   </w:docDefaults>
-  <w:latentStyles w:defLockedState="0" w:defUIPriority="99" w:defSemiHidden="0" w:defUnhideWhenUsed="0" w:defQFormat="0" w:count="376">
+  <w:latentStyles w:defLockedState="0" w:defUIPriority="99" w:defSemiHidden="0" w:defUnhideWhenUsed="0" w:defQFormat="0" w:count="371">
     <w:lsdException w:name="Normal" w:uiPriority="0" w:qFormat="1"/>
     <w:lsdException w:name="heading 1" w:uiPriority="9" w:qFormat="1"/>
     <w:lsdException w:name="heading 2" w:semiHidden="1" w:uiPriority="9" w:unhideWhenUsed="1" w:qFormat="1"/>
@@ -10793,11 +10820,6 @@
     <w:lsdException w:name="List Table 5 Dark Accent 6" w:uiPriority="50"/>
     <w:lsdException w:name="List Table 6 Colorful Accent 6" w:uiPriority="51"/>
     <w:lsdException w:name="List Table 7 Colorful Accent 6" w:uiPriority="52"/>
-    <w:lsdException w:name="Mention" w:semiHidden="1" w:unhideWhenUsed="1"/>
-    <w:lsdException w:name="Smart Hyperlink" w:semiHidden="1" w:unhideWhenUsed="1"/>
-    <w:lsdException w:name="Hashtag" w:semiHidden="1" w:unhideWhenUsed="1"/>
-    <w:lsdException w:name="Unresolved Mention" w:semiHidden="1" w:unhideWhenUsed="1"/>
-    <w:lsdException w:name="Smart Link" w:semiHidden="1" w:unhideWhenUsed="1"/>
   </w:latentStyles>
   <w:style w:type="paragraph" w:default="1" w:styleId="Normal">
     <w:name w:val="Normal"/>
@@ -10886,6 +10908,7 @@
       <w:spacing w:after="0" w:line="240" w:lineRule="auto"/>
     </w:pPr>
     <w:tblPr>
+      <w:tblInd w:w="0" w:type="dxa"/>
       <w:tblBorders>
         <w:top w:val="single" w:sz="4" w:space="0" w:color="auto"/>
         <w:left w:val="single" w:sz="4" w:space="0" w:color="auto"/>
@@ -10894,6 +10917,12 @@
         <w:insideH w:val="single" w:sz="4" w:space="0" w:color="auto"/>
         <w:insideV w:val="single" w:sz="4" w:space="0" w:color="auto"/>
       </w:tblBorders>
+      <w:tblCellMar>
+        <w:top w:w="0" w:type="dxa"/>
+        <w:left w:w="108" w:type="dxa"/>
+        <w:bottom w:w="0" w:type="dxa"/>
+        <w:right w:w="108" w:type="dxa"/>
+      </w:tblCellMar>
     </w:tblPr>
   </w:style>
   <w:style w:type="paragraph" w:styleId="Prrafodelista">
@@ -10997,7 +11026,7 @@
       <w:szCs w:val="26"/>
     </w:rPr>
   </w:style>
-  <w:style w:type="paragraph" w:styleId="TtuloTDC">
+  <w:style w:type="paragraph" w:styleId="TtulodeTDC">
     <w:name w:val="TOC Heading"/>
     <w:basedOn w:val="Ttulo1"/>
     <w:next w:val="Normal"/>
@@ -11403,7 +11432,7 @@
 </file>
 
 <file path=customXml/itemProps1.xml><?xml version="1.0" encoding="utf-8"?>
-<ds:datastoreItem xmlns:ds="http://schemas.openxmlformats.org/officeDocument/2006/customXml" ds:itemID="{23DC10D2-99C4-4230-8F96-06063A5A1C6C}">
+<ds:datastoreItem xmlns:ds="http://schemas.openxmlformats.org/officeDocument/2006/customXml" ds:itemID="{A42BD54E-B04C-47AF-BF1E-9602A2E6DEA1}">
   <ds:schemaRefs>
     <ds:schemaRef ds:uri="http://schemas.openxmlformats.org/officeDocument/2006/bibliography"/>
   </ds:schemaRefs>

</xml_diff>

<commit_message>
Actualizamos el doc 830 con el Sprint 2
</commit_message>
<xml_diff>
--- a/Ieee_830_Voto_Electronico.docx
+++ b/Ieee_830_Voto_Electronico.docx
@@ -2,50 +2,6 @@
 <file path=word/document.xml><?xml version="1.0" encoding="utf-8"?>
 <w:document xmlns:wpc="http://schemas.microsoft.com/office/word/2010/wordprocessingCanvas" xmlns:mc="http://schemas.openxmlformats.org/markup-compatibility/2006" xmlns:o="urn:schemas-microsoft-com:office:office" xmlns:r="http://schemas.openxmlformats.org/officeDocument/2006/relationships" xmlns:m="http://schemas.openxmlformats.org/officeDocument/2006/math" xmlns:v="urn:schemas-microsoft-com:vml" xmlns:wp14="http://schemas.microsoft.com/office/word/2010/wordprocessingDrawing" xmlns:wp="http://schemas.openxmlformats.org/drawingml/2006/wordprocessingDrawing" xmlns:w10="urn:schemas-microsoft-com:office:word" xmlns:w="http://schemas.openxmlformats.org/wordprocessingml/2006/main" xmlns:w14="http://schemas.microsoft.com/office/word/2010/wordml" xmlns:w15="http://schemas.microsoft.com/office/word/2012/wordml" xmlns:wpg="http://schemas.microsoft.com/office/word/2010/wordprocessingGroup" xmlns:wpi="http://schemas.microsoft.com/office/word/2010/wordprocessingInk" xmlns:wne="http://schemas.microsoft.com/office/word/2006/wordml" xmlns:wps="http://schemas.microsoft.com/office/word/2010/wordprocessingShape" mc:Ignorable="w14 w15 wp14">
   <w:body>
-    <w:p>
-      <w:pPr>
-        <w:rPr>
-          <w:rFonts w:ascii="Arial" w:hAnsi="Arial" w:cs="Arial"/>
-          <w:b/>
-          <w:bCs/>
-          <w:sz w:val="30"/>
-          <w:szCs w:val="30"/>
-        </w:rPr>
-      </w:pPr>
-    </w:p>
-    <w:p>
-      <w:pPr>
-        <w:rPr>
-          <w:rFonts w:ascii="Arial" w:hAnsi="Arial" w:cs="Arial"/>
-          <w:b/>
-          <w:bCs/>
-          <w:sz w:val="30"/>
-          <w:szCs w:val="30"/>
-        </w:rPr>
-      </w:pPr>
-    </w:p>
-    <w:p>
-      <w:pPr>
-        <w:rPr>
-          <w:rFonts w:ascii="Arial" w:hAnsi="Arial" w:cs="Arial"/>
-          <w:b/>
-          <w:bCs/>
-          <w:sz w:val="30"/>
-          <w:szCs w:val="30"/>
-        </w:rPr>
-      </w:pPr>
-    </w:p>
-    <w:p>
-      <w:pPr>
-        <w:rPr>
-          <w:rFonts w:ascii="Arial" w:hAnsi="Arial" w:cs="Arial"/>
-          <w:b/>
-          <w:bCs/>
-          <w:sz w:val="30"/>
-          <w:szCs w:val="30"/>
-        </w:rPr>
-      </w:pPr>
-    </w:p>
     <w:p>
       <w:pPr>
         <w:rPr>
@@ -177,7 +133,7 @@
               </wp:anchor>
             </w:drawing>
           </mc:Choice>
-          <mc:Fallback xmlns:cx="http://schemas.microsoft.com/office/drawing/2014/chartex" xmlns:cx1="http://schemas.microsoft.com/office/drawing/2015/9/8/chartex" xmlns:cx2="http://schemas.microsoft.com/office/drawing/2015/10/21/chartex" xmlns:cx3="http://schemas.microsoft.com/office/drawing/2016/5/9/chartex" xmlns:cx4="http://schemas.microsoft.com/office/drawing/2016/5/10/chartex" xmlns:cx5="http://schemas.microsoft.com/office/drawing/2016/5/11/chartex" xmlns:cx6="http://schemas.microsoft.com/office/drawing/2016/5/12/chartex" xmlns:cx7="http://schemas.microsoft.com/office/drawing/2016/5/13/chartex" xmlns:cx8="http://schemas.microsoft.com/office/drawing/2016/5/14/chartex" xmlns:aink="http://schemas.microsoft.com/office/drawing/2016/ink" xmlns:am3d="http://schemas.microsoft.com/office/drawing/2017/model3d" xmlns:w16cid="http://schemas.microsoft.com/office/word/2016/wordml/cid" xmlns:w16se="http://schemas.microsoft.com/office/word/2015/wordml/symex">
+          <mc:Fallback xmlns:w16se="http://schemas.microsoft.com/office/word/2015/wordml/symex" xmlns:w16cid="http://schemas.microsoft.com/office/word/2016/wordml/cid" xmlns:am3d="http://schemas.microsoft.com/office/drawing/2017/model3d" xmlns:aink="http://schemas.microsoft.com/office/drawing/2016/ink" xmlns:cx8="http://schemas.microsoft.com/office/drawing/2016/5/14/chartex" xmlns:cx7="http://schemas.microsoft.com/office/drawing/2016/5/13/chartex" xmlns:cx6="http://schemas.microsoft.com/office/drawing/2016/5/12/chartex" xmlns:cx5="http://schemas.microsoft.com/office/drawing/2016/5/11/chartex" xmlns:cx4="http://schemas.microsoft.com/office/drawing/2016/5/10/chartex" xmlns:cx3="http://schemas.microsoft.com/office/drawing/2016/5/9/chartex" xmlns:cx2="http://schemas.microsoft.com/office/drawing/2015/10/21/chartex" xmlns:cx1="http://schemas.microsoft.com/office/drawing/2015/9/8/chartex" xmlns:cx="http://schemas.microsoft.com/office/drawing/2014/chartex">
             <w:pict>
               <v:line w14:anchorId="3CD9B6C1" id="Conector recto 1" o:spid="_x0000_s1026" style="position:absolute;flip:y;z-index:251659264;visibility:visible;mso-wrap-style:square;mso-wrap-distance-left:9pt;mso-wrap-distance-top:0;mso-wrap-distance-right:9pt;mso-wrap-distance-bottom:0;mso-position-horizontal:center;mso-position-horizontal-relative:margin;mso-position-vertical:absolute;mso-position-vertical-relative:text" from="0,9.95pt" to="278.2pt,11.8pt" o:gfxdata="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" strokecolor="black [3213]" strokeweight="1.25pt">
                 <v:stroke joinstyle="miter"/>
@@ -195,72 +151,104 @@
           <w:rFonts w:ascii="Arial" w:hAnsi="Arial" w:cs="Arial"/>
           <w:b/>
           <w:bCs/>
-          <w:sz w:val="30"/>
-          <w:szCs w:val="30"/>
-        </w:rPr>
-      </w:pPr>
-      <w:r>
-        <w:rPr>
-          <w:rFonts w:ascii="Arial" w:hAnsi="Arial" w:cs="Arial"/>
-          <w:b/>
-          <w:bCs/>
-          <w:sz w:val="30"/>
-          <w:szCs w:val="30"/>
+          <w:sz w:val="36"/>
+          <w:szCs w:val="36"/>
+        </w:rPr>
+      </w:pPr>
+    </w:p>
+    <w:p>
+      <w:pPr>
+        <w:jc w:val="center"/>
+        <w:rPr>
+          <w:rFonts w:ascii="Arial" w:hAnsi="Arial" w:cs="Arial"/>
+          <w:b/>
+          <w:bCs/>
+          <w:sz w:val="36"/>
+          <w:szCs w:val="36"/>
+        </w:rPr>
+      </w:pPr>
+    </w:p>
+    <w:p>
+      <w:pPr>
+        <w:jc w:val="center"/>
+        <w:rPr>
+          <w:rFonts w:ascii="Arial" w:hAnsi="Arial" w:cs="Arial"/>
+          <w:b/>
+          <w:bCs/>
+          <w:sz w:val="36"/>
+          <w:szCs w:val="36"/>
+        </w:rPr>
+      </w:pPr>
+    </w:p>
+    <w:p>
+      <w:pPr>
+        <w:jc w:val="center"/>
+        <w:rPr>
+          <w:rFonts w:ascii="Arial" w:hAnsi="Arial" w:cs="Arial"/>
+          <w:b/>
+          <w:bCs/>
+          <w:color w:val="000000" w:themeColor="text1"/>
+          <w:sz w:val="48"/>
+          <w:szCs w:val="48"/>
+          <w14:shadow w14:blurRad="12700" w14:dist="38100" w14:dir="2700000" w14:sx="100000" w14:sy="100000" w14:kx="0" w14:ky="0" w14:algn="tl">
+            <w14:schemeClr w14:val="bg1">
+              <w14:lumMod w14:val="50000"/>
+            </w14:schemeClr>
+          </w14:shadow>
+          <w14:textOutline w14:w="9525" w14:cap="flat" w14:cmpd="sng" w14:algn="ctr">
+            <w14:solidFill>
+              <w14:schemeClr w14:val="bg1"/>
+            </w14:solidFill>
+            <w14:prstDash w14:val="solid"/>
+            <w14:round/>
+          </w14:textOutline>
+        </w:rPr>
+      </w:pPr>
+      <w:r>
+        <w:rPr>
+          <w:rFonts w:ascii="Arial" w:hAnsi="Arial" w:cs="Arial"/>
+          <w:b/>
+          <w:bCs/>
+          <w:color w:val="000000" w:themeColor="text1"/>
+          <w:sz w:val="48"/>
+          <w:szCs w:val="48"/>
+          <w14:shadow w14:blurRad="12700" w14:dist="38100" w14:dir="2700000" w14:sx="100000" w14:sy="100000" w14:kx="0" w14:ky="0" w14:algn="tl">
+            <w14:schemeClr w14:val="bg1">
+              <w14:lumMod w14:val="50000"/>
+            </w14:schemeClr>
+          </w14:shadow>
+          <w14:textOutline w14:w="9525" w14:cap="flat" w14:cmpd="sng" w14:algn="ctr">
+            <w14:solidFill>
+              <w14:schemeClr w14:val="bg1"/>
+            </w14:solidFill>
+            <w14:prstDash w14:val="solid"/>
+            <w14:round/>
+          </w14:textOutline>
         </w:rPr>
         <w:t>Especificación de requisitos de</w:t>
       </w:r>
-    </w:p>
-    <w:p>
-      <w:pPr>
-        <w:rPr>
-          <w:rFonts w:ascii="Arial" w:hAnsi="Arial" w:cs="Arial"/>
-          <w:b/>
-          <w:bCs/>
-          <w:sz w:val="30"/>
-          <w:szCs w:val="30"/>
-        </w:rPr>
-      </w:pPr>
-      <w:r>
-        <w:rPr>
-          <w:rFonts w:ascii="Arial" w:hAnsi="Arial" w:cs="Arial"/>
-          <w:b/>
-          <w:bCs/>
-          <w:sz w:val="30"/>
-          <w:szCs w:val="30"/>
-        </w:rPr>
-        <w:t xml:space="preserve">                        </w:t>
-      </w:r>
-      <w:r>
-        <w:rPr>
-          <w:rFonts w:ascii="Arial" w:hAnsi="Arial" w:cs="Arial"/>
-          <w:b/>
-          <w:bCs/>
-          <w:sz w:val="30"/>
-          <w:szCs w:val="30"/>
-        </w:rPr>
-        <w:t xml:space="preserve">            </w:t>
-      </w:r>
-      <w:r>
-        <w:rPr>
-          <w:rFonts w:ascii="Arial" w:hAnsi="Arial" w:cs="Arial"/>
-          <w:b/>
-          <w:bCs/>
-          <w:sz w:val="30"/>
-          <w:szCs w:val="30"/>
-        </w:rPr>
-        <w:t>soft</w:t>
-      </w:r>
-      <w:bookmarkStart w:id="0" w:name="_GoBack"/>
-      <w:bookmarkEnd w:id="0"/>
-      <w:r>
-        <w:rPr>
-          <w:rFonts w:ascii="Arial" w:hAnsi="Arial" w:cs="Arial"/>
-          <w:b/>
-          <w:bCs/>
-          <w:sz w:val="30"/>
-          <w:szCs w:val="30"/>
-        </w:rPr>
-        <w:t>ware</w:t>
+      <w:r>
+        <w:rPr>
+          <w:rFonts w:ascii="Arial" w:hAnsi="Arial" w:cs="Arial"/>
+          <w:b/>
+          <w:bCs/>
+          <w:color w:val="000000" w:themeColor="text1"/>
+          <w:sz w:val="48"/>
+          <w:szCs w:val="48"/>
+          <w14:shadow w14:blurRad="12700" w14:dist="38100" w14:dir="2700000" w14:sx="100000" w14:sy="100000" w14:kx="0" w14:ky="0" w14:algn="tl">
+            <w14:schemeClr w14:val="bg1">
+              <w14:lumMod w14:val="50000"/>
+            </w14:schemeClr>
+          </w14:shadow>
+          <w14:textOutline w14:w="9525" w14:cap="flat" w14:cmpd="sng" w14:algn="ctr">
+            <w14:solidFill>
+              <w14:schemeClr w14:val="bg1"/>
+            </w14:solidFill>
+            <w14:prstDash w14:val="solid"/>
+            <w14:round/>
+          </w14:textOutline>
+        </w:rPr>
+        <w:t xml:space="preserve"> Software:</w:t>
       </w:r>
     </w:p>
     <w:p>
@@ -270,8 +258,21 @@
           <w:rFonts w:ascii="Arial" w:hAnsi="Arial" w:cs="Arial"/>
           <w:b/>
           <w:bCs/>
+          <w:color w:val="000000" w:themeColor="text1"/>
           <w:sz w:val="24"/>
           <w:szCs w:val="24"/>
+          <w14:shadow w14:blurRad="12700" w14:dist="38100" w14:dir="2700000" w14:sx="100000" w14:sy="100000" w14:kx="0" w14:ky="0" w14:algn="tl">
+            <w14:schemeClr w14:val="bg1">
+              <w14:lumMod w14:val="50000"/>
+            </w14:schemeClr>
+          </w14:shadow>
+          <w14:textOutline w14:w="9525" w14:cap="flat" w14:cmpd="sng" w14:algn="ctr">
+            <w14:solidFill>
+              <w14:schemeClr w14:val="bg1"/>
+            </w14:solidFill>
+            <w14:prstDash w14:val="solid"/>
+            <w14:round/>
+          </w14:textOutline>
         </w:rPr>
       </w:pPr>
     </w:p>
@@ -282,17 +283,68 @@
           <w:rFonts w:ascii="Arial" w:hAnsi="Arial" w:cs="Arial"/>
           <w:b/>
           <w:bCs/>
+          <w:color w:val="000000" w:themeColor="text1"/>
           <w:sz w:val="24"/>
           <w:szCs w:val="24"/>
-        </w:rPr>
-      </w:pPr>
-      <w:r>
-        <w:rPr>
-          <w:rFonts w:ascii="Arial" w:hAnsi="Arial" w:cs="Arial"/>
-          <w:b/>
-          <w:bCs/>
-          <w:sz w:val="24"/>
-          <w:szCs w:val="24"/>
+          <w14:shadow w14:blurRad="12700" w14:dist="38100" w14:dir="2700000" w14:sx="100000" w14:sy="100000" w14:kx="0" w14:ky="0" w14:algn="tl">
+            <w14:schemeClr w14:val="bg1">
+              <w14:lumMod w14:val="50000"/>
+            </w14:schemeClr>
+          </w14:shadow>
+          <w14:textOutline w14:w="9525" w14:cap="flat" w14:cmpd="sng" w14:algn="ctr">
+            <w14:solidFill>
+              <w14:schemeClr w14:val="bg1"/>
+            </w14:solidFill>
+            <w14:prstDash w14:val="solid"/>
+            <w14:round/>
+          </w14:textOutline>
+        </w:rPr>
+      </w:pPr>
+    </w:p>
+    <w:p>
+      <w:pPr>
+        <w:jc w:val="center"/>
+        <w:rPr>
+          <w:rFonts w:ascii="Arial" w:hAnsi="Arial" w:cs="Arial"/>
+          <w:b/>
+          <w:bCs/>
+          <w:color w:val="000000" w:themeColor="text1"/>
+          <w:sz w:val="44"/>
+          <w:szCs w:val="44"/>
+          <w14:shadow w14:blurRad="12700" w14:dist="38100" w14:dir="2700000" w14:sx="100000" w14:sy="100000" w14:kx="0" w14:ky="0" w14:algn="tl">
+            <w14:schemeClr w14:val="bg1">
+              <w14:lumMod w14:val="50000"/>
+            </w14:schemeClr>
+          </w14:shadow>
+          <w14:textOutline w14:w="9525" w14:cap="flat" w14:cmpd="sng" w14:algn="ctr">
+            <w14:solidFill>
+              <w14:schemeClr w14:val="bg1"/>
+            </w14:solidFill>
+            <w14:prstDash w14:val="solid"/>
+            <w14:round/>
+          </w14:textOutline>
+        </w:rPr>
+      </w:pPr>
+      <w:r>
+        <w:rPr>
+          <w:rFonts w:ascii="Arial" w:hAnsi="Arial" w:cs="Arial"/>
+          <w:b/>
+          <w:bCs/>
+          <w:color w:val="000000" w:themeColor="text1"/>
+          <w:sz w:val="44"/>
+          <w:szCs w:val="44"/>
+          <w14:shadow w14:blurRad="12700" w14:dist="38100" w14:dir="2700000" w14:sx="100000" w14:sy="100000" w14:kx="0" w14:ky="0" w14:algn="tl">
+            <w14:schemeClr w14:val="bg1">
+              <w14:lumMod w14:val="50000"/>
+            </w14:schemeClr>
+          </w14:shadow>
+          <w14:textOutline w14:w="9525" w14:cap="flat" w14:cmpd="sng" w14:algn="ctr">
+            <w14:solidFill>
+              <w14:schemeClr w14:val="bg1"/>
+            </w14:solidFill>
+            <w14:prstDash w14:val="solid"/>
+            <w14:round/>
+          </w14:textOutline>
         </w:rPr>
         <w:t xml:space="preserve">     </w:t>
       </w:r>
@@ -301,10 +353,46 @@
           <w:rFonts w:ascii="Arial" w:hAnsi="Arial" w:cs="Arial"/>
           <w:b/>
           <w:bCs/>
-          <w:sz w:val="24"/>
-          <w:szCs w:val="24"/>
-        </w:rPr>
-        <w:t>Proyecto:</w:t>
+          <w:color w:val="000000" w:themeColor="text1"/>
+          <w:sz w:val="44"/>
+          <w:szCs w:val="44"/>
+          <w14:shadow w14:blurRad="12700" w14:dist="38100" w14:dir="2700000" w14:sx="100000" w14:sy="100000" w14:kx="0" w14:ky="0" w14:algn="tl">
+            <w14:schemeClr w14:val="bg1">
+              <w14:lumMod w14:val="50000"/>
+            </w14:schemeClr>
+          </w14:shadow>
+          <w14:textOutline w14:w="9525" w14:cap="flat" w14:cmpd="sng" w14:algn="ctr">
+            <w14:solidFill>
+              <w14:schemeClr w14:val="bg1"/>
+            </w14:solidFill>
+            <w14:prstDash w14:val="solid"/>
+            <w14:round/>
+          </w14:textOutline>
+        </w:rPr>
+        <w:t xml:space="preserve">Grupo 6 - </w:t>
+      </w:r>
+      <w:r>
+        <w:rPr>
+          <w:rFonts w:ascii="Arial" w:hAnsi="Arial" w:cs="Arial"/>
+          <w:b/>
+          <w:bCs/>
+          <w:color w:val="000000" w:themeColor="text1"/>
+          <w:sz w:val="44"/>
+          <w:szCs w:val="44"/>
+          <w14:shadow w14:blurRad="12700" w14:dist="38100" w14:dir="2700000" w14:sx="100000" w14:sy="100000" w14:kx="0" w14:ky="0" w14:algn="tl">
+            <w14:schemeClr w14:val="bg1">
+              <w14:lumMod w14:val="50000"/>
+            </w14:schemeClr>
+          </w14:shadow>
+          <w14:textOutline w14:w="9525" w14:cap="flat" w14:cmpd="sng" w14:algn="ctr">
+            <w14:solidFill>
+              <w14:schemeClr w14:val="bg1"/>
+            </w14:solidFill>
+            <w14:prstDash w14:val="solid"/>
+            <w14:round/>
+          </w14:textOutline>
+        </w:rPr>
+        <w:t>Voto Electrónico</w:t>
       </w:r>
     </w:p>
     <w:p>
@@ -314,42 +402,10 @@
           <w:rFonts w:ascii="Arial" w:hAnsi="Arial" w:cs="Arial"/>
           <w:b/>
           <w:bCs/>
-          <w:sz w:val="24"/>
-          <w:szCs w:val="24"/>
-        </w:rPr>
-      </w:pPr>
-    </w:p>
-    <w:p>
-      <w:pPr>
-        <w:jc w:val="center"/>
-        <w:rPr>
-          <w:rFonts w:ascii="Arial" w:hAnsi="Arial" w:cs="Arial"/>
-          <w:b/>
-          <w:bCs/>
-          <w:sz w:val="40"/>
-          <w:szCs w:val="40"/>
-        </w:rPr>
-      </w:pPr>
-      <w:r>
-        <w:rPr>
-          <w:rFonts w:ascii="Arial" w:hAnsi="Arial" w:cs="Arial"/>
-          <w:b/>
-          <w:bCs/>
-          <w:sz w:val="40"/>
-          <w:szCs w:val="40"/>
-        </w:rPr>
-        <w:t xml:space="preserve">     </w:t>
-      </w:r>
-      <w:r>
-        <w:rPr>
-          <w:rFonts w:ascii="Arial" w:hAnsi="Arial" w:cs="Arial"/>
-          <w:b/>
-          <w:bCs/>
-          <w:sz w:val="40"/>
-          <w:szCs w:val="40"/>
-        </w:rPr>
-        <w:t>Voto Electrónico</w:t>
-      </w:r>
+          <w:sz w:val="48"/>
+          <w:szCs w:val="48"/>
+        </w:rPr>
+      </w:pPr>
     </w:p>
     <w:p>
       <w:pPr>
@@ -430,7 +486,7 @@
               </wp:anchor>
             </w:drawing>
           </mc:Choice>
-          <mc:Fallback xmlns:cx="http://schemas.microsoft.com/office/drawing/2014/chartex" xmlns:cx1="http://schemas.microsoft.com/office/drawing/2015/9/8/chartex" xmlns:cx2="http://schemas.microsoft.com/office/drawing/2015/10/21/chartex" xmlns:cx3="http://schemas.microsoft.com/office/drawing/2016/5/9/chartex" xmlns:cx4="http://schemas.microsoft.com/office/drawing/2016/5/10/chartex" xmlns:cx5="http://schemas.microsoft.com/office/drawing/2016/5/11/chartex" xmlns:cx6="http://schemas.microsoft.com/office/drawing/2016/5/12/chartex" xmlns:cx7="http://schemas.microsoft.com/office/drawing/2016/5/13/chartex" xmlns:cx8="http://schemas.microsoft.com/office/drawing/2016/5/14/chartex" xmlns:aink="http://schemas.microsoft.com/office/drawing/2016/ink" xmlns:am3d="http://schemas.microsoft.com/office/drawing/2017/model3d" xmlns:w16cid="http://schemas.microsoft.com/office/word/2016/wordml/cid" xmlns:w16se="http://schemas.microsoft.com/office/word/2015/wordml/symex">
+          <mc:Fallback xmlns:w16se="http://schemas.microsoft.com/office/word/2015/wordml/symex" xmlns:w16cid="http://schemas.microsoft.com/office/word/2016/wordml/cid" xmlns:am3d="http://schemas.microsoft.com/office/drawing/2017/model3d" xmlns:aink="http://schemas.microsoft.com/office/drawing/2016/ink" xmlns:cx8="http://schemas.microsoft.com/office/drawing/2016/5/14/chartex" xmlns:cx7="http://schemas.microsoft.com/office/drawing/2016/5/13/chartex" xmlns:cx6="http://schemas.microsoft.com/office/drawing/2016/5/12/chartex" xmlns:cx5="http://schemas.microsoft.com/office/drawing/2016/5/11/chartex" xmlns:cx4="http://schemas.microsoft.com/office/drawing/2016/5/10/chartex" xmlns:cx3="http://schemas.microsoft.com/office/drawing/2016/5/9/chartex" xmlns:cx2="http://schemas.microsoft.com/office/drawing/2015/10/21/chartex" xmlns:cx1="http://schemas.microsoft.com/office/drawing/2015/9/8/chartex" xmlns:cx="http://schemas.microsoft.com/office/drawing/2014/chartex">
             <w:pict>
               <v:line w14:anchorId="06B33247" id="Conector recto 2" o:spid="_x0000_s1026" style="position:absolute;flip:y;z-index:251661312;visibility:visible;mso-wrap-style:square;mso-wrap-distance-left:9pt;mso-wrap-distance-top:0;mso-wrap-distance-right:9pt;mso-wrap-distance-bottom:0;mso-position-horizontal:center;mso-position-horizontal-relative:margin;mso-position-vertical:absolute;mso-position-vertical-relative:text" from="0,17.15pt" to="278.2pt,19pt" o:gfxdata="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" strokecolor="black [3213]" strokeweight="1.25pt">
                 <v:stroke joinstyle="miter"/>
@@ -927,7 +983,15 @@
                 <w:sz w:val="24"/>
                 <w:szCs w:val="24"/>
               </w:rPr>
-              <w:t>30/09/2021</w:t>
+              <w:t>26/10</w:t>
+            </w:r>
+            <w:r>
+              <w:rPr>
+                <w:rFonts w:ascii="Arial" w:hAnsi="Arial" w:cs="Arial"/>
+                <w:sz w:val="24"/>
+                <w:szCs w:val="24"/>
+              </w:rPr>
+              <w:t>/2021</w:t>
             </w:r>
           </w:p>
         </w:tc>
@@ -996,7 +1060,15 @@
                 <w:sz w:val="24"/>
                 <w:szCs w:val="24"/>
               </w:rPr>
-              <w:t>30/09/2021</w:t>
+              <w:t>26/10/</w:t>
+            </w:r>
+            <w:r>
+              <w:rPr>
+                <w:rFonts w:ascii="Arial" w:hAnsi="Arial" w:cs="Arial"/>
+                <w:sz w:val="24"/>
+                <w:szCs w:val="24"/>
+              </w:rPr>
+              <w:t>2021</w:t>
             </w:r>
           </w:p>
           <w:p>
@@ -1671,7 +1743,7 @@
               </wp:anchor>
             </w:drawing>
           </mc:Choice>
-          <mc:Fallback xmlns:cx="http://schemas.microsoft.com/office/drawing/2014/chartex" xmlns:cx1="http://schemas.microsoft.com/office/drawing/2015/9/8/chartex" xmlns:cx2="http://schemas.microsoft.com/office/drawing/2015/10/21/chartex" xmlns:cx3="http://schemas.microsoft.com/office/drawing/2016/5/9/chartex" xmlns:cx4="http://schemas.microsoft.com/office/drawing/2016/5/10/chartex" xmlns:cx5="http://schemas.microsoft.com/office/drawing/2016/5/11/chartex" xmlns:cx6="http://schemas.microsoft.com/office/drawing/2016/5/12/chartex" xmlns:cx7="http://schemas.microsoft.com/office/drawing/2016/5/13/chartex" xmlns:cx8="http://schemas.microsoft.com/office/drawing/2016/5/14/chartex" xmlns:aink="http://schemas.microsoft.com/office/drawing/2016/ink" xmlns:am3d="http://schemas.microsoft.com/office/drawing/2017/model3d" xmlns:w16cid="http://schemas.microsoft.com/office/word/2016/wordml/cid" xmlns:w16se="http://schemas.microsoft.com/office/word/2015/wordml/symex">
+          <mc:Fallback xmlns:w16se="http://schemas.microsoft.com/office/word/2015/wordml/symex" xmlns:w16cid="http://schemas.microsoft.com/office/word/2016/wordml/cid" xmlns:am3d="http://schemas.microsoft.com/office/drawing/2017/model3d" xmlns:aink="http://schemas.microsoft.com/office/drawing/2016/ink" xmlns:cx8="http://schemas.microsoft.com/office/drawing/2016/5/14/chartex" xmlns:cx7="http://schemas.microsoft.com/office/drawing/2016/5/13/chartex" xmlns:cx6="http://schemas.microsoft.com/office/drawing/2016/5/12/chartex" xmlns:cx5="http://schemas.microsoft.com/office/drawing/2016/5/11/chartex" xmlns:cx4="http://schemas.microsoft.com/office/drawing/2016/5/10/chartex" xmlns:cx3="http://schemas.microsoft.com/office/drawing/2016/5/9/chartex" xmlns:cx2="http://schemas.microsoft.com/office/drawing/2015/10/21/chartex" xmlns:cx1="http://schemas.microsoft.com/office/drawing/2015/9/8/chartex" xmlns:cx="http://schemas.microsoft.com/office/drawing/2014/chartex">
             <w:pict>
               <v:line w14:anchorId="62AE8178" id="Conector recto 6" o:spid="_x0000_s1026" style="position:absolute;z-index:251663360;visibility:visible;mso-wrap-style:square;mso-width-percent:0;mso-height-percent:0;mso-wrap-distance-left:9pt;mso-wrap-distance-top:0;mso-wrap-distance-right:9pt;mso-wrap-distance-bottom:0;mso-position-horizontal:absolute;mso-position-horizontal-relative:text;mso-position-vertical:absolute;mso-position-vertical-relative:text;mso-width-percent:0;mso-height-percent:0;mso-width-relative:margin;mso-height-relative:margin" from=".45pt,20.5pt" to="479.2pt,20.95pt" o:gfxdata="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" strokecolor="black [3213]" strokeweight="1.25pt">
                 <v:stroke joinstyle="miter"/>
@@ -3146,7 +3218,7 @@
               </wp:anchor>
             </w:drawing>
           </mc:Choice>
-          <mc:Fallback xmlns:cx="http://schemas.microsoft.com/office/drawing/2014/chartex" xmlns:cx1="http://schemas.microsoft.com/office/drawing/2015/9/8/chartex" xmlns:cx2="http://schemas.microsoft.com/office/drawing/2015/10/21/chartex" xmlns:cx3="http://schemas.microsoft.com/office/drawing/2016/5/9/chartex" xmlns:cx4="http://schemas.microsoft.com/office/drawing/2016/5/10/chartex" xmlns:cx5="http://schemas.microsoft.com/office/drawing/2016/5/11/chartex" xmlns:cx6="http://schemas.microsoft.com/office/drawing/2016/5/12/chartex" xmlns:cx7="http://schemas.microsoft.com/office/drawing/2016/5/13/chartex" xmlns:cx8="http://schemas.microsoft.com/office/drawing/2016/5/14/chartex" xmlns:aink="http://schemas.microsoft.com/office/drawing/2016/ink" xmlns:am3d="http://schemas.microsoft.com/office/drawing/2017/model3d" xmlns:w16cid="http://schemas.microsoft.com/office/word/2016/wordml/cid" xmlns:w16se="http://schemas.microsoft.com/office/word/2015/wordml/symex">
+          <mc:Fallback xmlns:w16se="http://schemas.microsoft.com/office/word/2015/wordml/symex" xmlns:w16cid="http://schemas.microsoft.com/office/word/2016/wordml/cid" xmlns:am3d="http://schemas.microsoft.com/office/drawing/2017/model3d" xmlns:aink="http://schemas.microsoft.com/office/drawing/2016/ink" xmlns:cx8="http://schemas.microsoft.com/office/drawing/2016/5/14/chartex" xmlns:cx7="http://schemas.microsoft.com/office/drawing/2016/5/13/chartex" xmlns:cx6="http://schemas.microsoft.com/office/drawing/2016/5/12/chartex" xmlns:cx5="http://schemas.microsoft.com/office/drawing/2016/5/11/chartex" xmlns:cx4="http://schemas.microsoft.com/office/drawing/2016/5/10/chartex" xmlns:cx3="http://schemas.microsoft.com/office/drawing/2016/5/9/chartex" xmlns:cx2="http://schemas.microsoft.com/office/drawing/2015/10/21/chartex" xmlns:cx1="http://schemas.microsoft.com/office/drawing/2015/9/8/chartex" xmlns:cx="http://schemas.microsoft.com/office/drawing/2014/chartex">
             <w:pict>
               <v:line w14:anchorId="0BFDC361" id="Conector recto 7" o:spid="_x0000_s1026" style="position:absolute;z-index:251666432;visibility:visible;mso-wrap-style:square;mso-width-percent:0;mso-height-percent:0;mso-wrap-distance-left:9pt;mso-wrap-distance-top:0;mso-wrap-distance-right:9pt;mso-wrap-distance-bottom:0;mso-position-horizontal:absolute;mso-position-horizontal-relative:text;mso-position-vertical:absolute;mso-position-vertical-relative:text;mso-width-percent:0;mso-height-percent:0;mso-width-relative:margin;mso-height-relative:margin" from=".45pt,20.5pt" to="479.2pt,20.95pt" o:gfxdata="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" strokecolor="black [3213]" strokeweight="1.25pt">
                 <v:stroke joinstyle="miter"/>
@@ -3194,13 +3266,13 @@
       <w:pPr>
         <w:pStyle w:val="Ttulo1"/>
       </w:pPr>
-      <w:bookmarkStart w:id="1" w:name="_Toc84005696"/>
+      <w:bookmarkStart w:id="0" w:name="_Toc84005696"/>
       <w:r>
         <w:t>1 – Introducción.</w:t>
       </w:r>
-      <w:bookmarkStart w:id="2" w:name="_TOC_250009"/>
+      <w:bookmarkStart w:id="1" w:name="_TOC_250009"/>
+      <w:bookmarkEnd w:id="0"/>
       <w:bookmarkEnd w:id="1"/>
-      <w:bookmarkEnd w:id="2"/>
     </w:p>
     <w:p>
       <w:pPr>
@@ -3327,7 +3399,7 @@
           <w:szCs w:val="24"/>
         </w:rPr>
       </w:pPr>
-      <w:bookmarkStart w:id="3" w:name="_Toc84005697"/>
+      <w:bookmarkStart w:id="2" w:name="_Toc84005697"/>
       <w:r>
         <w:rPr>
           <w:rFonts w:ascii="Arial" w:hAnsi="Arial" w:cs="Arial"/>
@@ -3338,7 +3410,7 @@
         </w:rPr>
         <w:t>– Propósito.</w:t>
       </w:r>
-      <w:bookmarkEnd w:id="3"/>
+      <w:bookmarkEnd w:id="2"/>
     </w:p>
     <w:p>
       <w:pPr>
@@ -3651,7 +3723,7 @@
           <w:szCs w:val="24"/>
         </w:rPr>
       </w:pPr>
-      <w:bookmarkStart w:id="4" w:name="_Toc84005698"/>
+      <w:bookmarkStart w:id="3" w:name="_Toc84005698"/>
       <w:r>
         <w:rPr>
           <w:rFonts w:ascii="Arial" w:hAnsi="Arial" w:cs="Arial"/>
@@ -3662,7 +3734,7 @@
         </w:rPr>
         <w:t>– Alcance.</w:t>
       </w:r>
-      <w:bookmarkEnd w:id="4"/>
+      <w:bookmarkEnd w:id="3"/>
     </w:p>
     <w:p>
       <w:pPr>
@@ -3740,7 +3812,7 @@
           <w:szCs w:val="24"/>
         </w:rPr>
       </w:pPr>
-      <w:bookmarkStart w:id="5" w:name="_Toc84005699"/>
+      <w:bookmarkStart w:id="4" w:name="_Toc84005699"/>
       <w:r>
         <w:rPr>
           <w:rFonts w:ascii="Arial" w:hAnsi="Arial" w:cs="Arial"/>
@@ -3781,7 +3853,7 @@
         </w:rPr>
         <w:t>Personal involucrado.</w:t>
       </w:r>
-      <w:bookmarkEnd w:id="5"/>
+      <w:bookmarkEnd w:id="4"/>
     </w:p>
     <w:p>
       <w:pPr>
@@ -5307,7 +5379,7 @@
               </wp:anchor>
             </w:drawing>
           </mc:Choice>
-          <mc:Fallback xmlns:cx="http://schemas.microsoft.com/office/drawing/2014/chartex" xmlns:cx1="http://schemas.microsoft.com/office/drawing/2015/9/8/chartex" xmlns:cx2="http://schemas.microsoft.com/office/drawing/2015/10/21/chartex" xmlns:cx3="http://schemas.microsoft.com/office/drawing/2016/5/9/chartex" xmlns:cx4="http://schemas.microsoft.com/office/drawing/2016/5/10/chartex" xmlns:cx5="http://schemas.microsoft.com/office/drawing/2016/5/11/chartex" xmlns:cx6="http://schemas.microsoft.com/office/drawing/2016/5/12/chartex" xmlns:cx7="http://schemas.microsoft.com/office/drawing/2016/5/13/chartex" xmlns:cx8="http://schemas.microsoft.com/office/drawing/2016/5/14/chartex" xmlns:aink="http://schemas.microsoft.com/office/drawing/2016/ink" xmlns:am3d="http://schemas.microsoft.com/office/drawing/2017/model3d" xmlns:w16cid="http://schemas.microsoft.com/office/word/2016/wordml/cid" xmlns:w16se="http://schemas.microsoft.com/office/word/2015/wordml/symex">
+          <mc:Fallback xmlns:w16se="http://schemas.microsoft.com/office/word/2015/wordml/symex" xmlns:w16cid="http://schemas.microsoft.com/office/word/2016/wordml/cid" xmlns:am3d="http://schemas.microsoft.com/office/drawing/2017/model3d" xmlns:aink="http://schemas.microsoft.com/office/drawing/2016/ink" xmlns:cx8="http://schemas.microsoft.com/office/drawing/2016/5/14/chartex" xmlns:cx7="http://schemas.microsoft.com/office/drawing/2016/5/13/chartex" xmlns:cx6="http://schemas.microsoft.com/office/drawing/2016/5/12/chartex" xmlns:cx5="http://schemas.microsoft.com/office/drawing/2016/5/11/chartex" xmlns:cx4="http://schemas.microsoft.com/office/drawing/2016/5/10/chartex" xmlns:cx3="http://schemas.microsoft.com/office/drawing/2016/5/9/chartex" xmlns:cx2="http://schemas.microsoft.com/office/drawing/2015/10/21/chartex" xmlns:cx1="http://schemas.microsoft.com/office/drawing/2015/9/8/chartex" xmlns:cx="http://schemas.microsoft.com/office/drawing/2014/chartex">
             <w:pict>
               <v:line w14:anchorId="7D8FA81C" id="Conector recto 10" o:spid="_x0000_s1026" style="position:absolute;z-index:251669504;visibility:visible;mso-wrap-style:square;mso-width-percent:0;mso-height-percent:0;mso-wrap-distance-left:9pt;mso-wrap-distance-top:0;mso-wrap-distance-right:9pt;mso-wrap-distance-bottom:0;mso-position-horizontal:absolute;mso-position-horizontal-relative:text;mso-position-vertical:absolute;mso-position-vertical-relative:text;mso-width-percent:0;mso-height-percent:0;mso-width-relative:margin;mso-height-relative:margin" from=".45pt,20.5pt" to="479.2pt,20.95pt" o:gfxdata="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" strokecolor="black [3213]" strokeweight="1.25pt">
                 <v:stroke joinstyle="miter"/>
@@ -5378,7 +5450,7 @@
           <w:szCs w:val="24"/>
         </w:rPr>
       </w:pPr>
-      <w:bookmarkStart w:id="6" w:name="_Toc84005700"/>
+      <w:bookmarkStart w:id="5" w:name="_Toc84005700"/>
       <w:r>
         <w:rPr>
           <w:rFonts w:ascii="Arial" w:hAnsi="Arial" w:cs="Arial"/>
@@ -5389,7 +5461,7 @@
         </w:rPr>
         <w:t>1.4– Definiciones, acrónimos y abreviaturas.</w:t>
       </w:r>
-      <w:bookmarkEnd w:id="6"/>
+      <w:bookmarkEnd w:id="5"/>
     </w:p>
     <w:p>
       <w:pPr>
@@ -5913,7 +5985,7 @@
           <w:szCs w:val="24"/>
         </w:rPr>
       </w:pPr>
-      <w:bookmarkStart w:id="7" w:name="_Toc84005701"/>
+      <w:bookmarkStart w:id="6" w:name="_Toc84005701"/>
       <w:r>
         <w:rPr>
           <w:rFonts w:ascii="Arial" w:hAnsi="Arial" w:cs="Arial"/>
@@ -5925,7 +5997,7 @@
         </w:rPr>
         <w:t>1.5– Referencias.</w:t>
       </w:r>
-      <w:bookmarkEnd w:id="7"/>
+      <w:bookmarkEnd w:id="6"/>
     </w:p>
     <w:p>
       <w:pPr>
@@ -6172,7 +6244,7 @@
           <w:szCs w:val="24"/>
         </w:rPr>
       </w:pPr>
-      <w:bookmarkStart w:id="8" w:name="_Toc84005702"/>
+      <w:bookmarkStart w:id="7" w:name="_Toc84005702"/>
       <w:r>
         <w:rPr>
           <w:rFonts w:ascii="Arial" w:hAnsi="Arial" w:cs="Arial"/>
@@ -6184,7 +6256,7 @@
         </w:rPr>
         <w:t>1.6– Resumen.</w:t>
       </w:r>
-      <w:bookmarkEnd w:id="8"/>
+      <w:bookmarkEnd w:id="7"/>
     </w:p>
     <w:p>
       <w:pPr>
@@ -6209,7 +6281,21 @@
           <w:rFonts w:ascii="Arial" w:hAnsi="Arial" w:cs="Arial"/>
           <w:color w:val="365E90"/>
         </w:rPr>
-        <w:t>Hasta aquí vimos una descripción del servicio, el personal involucrado y límites y capacidades del proyecto.</w:t>
+        <w:t>Hasta aquí vimos una descripción del ser</w:t>
+      </w:r>
+      <w:r>
+        <w:rPr>
+          <w:rFonts w:ascii="Arial" w:hAnsi="Arial" w:cs="Arial"/>
+          <w:color w:val="365E90"/>
+        </w:rPr>
+        <w:t>vicio, el personal involucrado,</w:t>
+      </w:r>
+      <w:r>
+        <w:rPr>
+          <w:rFonts w:ascii="Arial" w:hAnsi="Arial" w:cs="Arial"/>
+          <w:color w:val="365E90"/>
+        </w:rPr>
+        <w:t xml:space="preserve"> límites y capacidades del proyecto.</w:t>
       </w:r>
     </w:p>
     <w:p>
@@ -6496,7 +6582,7 @@
               </wp:anchor>
             </w:drawing>
           </mc:Choice>
-          <mc:Fallback xmlns:cx="http://schemas.microsoft.com/office/drawing/2014/chartex" xmlns:cx1="http://schemas.microsoft.com/office/drawing/2015/9/8/chartex" xmlns:cx2="http://schemas.microsoft.com/office/drawing/2015/10/21/chartex" xmlns:cx3="http://schemas.microsoft.com/office/drawing/2016/5/9/chartex" xmlns:cx4="http://schemas.microsoft.com/office/drawing/2016/5/10/chartex" xmlns:cx5="http://schemas.microsoft.com/office/drawing/2016/5/11/chartex" xmlns:cx6="http://schemas.microsoft.com/office/drawing/2016/5/12/chartex" xmlns:cx7="http://schemas.microsoft.com/office/drawing/2016/5/13/chartex" xmlns:cx8="http://schemas.microsoft.com/office/drawing/2016/5/14/chartex" xmlns:aink="http://schemas.microsoft.com/office/drawing/2016/ink" xmlns:am3d="http://schemas.microsoft.com/office/drawing/2017/model3d" xmlns:w16cid="http://schemas.microsoft.com/office/word/2016/wordml/cid" xmlns:w16se="http://schemas.microsoft.com/office/word/2015/wordml/symex">
+          <mc:Fallback xmlns:w16se="http://schemas.microsoft.com/office/word/2015/wordml/symex" xmlns:w16cid="http://schemas.microsoft.com/office/word/2016/wordml/cid" xmlns:am3d="http://schemas.microsoft.com/office/drawing/2017/model3d" xmlns:aink="http://schemas.microsoft.com/office/drawing/2016/ink" xmlns:cx8="http://schemas.microsoft.com/office/drawing/2016/5/14/chartex" xmlns:cx7="http://schemas.microsoft.com/office/drawing/2016/5/13/chartex" xmlns:cx6="http://schemas.microsoft.com/office/drawing/2016/5/12/chartex" xmlns:cx5="http://schemas.microsoft.com/office/drawing/2016/5/11/chartex" xmlns:cx4="http://schemas.microsoft.com/office/drawing/2016/5/10/chartex" xmlns:cx3="http://schemas.microsoft.com/office/drawing/2016/5/9/chartex" xmlns:cx2="http://schemas.microsoft.com/office/drawing/2015/10/21/chartex" xmlns:cx1="http://schemas.microsoft.com/office/drawing/2015/9/8/chartex" xmlns:cx="http://schemas.microsoft.com/office/drawing/2014/chartex">
             <w:pict>
               <v:line w14:anchorId="7F859D94" id="Conector recto 12" o:spid="_x0000_s1026" style="position:absolute;z-index:251672576;visibility:visible;mso-wrap-style:square;mso-width-percent:0;mso-height-percent:0;mso-wrap-distance-left:9pt;mso-wrap-distance-top:0;mso-wrap-distance-right:9pt;mso-wrap-distance-bottom:0;mso-position-horizontal:absolute;mso-position-horizontal-relative:text;mso-position-vertical:absolute;mso-position-vertical-relative:text;mso-width-percent:0;mso-height-percent:0;mso-width-relative:margin;mso-height-relative:margin" from=".45pt,20.5pt" to="479.2pt,20.95pt" o:gfxdata="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" strokecolor="black [3213]" strokeweight="1.25pt">
                 <v:stroke joinstyle="miter"/>
@@ -6543,11 +6629,11 @@
       <w:pPr>
         <w:pStyle w:val="Ttulo1"/>
       </w:pPr>
-      <w:bookmarkStart w:id="9" w:name="_Toc84005703"/>
+      <w:bookmarkStart w:id="8" w:name="_Toc84005703"/>
       <w:r>
         <w:t>2– Descripción general.</w:t>
       </w:r>
-      <w:bookmarkEnd w:id="9"/>
+      <w:bookmarkEnd w:id="8"/>
     </w:p>
     <w:p>
       <w:pPr>
@@ -6583,7 +6669,7 @@
           <w:szCs w:val="24"/>
         </w:rPr>
       </w:pPr>
-      <w:bookmarkStart w:id="10" w:name="_Toc84005704"/>
+      <w:bookmarkStart w:id="9" w:name="_Toc84005704"/>
       <w:r>
         <w:rPr>
           <w:rFonts w:ascii="Arial" w:hAnsi="Arial" w:cs="Arial"/>
@@ -6595,7 +6681,7 @@
         </w:rPr>
         <w:t>2.1– Perspectiva del producto.</w:t>
       </w:r>
-      <w:bookmarkEnd w:id="10"/>
+      <w:bookmarkEnd w:id="9"/>
     </w:p>
     <w:p>
       <w:pPr>
@@ -6667,7 +6753,14 @@
           <w:rFonts w:ascii="Arial" w:hAnsi="Arial" w:cs="Arial"/>
           <w:color w:val="365E90"/>
         </w:rPr>
-        <w:t xml:space="preserve"> que hará que solo vote quien esté autorizado.</w:t>
+        <w:t xml:space="preserve"> ya que solo votará</w:t>
+      </w:r>
+      <w:r>
+        <w:rPr>
+          <w:rFonts w:ascii="Arial" w:hAnsi="Arial" w:cs="Arial"/>
+          <w:color w:val="365E90"/>
+        </w:rPr>
+        <w:t xml:space="preserve"> quien esté autorizado.</w:t>
       </w:r>
     </w:p>
     <w:p>
@@ -6704,7 +6797,7 @@
           <w:szCs w:val="24"/>
         </w:rPr>
       </w:pPr>
-      <w:bookmarkStart w:id="11" w:name="_Toc84005705"/>
+      <w:bookmarkStart w:id="10" w:name="_Toc84005705"/>
       <w:r>
         <w:rPr>
           <w:rFonts w:ascii="Arial" w:hAnsi="Arial" w:cs="Arial"/>
@@ -6716,7 +6809,7 @@
         </w:rPr>
         <w:t>2.2– Características de los usuarios.</w:t>
       </w:r>
-      <w:bookmarkEnd w:id="11"/>
+      <w:bookmarkEnd w:id="10"/>
     </w:p>
     <w:p>
       <w:pPr>
@@ -6923,17 +7016,6 @@
         </w:rPr>
       </w:pPr>
     </w:p>
-    <w:p>
-      <w:pPr>
-        <w:rPr>
-          <w:rFonts w:ascii="Arial" w:hAnsi="Arial" w:cs="Arial"/>
-          <w:b/>
-          <w:bCs/>
-          <w:sz w:val="24"/>
-          <w:szCs w:val="24"/>
-        </w:rPr>
-      </w:pPr>
-    </w:p>
     <w:tbl>
       <w:tblPr>
         <w:tblStyle w:val="Tablaconcuadrcula"/>
@@ -7151,7 +7233,7 @@
           <w:szCs w:val="24"/>
         </w:rPr>
       </w:pPr>
-      <w:bookmarkStart w:id="12" w:name="_Toc84005706"/>
+      <w:bookmarkStart w:id="11" w:name="_Toc84005706"/>
       <w:r>
         <w:rPr>
           <w:rFonts w:ascii="Arial" w:hAnsi="Arial" w:cs="Arial"/>
@@ -7163,7 +7245,7 @@
         </w:rPr>
         <w:t>2.3– Restricciones.</w:t>
       </w:r>
-      <w:bookmarkEnd w:id="12"/>
+      <w:bookmarkEnd w:id="11"/>
     </w:p>
     <w:p>
       <w:pPr>
@@ -7377,7 +7459,6 @@
           <w:szCs w:val="20"/>
           <w:lang w:eastAsia="es-AR"/>
         </w:rPr>
-        <w:lastRenderedPageBreak/>
         <w:drawing>
           <wp:anchor distT="0" distB="0" distL="114300" distR="114300" simplePos="0" relativeHeight="251674624" behindDoc="1" locked="0" layoutInCell="1" allowOverlap="1" wp14:anchorId="5B990DC8" wp14:editId="19B2A7F8">
             <wp:simplePos x="0" y="0"/>
@@ -7539,7 +7620,7 @@
               </wp:anchor>
             </w:drawing>
           </mc:Choice>
-          <mc:Fallback xmlns:cx="http://schemas.microsoft.com/office/drawing/2014/chartex" xmlns:cx1="http://schemas.microsoft.com/office/drawing/2015/9/8/chartex" xmlns:cx2="http://schemas.microsoft.com/office/drawing/2015/10/21/chartex" xmlns:cx3="http://schemas.microsoft.com/office/drawing/2016/5/9/chartex" xmlns:cx4="http://schemas.microsoft.com/office/drawing/2016/5/10/chartex" xmlns:cx5="http://schemas.microsoft.com/office/drawing/2016/5/11/chartex" xmlns:cx6="http://schemas.microsoft.com/office/drawing/2016/5/12/chartex" xmlns:cx7="http://schemas.microsoft.com/office/drawing/2016/5/13/chartex" xmlns:cx8="http://schemas.microsoft.com/office/drawing/2016/5/14/chartex" xmlns:aink="http://schemas.microsoft.com/office/drawing/2016/ink" xmlns:am3d="http://schemas.microsoft.com/office/drawing/2017/model3d" xmlns:w16cid="http://schemas.microsoft.com/office/word/2016/wordml/cid" xmlns:w16se="http://schemas.microsoft.com/office/word/2015/wordml/symex">
+          <mc:Fallback xmlns:w16se="http://schemas.microsoft.com/office/word/2015/wordml/symex" xmlns:w16cid="http://schemas.microsoft.com/office/word/2016/wordml/cid" xmlns:am3d="http://schemas.microsoft.com/office/drawing/2017/model3d" xmlns:aink="http://schemas.microsoft.com/office/drawing/2016/ink" xmlns:cx8="http://schemas.microsoft.com/office/drawing/2016/5/14/chartex" xmlns:cx7="http://schemas.microsoft.com/office/drawing/2016/5/13/chartex" xmlns:cx6="http://schemas.microsoft.com/office/drawing/2016/5/12/chartex" xmlns:cx5="http://schemas.microsoft.com/office/drawing/2016/5/11/chartex" xmlns:cx4="http://schemas.microsoft.com/office/drawing/2016/5/10/chartex" xmlns:cx3="http://schemas.microsoft.com/office/drawing/2016/5/9/chartex" xmlns:cx2="http://schemas.microsoft.com/office/drawing/2015/10/21/chartex" xmlns:cx1="http://schemas.microsoft.com/office/drawing/2015/9/8/chartex" xmlns:cx="http://schemas.microsoft.com/office/drawing/2014/chartex">
             <w:pict>
               <v:line w14:anchorId="426A3FE7" id="Conector recto 14" o:spid="_x0000_s1026" style="position:absolute;z-index:251675648;visibility:visible;mso-wrap-style:square;mso-width-percent:0;mso-height-percent:0;mso-wrap-distance-left:9pt;mso-wrap-distance-top:0;mso-wrap-distance-right:9pt;mso-wrap-distance-bottom:0;mso-position-horizontal:absolute;mso-position-horizontal-relative:text;mso-position-vertical:absolute;mso-position-vertical-relative:text;mso-width-percent:0;mso-height-percent:0;mso-width-relative:margin;mso-height-relative:margin" from=".45pt,20.5pt" to="479.2pt,20.95pt" o:gfxdata="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" strokecolor="black [3213]" strokeweight="1.25pt">
                 <v:stroke joinstyle="miter"/>
@@ -7597,11 +7678,11 @@
       <w:pPr>
         <w:pStyle w:val="Ttulo1"/>
       </w:pPr>
-      <w:bookmarkStart w:id="13" w:name="_Toc84005707"/>
+      <w:bookmarkStart w:id="12" w:name="_Toc84005707"/>
       <w:r>
         <w:t>3– Requisitos específicos.</w:t>
       </w:r>
-      <w:bookmarkEnd w:id="13"/>
+      <w:bookmarkEnd w:id="12"/>
     </w:p>
     <w:p>
       <w:pPr>
@@ -7626,7 +7707,7 @@
           <w:szCs w:val="24"/>
         </w:rPr>
       </w:pPr>
-      <w:bookmarkStart w:id="14" w:name="_Toc84005708"/>
+      <w:bookmarkStart w:id="13" w:name="_Toc84005708"/>
       <w:r>
         <w:rPr>
           <w:rFonts w:ascii="Arial" w:hAnsi="Arial" w:cs="Arial"/>
@@ -7649,7 +7730,7 @@
         </w:rPr>
         <w:t>– Mapa del sitio web.</w:t>
       </w:r>
-      <w:bookmarkEnd w:id="14"/>
+      <w:bookmarkEnd w:id="13"/>
     </w:p>
     <w:p>
       <w:pPr>
@@ -7748,7 +7829,7 @@
           <w:szCs w:val="24"/>
         </w:rPr>
       </w:pPr>
-      <w:bookmarkStart w:id="15" w:name="_Toc84005709"/>
+      <w:bookmarkStart w:id="14" w:name="_Toc84005709"/>
       <w:r>
         <w:rPr>
           <w:rFonts w:ascii="Arial" w:hAnsi="Arial" w:cs="Arial"/>
@@ -7760,20 +7841,7 @@
         </w:rPr>
         <w:t>3.2– Product backlog.</w:t>
       </w:r>
-      <w:bookmarkEnd w:id="15"/>
-    </w:p>
-    <w:p>
-      <w:pPr>
-        <w:rPr>
-          <w:rFonts w:ascii="Arial" w:hAnsi="Arial" w:cs="Arial"/>
-          <w:b/>
-          <w:bCs/>
-          <w:color w:val="2F5496" w:themeColor="accent1" w:themeShade="BF"/>
-          <w:sz w:val="24"/>
-          <w:szCs w:val="24"/>
-          <w:u w:val="single"/>
-        </w:rPr>
-      </w:pPr>
+      <w:bookmarkEnd w:id="14"/>
     </w:p>
     <w:p>
       <w:pPr>
@@ -7805,12 +7873,10 @@
       <w:pPr>
         <w:rPr>
           <w:rFonts w:ascii="Arial" w:hAnsi="Arial" w:cs="Arial"/>
-          <w:b/>
           <w:bCs/>
           <w:color w:val="2F5496" w:themeColor="accent1" w:themeShade="BF"/>
           <w:sz w:val="24"/>
           <w:szCs w:val="24"/>
-          <w:u w:val="single"/>
         </w:rPr>
       </w:pPr>
     </w:p>
@@ -7836,12 +7902,22 @@
     <w:p>
       <w:pPr>
         <w:pStyle w:val="Textoindependiente"/>
+        <w:tabs>
+          <w:tab w:val="left" w:pos="1418"/>
+        </w:tabs>
         <w:ind w:left="390"/>
         <w:rPr>
           <w:rFonts w:ascii="Arial" w:hAnsi="Arial" w:cs="Arial"/>
           <w:sz w:val="22"/>
         </w:rPr>
       </w:pPr>
+      <w:r>
+        <w:rPr>
+          <w:rFonts w:ascii="Arial" w:hAnsi="Arial" w:cs="Arial"/>
+          <w:sz w:val="22"/>
+        </w:rPr>
+        <w:tab/>
+      </w:r>
     </w:p>
     <w:p>
       <w:pPr>
@@ -7918,7 +7994,10 @@
         </w:numPr>
         <w:rPr>
           <w:rFonts w:ascii="Arial" w:hAnsi="Arial" w:cs="Arial"/>
-          <w:sz w:val="22"/>
+          <w:b/>
+          <w:bCs/>
+          <w:noProof/>
+          <w:color w:val="FFFFFF" w:themeColor="background1"/>
         </w:rPr>
       </w:pPr>
       <w:r>
@@ -7945,28 +8024,40 @@
     </w:p>
     <w:p>
       <w:pPr>
+        <w:pStyle w:val="Prrafodelista"/>
         <w:rPr>
           <w:rFonts w:ascii="Arial" w:hAnsi="Arial" w:cs="Arial"/>
           <w:b/>
           <w:bCs/>
           <w:noProof/>
           <w:color w:val="FFFFFF" w:themeColor="background1"/>
-          <w:sz w:val="20"/>
-          <w:szCs w:val="20"/>
-        </w:rPr>
-      </w:pPr>
-      <w:r>
+        </w:rPr>
+      </w:pPr>
+    </w:p>
+    <w:p>
+      <w:pPr>
+        <w:pStyle w:val="Textoindependiente"/>
+        <w:numPr>
+          <w:ilvl w:val="0"/>
+          <w:numId w:val="13"/>
+        </w:numPr>
         <w:rPr>
           <w:rFonts w:ascii="Arial" w:hAnsi="Arial" w:cs="Arial"/>
           <w:b/>
           <w:bCs/>
           <w:noProof/>
           <w:color w:val="FFFFFF" w:themeColor="background1"/>
-          <w:sz w:val="20"/>
-          <w:szCs w:val="20"/>
+        </w:rPr>
+      </w:pPr>
+      <w:r>
+        <w:rPr>
+          <w:rFonts w:ascii="Arial" w:hAnsi="Arial" w:cs="Arial"/>
+          <w:b/>
+          <w:bCs/>
+          <w:noProof/>
+          <w:color w:val="FFFFFF" w:themeColor="background1"/>
           <w:lang w:eastAsia="es-AR"/>
         </w:rPr>
-        <w:lastRenderedPageBreak/>
         <w:drawing>
           <wp:anchor distT="0" distB="0" distL="114300" distR="114300" simplePos="0" relativeHeight="251677696" behindDoc="1" locked="0" layoutInCell="1" allowOverlap="1" wp14:anchorId="3B7C17EB" wp14:editId="22AE628C">
             <wp:simplePos x="0" y="0"/>
@@ -8030,8 +8121,6 @@
           <w:bCs/>
           <w:noProof/>
           <w:color w:val="FFFFFF" w:themeColor="background1"/>
-          <w:sz w:val="20"/>
-          <w:szCs w:val="20"/>
         </w:rPr>
         <w:t xml:space="preserve">                                                                                 </w:t>
       </w:r>
@@ -8039,8 +8128,6 @@
         <w:rPr>
           <w:rFonts w:ascii="Arial" w:hAnsi="Arial" w:cs="Arial"/>
           <w:color w:val="808080" w:themeColor="background1" w:themeShade="80"/>
-          <w:sz w:val="20"/>
-          <w:szCs w:val="20"/>
         </w:rPr>
         <w:t>Práctica profesionalizante</w:t>
       </w:r>
@@ -8128,7 +8215,7 @@
               </wp:anchor>
             </w:drawing>
           </mc:Choice>
-          <mc:Fallback xmlns:cx="http://schemas.microsoft.com/office/drawing/2014/chartex" xmlns:cx1="http://schemas.microsoft.com/office/drawing/2015/9/8/chartex" xmlns:cx2="http://schemas.microsoft.com/office/drawing/2015/10/21/chartex" xmlns:cx3="http://schemas.microsoft.com/office/drawing/2016/5/9/chartex" xmlns:cx4="http://schemas.microsoft.com/office/drawing/2016/5/10/chartex" xmlns:cx5="http://schemas.microsoft.com/office/drawing/2016/5/11/chartex" xmlns:cx6="http://schemas.microsoft.com/office/drawing/2016/5/12/chartex" xmlns:cx7="http://schemas.microsoft.com/office/drawing/2016/5/13/chartex" xmlns:cx8="http://schemas.microsoft.com/office/drawing/2016/5/14/chartex" xmlns:aink="http://schemas.microsoft.com/office/drawing/2016/ink" xmlns:am3d="http://schemas.microsoft.com/office/drawing/2017/model3d" xmlns:w16cid="http://schemas.microsoft.com/office/word/2016/wordml/cid" xmlns:w16se="http://schemas.microsoft.com/office/word/2015/wordml/symex">
+          <mc:Fallback xmlns:w16se="http://schemas.microsoft.com/office/word/2015/wordml/symex" xmlns:w16cid="http://schemas.microsoft.com/office/word/2016/wordml/cid" xmlns:am3d="http://schemas.microsoft.com/office/drawing/2017/model3d" xmlns:aink="http://schemas.microsoft.com/office/drawing/2016/ink" xmlns:cx8="http://schemas.microsoft.com/office/drawing/2016/5/14/chartex" xmlns:cx7="http://schemas.microsoft.com/office/drawing/2016/5/13/chartex" xmlns:cx6="http://schemas.microsoft.com/office/drawing/2016/5/12/chartex" xmlns:cx5="http://schemas.microsoft.com/office/drawing/2016/5/11/chartex" xmlns:cx4="http://schemas.microsoft.com/office/drawing/2016/5/10/chartex" xmlns:cx3="http://schemas.microsoft.com/office/drawing/2016/5/9/chartex" xmlns:cx2="http://schemas.microsoft.com/office/drawing/2015/10/21/chartex" xmlns:cx1="http://schemas.microsoft.com/office/drawing/2015/9/8/chartex" xmlns:cx="http://schemas.microsoft.com/office/drawing/2014/chartex">
             <w:pict>
               <v:line w14:anchorId="4DDD9A34" id="Conector recto 16" o:spid="_x0000_s1026" style="position:absolute;z-index:251678720;visibility:visible;mso-wrap-style:square;mso-width-percent:0;mso-height-percent:0;mso-wrap-distance-left:9pt;mso-wrap-distance-top:0;mso-wrap-distance-right:9pt;mso-wrap-distance-bottom:0;mso-position-horizontal:absolute;mso-position-horizontal-relative:text;mso-position-vertical:absolute;mso-position-vertical-relative:text;mso-width-percent:0;mso-height-percent:0;mso-width-relative:margin;mso-height-relative:margin" from=".45pt,20.5pt" to="479.2pt,20.95pt" o:gfxdata="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" strokecolor="black [3213]" strokeweight="1.25pt">
                 <v:stroke joinstyle="miter"/>
@@ -8184,7 +8271,7 @@
           <w:szCs w:val="24"/>
         </w:rPr>
       </w:pPr>
-      <w:bookmarkStart w:id="16" w:name="_Toc84005710"/>
+      <w:bookmarkStart w:id="15" w:name="_Toc84005710"/>
       <w:r>
         <w:rPr>
           <w:rFonts w:ascii="Arial" w:hAnsi="Arial" w:cs="Arial"/>
@@ -8194,9 +8281,10 @@
           <w:sz w:val="24"/>
           <w:szCs w:val="24"/>
         </w:rPr>
+        <w:lastRenderedPageBreak/>
         <w:t>3.3– Sprints.</w:t>
       </w:r>
-      <w:bookmarkEnd w:id="16"/>
+      <w:bookmarkEnd w:id="15"/>
     </w:p>
     <w:p>
       <w:pPr>
@@ -8241,20 +8329,31 @@
                 <w:rFonts w:ascii="Arial" w:hAnsi="Arial" w:cs="Arial"/>
                 <w:b/>
                 <w:bCs/>
-                <w:sz w:val="20"/>
-                <w:szCs w:val="20"/>
-              </w:rPr>
-            </w:pPr>
-            <w:r>
-              <w:rPr>
-                <w:rFonts w:ascii="Arial" w:hAnsi="Arial" w:cs="Arial"/>
-                <w:b/>
-                <w:bCs/>
-                <w:sz w:val="20"/>
-                <w:szCs w:val="20"/>
+                <w:sz w:val="28"/>
+                <w:szCs w:val="28"/>
+              </w:rPr>
+            </w:pPr>
+            <w:r>
+              <w:rPr>
+                <w:rFonts w:ascii="Arial" w:hAnsi="Arial" w:cs="Arial"/>
+                <w:b/>
+                <w:bCs/>
+                <w:sz w:val="28"/>
+                <w:szCs w:val="28"/>
               </w:rPr>
               <w:t>Número de sprint.</w:t>
             </w:r>
+          </w:p>
+          <w:p>
+            <w:pPr>
+              <w:rPr>
+                <w:rFonts w:ascii="Arial" w:hAnsi="Arial" w:cs="Arial"/>
+                <w:b/>
+                <w:bCs/>
+                <w:sz w:val="28"/>
+                <w:szCs w:val="28"/>
+              </w:rPr>
+            </w:pPr>
           </w:p>
         </w:tc>
         <w:tc>
@@ -8268,17 +8367,17 @@
                 <w:rFonts w:ascii="Arial" w:hAnsi="Arial" w:cs="Arial"/>
                 <w:b/>
                 <w:bCs/>
-                <w:sz w:val="20"/>
-                <w:szCs w:val="20"/>
-              </w:rPr>
-            </w:pPr>
-            <w:r>
-              <w:rPr>
-                <w:rFonts w:ascii="Arial" w:hAnsi="Arial" w:cs="Arial"/>
-                <w:b/>
-                <w:bCs/>
-                <w:sz w:val="20"/>
-                <w:szCs w:val="20"/>
+                <w:sz w:val="28"/>
+                <w:szCs w:val="28"/>
+              </w:rPr>
+            </w:pPr>
+            <w:r>
+              <w:rPr>
+                <w:rFonts w:ascii="Arial" w:hAnsi="Arial" w:cs="Arial"/>
+                <w:b/>
+                <w:bCs/>
+                <w:sz w:val="28"/>
+                <w:szCs w:val="28"/>
               </w:rPr>
               <w:t>#01.</w:t>
             </w:r>
@@ -8293,21 +8392,18 @@
           </w:tcPr>
           <w:p>
             <w:pPr>
-              <w:rPr>
-                <w:rFonts w:ascii="Arial" w:hAnsi="Arial" w:cs="Arial"/>
-                <w:b/>
-                <w:bCs/>
-                <w:sz w:val="20"/>
-                <w:szCs w:val="20"/>
-              </w:rPr>
-            </w:pPr>
-            <w:r>
-              <w:rPr>
-                <w:rFonts w:ascii="Arial" w:hAnsi="Arial" w:cs="Arial"/>
-                <w:b/>
-                <w:bCs/>
-                <w:sz w:val="20"/>
-                <w:szCs w:val="20"/>
+              <w:jc w:val="center"/>
+              <w:rPr>
+                <w:rFonts w:ascii="Arial" w:hAnsi="Arial" w:cs="Arial"/>
+                <w:b/>
+                <w:bCs/>
+              </w:rPr>
+            </w:pPr>
+            <w:r>
+              <w:rPr>
+                <w:rFonts w:ascii="Arial" w:hAnsi="Arial" w:cs="Arial"/>
+                <w:b/>
+                <w:bCs/>
               </w:rPr>
               <w:t>Sprint Backlog.</w:t>
             </w:r>
@@ -8443,21 +8539,18 @@
           </w:tcPr>
           <w:p>
             <w:pPr>
-              <w:rPr>
-                <w:rFonts w:ascii="Arial" w:hAnsi="Arial" w:cs="Arial"/>
-                <w:b/>
-                <w:bCs/>
-                <w:sz w:val="20"/>
-                <w:szCs w:val="20"/>
-              </w:rPr>
-            </w:pPr>
-            <w:r>
-              <w:rPr>
-                <w:rFonts w:ascii="Arial" w:hAnsi="Arial" w:cs="Arial"/>
-                <w:b/>
-                <w:bCs/>
-                <w:sz w:val="20"/>
-                <w:szCs w:val="20"/>
+              <w:jc w:val="center"/>
+              <w:rPr>
+                <w:rFonts w:ascii="Arial" w:hAnsi="Arial" w:cs="Arial"/>
+                <w:b/>
+                <w:bCs/>
+              </w:rPr>
+            </w:pPr>
+            <w:r>
+              <w:rPr>
+                <w:rFonts w:ascii="Arial" w:hAnsi="Arial" w:cs="Arial"/>
+                <w:b/>
+                <w:bCs/>
               </w:rPr>
               <w:t>Responsabilidades.</w:t>
             </w:r>
@@ -8704,6 +8797,1479 @@
         </w:rPr>
         <w:br w:type="textWrapping" w:clear="all"/>
       </w:r>
+    </w:p>
+    <w:p>
+      <w:pPr>
+        <w:rPr>
+          <w:rFonts w:ascii="Arial" w:hAnsi="Arial" w:cs="Arial"/>
+          <w:b/>
+          <w:bCs/>
+          <w:sz w:val="24"/>
+          <w:szCs w:val="24"/>
+        </w:rPr>
+      </w:pPr>
+    </w:p>
+    <w:p>
+      <w:pPr>
+        <w:jc w:val="center"/>
+        <w:rPr>
+          <w:rFonts w:ascii="Arial" w:hAnsi="Arial" w:cs="Arial"/>
+          <w:b/>
+          <w:bCs/>
+          <w:color w:val="4472C4" w:themeColor="accent1"/>
+          <w:sz w:val="24"/>
+          <w:szCs w:val="24"/>
+          <w:u w:val="single"/>
+        </w:rPr>
+      </w:pPr>
+      <w:r>
+        <w:rPr>
+          <w:rFonts w:ascii="Arial" w:hAnsi="Arial" w:cs="Arial"/>
+          <w:b/>
+          <w:bCs/>
+          <w:color w:val="4472C4" w:themeColor="accent1"/>
+          <w:sz w:val="24"/>
+          <w:szCs w:val="24"/>
+          <w:u w:val="single"/>
+        </w:rPr>
+        <w:t>Sprint 2 :</w:t>
+      </w:r>
+    </w:p>
+    <w:p>
+      <w:pPr>
+        <w:rPr>
+          <w:rFonts w:ascii="Arial" w:hAnsi="Arial" w:cs="Arial"/>
+          <w:b/>
+          <w:bCs/>
+          <w:color w:val="4472C4" w:themeColor="accent1"/>
+          <w:sz w:val="24"/>
+          <w:szCs w:val="24"/>
+          <w:u w:val="single"/>
+        </w:rPr>
+      </w:pPr>
+    </w:p>
+    <w:p>
+      <w:pPr>
+        <w:pStyle w:val="Prrafodelista"/>
+        <w:numPr>
+          <w:ilvl w:val="0"/>
+          <w:numId w:val="13"/>
+        </w:numPr>
+        <w:rPr>
+          <w:rFonts w:ascii="Arial" w:hAnsi="Arial" w:cs="Arial"/>
+          <w:b/>
+          <w:bCs/>
+          <w:color w:val="000000" w:themeColor="text1"/>
+          <w:sz w:val="20"/>
+          <w:szCs w:val="20"/>
+        </w:rPr>
+      </w:pPr>
+      <w:r>
+        <w:rPr>
+          <w:rFonts w:ascii="Arial" w:hAnsi="Arial" w:cs="Arial"/>
+        </w:rPr>
+        <w:t xml:space="preserve">Restructuramos con </w:t>
+      </w:r>
+      <w:r>
+        <w:rPr>
+          <w:rFonts w:ascii="Arial" w:hAnsi="Arial" w:cs="Arial"/>
+        </w:rPr>
+        <w:t>B</w:t>
+      </w:r>
+      <w:r>
+        <w:rPr>
+          <w:rFonts w:ascii="Arial" w:hAnsi="Arial" w:cs="Arial"/>
+        </w:rPr>
+        <w:t xml:space="preserve">ootstrap los siguientes </w:t>
+      </w:r>
+      <w:r>
+        <w:rPr>
+          <w:rFonts w:ascii="Arial" w:hAnsi="Arial" w:cs="Arial"/>
+        </w:rPr>
+        <w:t>elementos ;</w:t>
+      </w:r>
+    </w:p>
+    <w:p>
+      <w:pPr>
+        <w:pStyle w:val="Prrafodelista"/>
+        <w:ind w:left="390"/>
+        <w:rPr>
+          <w:rFonts w:ascii="Arial" w:hAnsi="Arial" w:cs="Arial"/>
+          <w:b/>
+          <w:bCs/>
+          <w:color w:val="000000" w:themeColor="text1"/>
+          <w:sz w:val="20"/>
+          <w:szCs w:val="20"/>
+        </w:rPr>
+      </w:pPr>
+    </w:p>
+    <w:p>
+      <w:pPr>
+        <w:pStyle w:val="Prrafodelista"/>
+        <w:numPr>
+          <w:ilvl w:val="0"/>
+          <w:numId w:val="13"/>
+        </w:numPr>
+        <w:rPr>
+          <w:rFonts w:ascii="Arial" w:hAnsi="Arial" w:cs="Arial"/>
+          <w:b/>
+          <w:bCs/>
+          <w:color w:val="000000" w:themeColor="text1"/>
+        </w:rPr>
+      </w:pPr>
+      <w:r>
+        <w:rPr>
+          <w:rFonts w:ascii="Arial" w:hAnsi="Arial" w:cs="Arial"/>
+        </w:rPr>
+        <w:t xml:space="preserve"> </w:t>
+      </w:r>
+      <w:r>
+        <w:rPr>
+          <w:rFonts w:ascii="Arial" w:hAnsi="Arial" w:cs="Arial"/>
+        </w:rPr>
+        <w:t xml:space="preserve">En el </w:t>
+      </w:r>
+      <w:r>
+        <w:rPr>
+          <w:rFonts w:ascii="Arial" w:hAnsi="Arial" w:cs="Arial"/>
+        </w:rPr>
+        <w:t>index</w:t>
+      </w:r>
+      <w:r>
+        <w:rPr>
+          <w:rFonts w:ascii="Arial" w:hAnsi="Arial" w:cs="Arial"/>
+          <w:b/>
+        </w:rPr>
+        <w:t xml:space="preserve"> </w:t>
+      </w:r>
+      <w:r>
+        <w:rPr>
+          <w:rFonts w:ascii="Arial" w:hAnsi="Arial" w:cs="Arial"/>
+          <w:b/>
+        </w:rPr>
+        <w:t>:</w:t>
+      </w:r>
+    </w:p>
+    <w:p>
+      <w:pPr>
+        <w:pStyle w:val="Prrafodelista"/>
+        <w:numPr>
+          <w:ilvl w:val="0"/>
+          <w:numId w:val="17"/>
+        </w:numPr>
+        <w:rPr>
+          <w:rFonts w:ascii="Arial" w:hAnsi="Arial" w:cs="Arial"/>
+          <w:bCs/>
+          <w:color w:val="000000" w:themeColor="text1"/>
+        </w:rPr>
+      </w:pPr>
+      <w:r>
+        <w:rPr>
+          <w:rFonts w:ascii="Arial" w:hAnsi="Arial" w:cs="Arial"/>
+          <w:bCs/>
+          <w:color w:val="000000" w:themeColor="text1"/>
+        </w:rPr>
+        <w:t>navbar</w:t>
+      </w:r>
+    </w:p>
+    <w:p>
+      <w:pPr>
+        <w:pStyle w:val="Prrafodelista"/>
+        <w:numPr>
+          <w:ilvl w:val="0"/>
+          <w:numId w:val="17"/>
+        </w:numPr>
+        <w:rPr>
+          <w:rFonts w:ascii="Arial" w:hAnsi="Arial" w:cs="Arial"/>
+          <w:bCs/>
+          <w:color w:val="000000" w:themeColor="text1"/>
+        </w:rPr>
+      </w:pPr>
+      <w:r>
+        <w:rPr>
+          <w:rFonts w:ascii="Arial" w:hAnsi="Arial" w:cs="Arial"/>
+          <w:bCs/>
+          <w:color w:val="000000" w:themeColor="text1"/>
+        </w:rPr>
+        <w:t>body ( imágenes y el formulario)</w:t>
+      </w:r>
+    </w:p>
+    <w:p>
+      <w:pPr>
+        <w:pStyle w:val="Prrafodelista"/>
+        <w:numPr>
+          <w:ilvl w:val="0"/>
+          <w:numId w:val="17"/>
+        </w:numPr>
+        <w:rPr>
+          <w:rFonts w:ascii="Arial" w:hAnsi="Arial" w:cs="Arial"/>
+          <w:bCs/>
+          <w:color w:val="000000" w:themeColor="text1"/>
+        </w:rPr>
+      </w:pPr>
+      <w:r>
+        <w:rPr>
+          <w:rFonts w:ascii="Arial" w:hAnsi="Arial" w:cs="Arial"/>
+          <w:bCs/>
+          <w:color w:val="000000" w:themeColor="text1"/>
+        </w:rPr>
+        <w:t>footer ( iconos y hipervínculos )</w:t>
+      </w:r>
+    </w:p>
+    <w:p>
+      <w:pPr>
+        <w:pStyle w:val="Prrafodelista"/>
+        <w:ind w:left="1068"/>
+        <w:rPr>
+          <w:rFonts w:ascii="Arial" w:hAnsi="Arial" w:cs="Arial"/>
+          <w:bCs/>
+          <w:color w:val="000000" w:themeColor="text1"/>
+          <w:sz w:val="20"/>
+          <w:szCs w:val="20"/>
+        </w:rPr>
+      </w:pPr>
+    </w:p>
+    <w:p>
+      <w:pPr>
+        <w:pStyle w:val="Prrafodelista"/>
+        <w:numPr>
+          <w:ilvl w:val="0"/>
+          <w:numId w:val="13"/>
+        </w:numPr>
+        <w:rPr>
+          <w:rFonts w:ascii="Arial" w:hAnsi="Arial" w:cs="Arial"/>
+          <w:b/>
+          <w:bCs/>
+          <w:color w:val="000000" w:themeColor="text1"/>
+          <w:sz w:val="20"/>
+          <w:szCs w:val="20"/>
+        </w:rPr>
+      </w:pPr>
+      <w:r>
+        <w:rPr>
+          <w:rFonts w:ascii="Arial" w:hAnsi="Arial" w:cs="Arial"/>
+        </w:rPr>
+        <w:t>Registro</w:t>
+      </w:r>
+      <w:r>
+        <w:rPr>
+          <w:rFonts w:ascii="Arial" w:hAnsi="Arial" w:cs="Arial"/>
+          <w:b/>
+        </w:rPr>
+        <w:t xml:space="preserve"> :</w:t>
+      </w:r>
+    </w:p>
+    <w:p>
+      <w:pPr>
+        <w:pStyle w:val="Prrafodelista"/>
+        <w:numPr>
+          <w:ilvl w:val="1"/>
+          <w:numId w:val="13"/>
+        </w:numPr>
+        <w:rPr>
+          <w:rFonts w:ascii="Arial" w:hAnsi="Arial" w:cs="Arial"/>
+          <w:bCs/>
+          <w:color w:val="000000" w:themeColor="text1"/>
+        </w:rPr>
+      </w:pPr>
+      <w:r>
+        <w:rPr>
+          <w:rFonts w:ascii="Arial" w:hAnsi="Arial" w:cs="Arial"/>
+          <w:bCs/>
+          <w:color w:val="000000" w:themeColor="text1"/>
+        </w:rPr>
+        <w:t>En el formulario del registro agregamos nuevos campos.</w:t>
+      </w:r>
+    </w:p>
+    <w:p>
+      <w:pPr>
+        <w:pStyle w:val="Prrafodelista"/>
+        <w:numPr>
+          <w:ilvl w:val="1"/>
+          <w:numId w:val="13"/>
+        </w:numPr>
+        <w:rPr>
+          <w:rFonts w:ascii="Arial" w:hAnsi="Arial" w:cs="Arial"/>
+          <w:bCs/>
+          <w:color w:val="000000" w:themeColor="text1"/>
+        </w:rPr>
+      </w:pPr>
+      <w:r>
+        <w:rPr>
+          <w:rFonts w:ascii="Arial" w:hAnsi="Arial" w:cs="Arial"/>
+          <w:bCs/>
+          <w:color w:val="000000" w:themeColor="text1"/>
+        </w:rPr>
+        <w:t>Las tres páginas funcionan de manera responsive.</w:t>
+      </w:r>
+    </w:p>
+    <w:p>
+      <w:pPr>
+        <w:rPr>
+          <w:rFonts w:ascii="Arial" w:hAnsi="Arial" w:cs="Arial"/>
+          <w:bCs/>
+          <w:color w:val="000000" w:themeColor="text1"/>
+          <w:sz w:val="20"/>
+          <w:szCs w:val="20"/>
+        </w:rPr>
+      </w:pPr>
+    </w:p>
+    <w:p>
+      <w:pPr>
+        <w:pStyle w:val="Prrafodelista"/>
+        <w:numPr>
+          <w:ilvl w:val="0"/>
+          <w:numId w:val="13"/>
+        </w:numPr>
+        <w:rPr>
+          <w:rFonts w:ascii="Arial" w:hAnsi="Arial" w:cs="Arial"/>
+          <w:b/>
+          <w:bCs/>
+          <w:color w:val="000000" w:themeColor="text1"/>
+          <w:sz w:val="20"/>
+          <w:szCs w:val="20"/>
+        </w:rPr>
+      </w:pPr>
+      <w:r>
+        <w:rPr>
+          <w:rFonts w:ascii="Arial" w:hAnsi="Arial" w:cs="Arial"/>
+        </w:rPr>
+        <w:t>Agregamos un formulario de contacto en el index con los campos nombre, apellido, email (con validación en el arroba), comentarios</w:t>
+      </w:r>
+      <w:r>
+        <w:rPr>
+          <w:rFonts w:ascii="Arial" w:hAnsi="Arial" w:cs="Arial"/>
+        </w:rPr>
+        <w:t>.</w:t>
+      </w:r>
+    </w:p>
+    <w:p>
+      <w:pPr>
+        <w:pStyle w:val="Prrafodelista"/>
+        <w:ind w:left="390"/>
+        <w:rPr>
+          <w:rFonts w:ascii="Arial" w:hAnsi="Arial" w:cs="Arial"/>
+          <w:b/>
+          <w:bCs/>
+          <w:color w:val="000000" w:themeColor="text1"/>
+          <w:sz w:val="20"/>
+          <w:szCs w:val="20"/>
+        </w:rPr>
+      </w:pPr>
+    </w:p>
+    <w:p>
+      <w:pPr>
+        <w:pStyle w:val="Prrafodelista"/>
+        <w:numPr>
+          <w:ilvl w:val="0"/>
+          <w:numId w:val="13"/>
+        </w:numPr>
+        <w:rPr>
+          <w:rFonts w:ascii="Arial" w:hAnsi="Arial" w:cs="Arial"/>
+          <w:b/>
+          <w:bCs/>
+          <w:color w:val="000000" w:themeColor="text1"/>
+          <w:sz w:val="20"/>
+          <w:szCs w:val="20"/>
+        </w:rPr>
+      </w:pPr>
+      <w:r>
+        <w:rPr>
+          <w:rFonts w:ascii="Arial" w:hAnsi="Arial" w:cs="Arial"/>
+        </w:rPr>
+        <w:t>Profundizamos conocimientos sobre Git y GitHub , primeramente tuvimos muchos er</w:t>
+      </w:r>
+      <w:r>
+        <w:rPr>
+          <w:rFonts w:ascii="Arial" w:hAnsi="Arial" w:cs="Arial"/>
+        </w:rPr>
+        <w:t>rores en las subidas , bajadas y</w:t>
+      </w:r>
+      <w:r>
+        <w:rPr>
+          <w:rFonts w:ascii="Arial" w:hAnsi="Arial" w:cs="Arial"/>
+        </w:rPr>
+        <w:t xml:space="preserve"> merge . Pudimos resolver y usar correctamente la herramienta.</w:t>
+      </w:r>
+    </w:p>
+    <w:p>
+      <w:pPr>
+        <w:pStyle w:val="Prrafodelista"/>
+        <w:rPr>
+          <w:rFonts w:ascii="Arial" w:hAnsi="Arial" w:cs="Arial"/>
+          <w:b/>
+          <w:bCs/>
+          <w:color w:val="000000" w:themeColor="text1"/>
+          <w:sz w:val="20"/>
+          <w:szCs w:val="20"/>
+        </w:rPr>
+      </w:pPr>
+    </w:p>
+    <w:p>
+      <w:pPr>
+        <w:pStyle w:val="Prrafodelista"/>
+        <w:numPr>
+          <w:ilvl w:val="0"/>
+          <w:numId w:val="13"/>
+        </w:numPr>
+        <w:rPr>
+          <w:rFonts w:ascii="Arial" w:hAnsi="Arial" w:cs="Arial"/>
+          <w:b/>
+          <w:bCs/>
+          <w:color w:val="000000" w:themeColor="text1"/>
+          <w:sz w:val="20"/>
+          <w:szCs w:val="20"/>
+        </w:rPr>
+      </w:pPr>
+      <w:r>
+        <w:rPr>
+          <w:rFonts w:ascii="Arial" w:hAnsi="Arial" w:cs="Arial"/>
+          <w:bCs/>
+          <w:color w:val="000000" w:themeColor="text1"/>
+        </w:rPr>
+        <w:t>Resolvimos varios conflictos que se fueron dando a medida que aplicamos los cambios.</w:t>
+      </w:r>
+    </w:p>
+    <w:p>
+      <w:pPr>
+        <w:pStyle w:val="Prrafodelista"/>
+        <w:rPr>
+          <w:rFonts w:ascii="Arial" w:hAnsi="Arial" w:cs="Arial"/>
+          <w:b/>
+          <w:bCs/>
+          <w:color w:val="000000" w:themeColor="text1"/>
+          <w:sz w:val="20"/>
+          <w:szCs w:val="20"/>
+        </w:rPr>
+      </w:pPr>
+    </w:p>
+    <w:p>
+      <w:pPr>
+        <w:pStyle w:val="Prrafodelista"/>
+        <w:numPr>
+          <w:ilvl w:val="0"/>
+          <w:numId w:val="13"/>
+        </w:numPr>
+        <w:rPr>
+          <w:rFonts w:ascii="Arial" w:hAnsi="Arial" w:cs="Arial"/>
+          <w:b/>
+          <w:bCs/>
+          <w:color w:val="000000" w:themeColor="text1"/>
+        </w:rPr>
+      </w:pPr>
+      <w:r>
+        <w:rPr>
+          <w:rFonts w:ascii="Arial" w:hAnsi="Arial" w:cs="Arial"/>
+          <w:bCs/>
+          <w:color w:val="000000" w:themeColor="text1"/>
+        </w:rPr>
+        <w:t>En el lo</w:t>
+      </w:r>
+      <w:bookmarkStart w:id="16" w:name="_GoBack"/>
+      <w:bookmarkEnd w:id="16"/>
+      <w:r>
+        <w:rPr>
+          <w:rFonts w:ascii="Arial" w:hAnsi="Arial" w:cs="Arial"/>
+          <w:bCs/>
+          <w:color w:val="000000" w:themeColor="text1"/>
+        </w:rPr>
+        <w:t>gin tuvimos errores con el ancho del formulario resolviéndolo cambiando el porcentaje.</w:t>
+      </w:r>
+    </w:p>
+    <w:p>
+      <w:pPr>
+        <w:pStyle w:val="Prrafodelista"/>
+        <w:rPr>
+          <w:rFonts w:ascii="Arial" w:hAnsi="Arial" w:cs="Arial"/>
+          <w:b/>
+          <w:bCs/>
+          <w:color w:val="000000" w:themeColor="text1"/>
+        </w:rPr>
+      </w:pPr>
+    </w:p>
+    <w:p>
+      <w:pPr>
+        <w:rPr>
+          <w:rFonts w:ascii="Arial" w:hAnsi="Arial" w:cs="Arial"/>
+          <w:b/>
+          <w:bCs/>
+          <w:color w:val="000000" w:themeColor="text1"/>
+        </w:rPr>
+      </w:pPr>
+    </w:p>
+    <w:p>
+      <w:pPr>
+        <w:rPr>
+          <w:rFonts w:ascii="Arial" w:hAnsi="Arial" w:cs="Arial"/>
+          <w:b/>
+          <w:bCs/>
+          <w:color w:val="000000" w:themeColor="text1"/>
+        </w:rPr>
+      </w:pPr>
+    </w:p>
+    <w:p>
+      <w:pPr>
+        <w:jc w:val="center"/>
+        <w:rPr>
+          <w:rFonts w:ascii="Arial" w:hAnsi="Arial" w:cs="Arial"/>
+          <w:b/>
+          <w:bCs/>
+          <w:color w:val="4472C4" w:themeColor="accent1"/>
+          <w:sz w:val="24"/>
+          <w:szCs w:val="24"/>
+          <w:u w:val="single"/>
+        </w:rPr>
+      </w:pPr>
+    </w:p>
+    <w:tbl>
+      <w:tblPr>
+        <w:tblStyle w:val="Tablaconcuadrcula"/>
+        <w:tblpPr w:leftFromText="141" w:rightFromText="141" w:vertAnchor="text" w:tblpY="1"/>
+        <w:tblOverlap w:val="never"/>
+        <w:tblW w:w="0" w:type="auto"/>
+        <w:tblBorders>
+          <w:top w:val="single" w:sz="12" w:space="0" w:color="auto"/>
+          <w:left w:val="single" w:sz="12" w:space="0" w:color="auto"/>
+          <w:bottom w:val="single" w:sz="12" w:space="0" w:color="auto"/>
+          <w:right w:val="single" w:sz="12" w:space="0" w:color="auto"/>
+          <w:insideH w:val="single" w:sz="12" w:space="0" w:color="auto"/>
+          <w:insideV w:val="single" w:sz="12" w:space="0" w:color="auto"/>
+        </w:tblBorders>
+        <w:tblLook w:val="04A0" w:firstRow="1" w:lastRow="0" w:firstColumn="1" w:lastColumn="0" w:noHBand="0" w:noVBand="1"/>
+      </w:tblPr>
+      <w:tblGrid>
+        <w:gridCol w:w="4809"/>
+        <w:gridCol w:w="5627"/>
+      </w:tblGrid>
+      <w:tr>
+        <w:tc>
+          <w:tcPr>
+            <w:tcW w:w="4809" w:type="dxa"/>
+            <w:shd w:val="clear" w:color="auto" w:fill="BFBFBF" w:themeFill="background1" w:themeFillShade="BF"/>
+          </w:tcPr>
+          <w:p>
+            <w:pPr>
+              <w:rPr>
+                <w:rFonts w:ascii="Arial" w:hAnsi="Arial" w:cs="Arial"/>
+                <w:b/>
+                <w:bCs/>
+                <w:sz w:val="28"/>
+                <w:szCs w:val="28"/>
+              </w:rPr>
+            </w:pPr>
+            <w:r>
+              <w:rPr>
+                <w:rFonts w:ascii="Arial" w:hAnsi="Arial" w:cs="Arial"/>
+                <w:b/>
+                <w:bCs/>
+                <w:sz w:val="28"/>
+                <w:szCs w:val="28"/>
+              </w:rPr>
+              <w:lastRenderedPageBreak/>
+              <w:t>Número de sprint.</w:t>
+            </w:r>
+          </w:p>
+          <w:p>
+            <w:pPr>
+              <w:rPr>
+                <w:rFonts w:ascii="Arial" w:hAnsi="Arial" w:cs="Arial"/>
+                <w:b/>
+                <w:bCs/>
+                <w:sz w:val="28"/>
+                <w:szCs w:val="28"/>
+              </w:rPr>
+            </w:pPr>
+          </w:p>
+        </w:tc>
+        <w:tc>
+          <w:tcPr>
+            <w:tcW w:w="5627" w:type="dxa"/>
+            <w:shd w:val="clear" w:color="auto" w:fill="BFBFBF" w:themeFill="background1" w:themeFillShade="BF"/>
+          </w:tcPr>
+          <w:p>
+            <w:pPr>
+              <w:rPr>
+                <w:rFonts w:ascii="Arial" w:hAnsi="Arial" w:cs="Arial"/>
+                <w:b/>
+                <w:bCs/>
+                <w:sz w:val="28"/>
+                <w:szCs w:val="28"/>
+              </w:rPr>
+            </w:pPr>
+            <w:r>
+              <w:rPr>
+                <w:rFonts w:ascii="Arial" w:hAnsi="Arial" w:cs="Arial"/>
+                <w:b/>
+                <w:bCs/>
+                <w:sz w:val="28"/>
+                <w:szCs w:val="28"/>
+              </w:rPr>
+              <w:t>#02</w:t>
+            </w:r>
+            <w:r>
+              <w:rPr>
+                <w:rFonts w:ascii="Arial" w:hAnsi="Arial" w:cs="Arial"/>
+                <w:b/>
+                <w:bCs/>
+                <w:sz w:val="28"/>
+                <w:szCs w:val="28"/>
+              </w:rPr>
+              <w:t>.</w:t>
+            </w:r>
+          </w:p>
+        </w:tc>
+      </w:tr>
+      <w:tr>
+        <w:tc>
+          <w:tcPr>
+            <w:tcW w:w="4809" w:type="dxa"/>
+            <w:shd w:val="clear" w:color="auto" w:fill="BFBFBF" w:themeFill="background1" w:themeFillShade="BF"/>
+          </w:tcPr>
+          <w:p>
+            <w:pPr>
+              <w:jc w:val="center"/>
+              <w:rPr>
+                <w:rFonts w:ascii="Arial" w:hAnsi="Arial" w:cs="Arial"/>
+                <w:b/>
+                <w:bCs/>
+              </w:rPr>
+            </w:pPr>
+            <w:r>
+              <w:rPr>
+                <w:rFonts w:ascii="Arial" w:hAnsi="Arial" w:cs="Arial"/>
+                <w:b/>
+                <w:bCs/>
+              </w:rPr>
+              <w:t>Sprint Backlog.</w:t>
+            </w:r>
+          </w:p>
+        </w:tc>
+        <w:tc>
+          <w:tcPr>
+            <w:tcW w:w="5627" w:type="dxa"/>
+          </w:tcPr>
+          <w:p>
+            <w:pPr>
+              <w:pStyle w:val="Prrafodelista"/>
+              <w:numPr>
+                <w:ilvl w:val="0"/>
+                <w:numId w:val="13"/>
+              </w:numPr>
+              <w:rPr>
+                <w:rFonts w:ascii="Arial" w:hAnsi="Arial" w:cs="Arial"/>
+                <w:b/>
+                <w:bCs/>
+                <w:sz w:val="20"/>
+                <w:szCs w:val="20"/>
+              </w:rPr>
+            </w:pPr>
+            <w:r>
+              <w:rPr>
+                <w:rFonts w:ascii="Arial" w:hAnsi="Arial" w:cs="Arial"/>
+                <w:b/>
+                <w:bCs/>
+                <w:sz w:val="20"/>
+                <w:szCs w:val="20"/>
+              </w:rPr>
+              <w:t>Implementamos B</w:t>
+            </w:r>
+            <w:r>
+              <w:rPr>
+                <w:rFonts w:ascii="Arial" w:hAnsi="Arial" w:cs="Arial"/>
+                <w:b/>
+                <w:bCs/>
+                <w:sz w:val="20"/>
+                <w:szCs w:val="20"/>
+              </w:rPr>
+              <w:t>ootstrap en las 3 páginas.</w:t>
+            </w:r>
+          </w:p>
+          <w:p>
+            <w:pPr>
+              <w:pStyle w:val="Prrafodelista"/>
+              <w:numPr>
+                <w:ilvl w:val="0"/>
+                <w:numId w:val="13"/>
+              </w:numPr>
+              <w:rPr>
+                <w:rFonts w:ascii="Arial" w:hAnsi="Arial" w:cs="Arial"/>
+                <w:b/>
+                <w:bCs/>
+                <w:sz w:val="20"/>
+                <w:szCs w:val="20"/>
+              </w:rPr>
+            </w:pPr>
+            <w:r>
+              <w:rPr>
+                <w:rFonts w:ascii="Arial" w:hAnsi="Arial" w:cs="Arial"/>
+                <w:b/>
+                <w:bCs/>
+                <w:sz w:val="20"/>
+                <w:szCs w:val="20"/>
+              </w:rPr>
+              <w:t>Nuevo formulario de contacto en index aplicando bootstrap.</w:t>
+            </w:r>
+          </w:p>
+          <w:p>
+            <w:pPr>
+              <w:pStyle w:val="Prrafodelista"/>
+              <w:numPr>
+                <w:ilvl w:val="0"/>
+                <w:numId w:val="13"/>
+              </w:numPr>
+              <w:rPr>
+                <w:rFonts w:ascii="Arial" w:hAnsi="Arial" w:cs="Arial"/>
+                <w:b/>
+                <w:bCs/>
+                <w:sz w:val="20"/>
+                <w:szCs w:val="20"/>
+              </w:rPr>
+            </w:pPr>
+            <w:r>
+              <w:rPr>
+                <w:rFonts w:ascii="Arial" w:hAnsi="Arial" w:cs="Arial"/>
+                <w:b/>
+                <w:bCs/>
+                <w:sz w:val="20"/>
+                <w:szCs w:val="20"/>
+              </w:rPr>
+              <w:t xml:space="preserve">Se agregó </w:t>
+            </w:r>
+            <w:r>
+              <w:rPr>
+                <w:rFonts w:ascii="Arial" w:hAnsi="Arial" w:cs="Arial"/>
+                <w:b/>
+                <w:bCs/>
+                <w:sz w:val="20"/>
+                <w:szCs w:val="20"/>
+              </w:rPr>
+              <w:t>Beardcrumb</w:t>
+            </w:r>
+            <w:r>
+              <w:rPr>
+                <w:rFonts w:ascii="Arial" w:hAnsi="Arial" w:cs="Arial"/>
+                <w:b/>
+                <w:bCs/>
+                <w:sz w:val="20"/>
+                <w:szCs w:val="20"/>
+              </w:rPr>
+              <w:t xml:space="preserve"> en las 3 </w:t>
+            </w:r>
+            <w:r>
+              <w:rPr>
+                <w:rFonts w:ascii="Arial" w:hAnsi="Arial" w:cs="Arial"/>
+                <w:b/>
+                <w:bCs/>
+                <w:sz w:val="20"/>
+                <w:szCs w:val="20"/>
+              </w:rPr>
+              <w:t>páginas</w:t>
+            </w:r>
+            <w:r>
+              <w:rPr>
+                <w:rFonts w:ascii="Arial" w:hAnsi="Arial" w:cs="Arial"/>
+                <w:b/>
+                <w:bCs/>
+                <w:sz w:val="20"/>
+                <w:szCs w:val="20"/>
+              </w:rPr>
+              <w:t>.</w:t>
+            </w:r>
+          </w:p>
+          <w:p>
+            <w:pPr>
+              <w:pStyle w:val="Prrafodelista"/>
+              <w:numPr>
+                <w:ilvl w:val="0"/>
+                <w:numId w:val="13"/>
+              </w:numPr>
+              <w:rPr>
+                <w:rFonts w:ascii="Arial" w:hAnsi="Arial" w:cs="Arial"/>
+                <w:b/>
+                <w:bCs/>
+                <w:sz w:val="20"/>
+                <w:szCs w:val="20"/>
+              </w:rPr>
+            </w:pPr>
+            <w:r>
+              <w:rPr>
+                <w:rFonts w:ascii="Arial" w:hAnsi="Arial" w:cs="Arial"/>
+                <w:b/>
+                <w:bCs/>
+                <w:sz w:val="20"/>
+                <w:szCs w:val="20"/>
+              </w:rPr>
+              <w:t>Agregamos id y clases que nos faltaban.</w:t>
+            </w:r>
+          </w:p>
+          <w:p>
+            <w:pPr>
+              <w:pStyle w:val="Prrafodelista"/>
+              <w:numPr>
+                <w:ilvl w:val="0"/>
+                <w:numId w:val="13"/>
+              </w:numPr>
+              <w:rPr>
+                <w:rFonts w:ascii="Arial" w:hAnsi="Arial" w:cs="Arial"/>
+                <w:b/>
+                <w:bCs/>
+                <w:sz w:val="20"/>
+                <w:szCs w:val="20"/>
+              </w:rPr>
+            </w:pPr>
+            <w:r>
+              <w:rPr>
+                <w:rFonts w:ascii="Arial" w:hAnsi="Arial" w:cs="Arial"/>
+                <w:b/>
+                <w:bCs/>
+                <w:sz w:val="20"/>
+                <w:szCs w:val="20"/>
+              </w:rPr>
+              <w:t>Agregamos funcionalidades al login y registro.</w:t>
+            </w:r>
+          </w:p>
+          <w:p>
+            <w:pPr>
+              <w:pStyle w:val="Prrafodelista"/>
+              <w:numPr>
+                <w:ilvl w:val="0"/>
+                <w:numId w:val="13"/>
+              </w:numPr>
+              <w:rPr>
+                <w:rFonts w:ascii="Arial" w:hAnsi="Arial" w:cs="Arial"/>
+                <w:b/>
+                <w:bCs/>
+                <w:sz w:val="20"/>
+                <w:szCs w:val="20"/>
+              </w:rPr>
+            </w:pPr>
+            <w:r>
+              <w:rPr>
+                <w:rFonts w:ascii="Arial" w:hAnsi="Arial" w:cs="Arial"/>
+                <w:b/>
+                <w:bCs/>
+                <w:sz w:val="20"/>
+                <w:szCs w:val="20"/>
+              </w:rPr>
+              <w:t xml:space="preserve">Realizamos </w:t>
+            </w:r>
+            <w:r>
+              <w:rPr>
+                <w:rFonts w:ascii="Arial" w:hAnsi="Arial" w:cs="Arial"/>
+                <w:b/>
+                <w:bCs/>
+                <w:sz w:val="20"/>
+                <w:szCs w:val="20"/>
+              </w:rPr>
+              <w:t>testeos,</w:t>
+            </w:r>
+            <w:r>
+              <w:rPr>
+                <w:rFonts w:ascii="Arial" w:hAnsi="Arial" w:cs="Arial"/>
+                <w:b/>
+                <w:bCs/>
+                <w:sz w:val="20"/>
+                <w:szCs w:val="20"/>
+              </w:rPr>
+              <w:t xml:space="preserve"> descubrimos errores que posteriormente solucionamos.</w:t>
+            </w:r>
+          </w:p>
+        </w:tc>
+      </w:tr>
+      <w:tr>
+        <w:tc>
+          <w:tcPr>
+            <w:tcW w:w="4809" w:type="dxa"/>
+            <w:shd w:val="clear" w:color="auto" w:fill="BFBFBF" w:themeFill="background1" w:themeFillShade="BF"/>
+          </w:tcPr>
+          <w:p>
+            <w:pPr>
+              <w:jc w:val="center"/>
+              <w:rPr>
+                <w:rFonts w:ascii="Arial" w:hAnsi="Arial" w:cs="Arial"/>
+                <w:b/>
+                <w:bCs/>
+              </w:rPr>
+            </w:pPr>
+            <w:r>
+              <w:rPr>
+                <w:rFonts w:ascii="Arial" w:hAnsi="Arial" w:cs="Arial"/>
+                <w:b/>
+                <w:bCs/>
+              </w:rPr>
+              <w:t>Responsabilidades.</w:t>
+            </w:r>
+          </w:p>
+        </w:tc>
+        <w:tc>
+          <w:tcPr>
+            <w:tcW w:w="5627" w:type="dxa"/>
+          </w:tcPr>
+          <w:p>
+            <w:pPr>
+              <w:pStyle w:val="Prrafodelista"/>
+              <w:numPr>
+                <w:ilvl w:val="0"/>
+                <w:numId w:val="13"/>
+              </w:numPr>
+              <w:rPr>
+                <w:rFonts w:ascii="Arial" w:hAnsi="Arial" w:cs="Arial"/>
+                <w:b/>
+                <w:bCs/>
+                <w:sz w:val="20"/>
+                <w:szCs w:val="20"/>
+              </w:rPr>
+            </w:pPr>
+            <w:r>
+              <w:rPr>
+                <w:rFonts w:ascii="Arial" w:hAnsi="Arial" w:cs="Arial"/>
+                <w:b/>
+                <w:bCs/>
+                <w:sz w:val="20"/>
+                <w:szCs w:val="20"/>
+              </w:rPr>
+              <w:t xml:space="preserve">Hilario y Marcos </w:t>
+            </w:r>
+            <w:r>
+              <w:rPr>
+                <w:rFonts w:ascii="Arial" w:hAnsi="Arial" w:cs="Arial"/>
+                <w:b/>
+                <w:bCs/>
+                <w:sz w:val="20"/>
+                <w:szCs w:val="20"/>
+              </w:rPr>
+              <w:t>agregaron</w:t>
+            </w:r>
+            <w:r>
+              <w:rPr>
+                <w:rFonts w:ascii="Arial" w:hAnsi="Arial" w:cs="Arial"/>
+                <w:b/>
+                <w:bCs/>
+                <w:sz w:val="20"/>
+                <w:szCs w:val="20"/>
+              </w:rPr>
+              <w:t xml:space="preserve"> bootstrap y repasaron la semántica.</w:t>
+            </w:r>
+          </w:p>
+          <w:p>
+            <w:pPr>
+              <w:pStyle w:val="Prrafodelista"/>
+              <w:numPr>
+                <w:ilvl w:val="0"/>
+                <w:numId w:val="13"/>
+              </w:numPr>
+              <w:rPr>
+                <w:rFonts w:ascii="Arial" w:hAnsi="Arial" w:cs="Arial"/>
+                <w:b/>
+                <w:bCs/>
+                <w:sz w:val="20"/>
+                <w:szCs w:val="20"/>
+              </w:rPr>
+            </w:pPr>
+            <w:r>
+              <w:rPr>
+                <w:rFonts w:ascii="Arial" w:hAnsi="Arial" w:cs="Arial"/>
+                <w:b/>
+                <w:bCs/>
+                <w:sz w:val="20"/>
+                <w:szCs w:val="20"/>
+              </w:rPr>
+              <w:t>Juan</w:t>
+            </w:r>
+            <w:r>
+              <w:rPr>
+                <w:rFonts w:ascii="Arial" w:hAnsi="Arial" w:cs="Arial"/>
+                <w:b/>
+                <w:bCs/>
+                <w:sz w:val="20"/>
+                <w:szCs w:val="20"/>
+              </w:rPr>
+              <w:t xml:space="preserve"> agrego</w:t>
+            </w:r>
+            <w:r>
+              <w:rPr>
+                <w:rFonts w:ascii="Arial" w:hAnsi="Arial" w:cs="Arial"/>
+                <w:b/>
+                <w:bCs/>
+                <w:sz w:val="20"/>
+                <w:szCs w:val="20"/>
+              </w:rPr>
+              <w:t xml:space="preserve"> ids ,</w:t>
+            </w:r>
+            <w:r>
+              <w:rPr>
+                <w:rFonts w:ascii="Arial" w:hAnsi="Arial" w:cs="Arial"/>
+                <w:b/>
+                <w:bCs/>
+                <w:sz w:val="20"/>
+                <w:szCs w:val="20"/>
+              </w:rPr>
+              <w:t xml:space="preserve"> clases ,</w:t>
+            </w:r>
+            <w:r>
+              <w:rPr>
+                <w:rFonts w:ascii="Arial" w:hAnsi="Arial" w:cs="Arial"/>
+                <w:b/>
+                <w:bCs/>
+                <w:sz w:val="20"/>
+                <w:szCs w:val="20"/>
+              </w:rPr>
+              <w:t xml:space="preserve"> viewports y titles.</w:t>
+            </w:r>
+          </w:p>
+          <w:p>
+            <w:pPr>
+              <w:pStyle w:val="Prrafodelista"/>
+              <w:numPr>
+                <w:ilvl w:val="0"/>
+                <w:numId w:val="13"/>
+              </w:numPr>
+              <w:rPr>
+                <w:rFonts w:ascii="Arial" w:hAnsi="Arial" w:cs="Arial"/>
+                <w:b/>
+                <w:bCs/>
+                <w:sz w:val="20"/>
+                <w:szCs w:val="20"/>
+              </w:rPr>
+            </w:pPr>
+            <w:r>
+              <w:rPr>
+                <w:rFonts w:ascii="Arial" w:hAnsi="Arial" w:cs="Arial"/>
+                <w:b/>
+                <w:bCs/>
+                <w:sz w:val="20"/>
+                <w:szCs w:val="20"/>
+              </w:rPr>
+              <w:t xml:space="preserve">Florencia agrego funcionalidad al login y </w:t>
+            </w:r>
+            <w:r>
+              <w:rPr>
+                <w:rFonts w:ascii="Arial" w:hAnsi="Arial" w:cs="Arial"/>
+                <w:b/>
+                <w:bCs/>
+                <w:sz w:val="20"/>
+                <w:szCs w:val="20"/>
+              </w:rPr>
+              <w:t>registro,</w:t>
+            </w:r>
+            <w:r>
+              <w:rPr>
+                <w:rFonts w:ascii="Arial" w:hAnsi="Arial" w:cs="Arial"/>
+                <w:b/>
+                <w:bCs/>
+                <w:sz w:val="20"/>
+                <w:szCs w:val="20"/>
+              </w:rPr>
+              <w:t xml:space="preserve"> iconos y fuente personalizada.</w:t>
+            </w:r>
+          </w:p>
+          <w:p>
+            <w:pPr>
+              <w:pStyle w:val="Prrafodelista"/>
+              <w:numPr>
+                <w:ilvl w:val="0"/>
+                <w:numId w:val="13"/>
+              </w:numPr>
+              <w:rPr>
+                <w:rFonts w:ascii="Arial" w:hAnsi="Arial" w:cs="Arial"/>
+                <w:b/>
+                <w:bCs/>
+                <w:sz w:val="20"/>
+                <w:szCs w:val="20"/>
+              </w:rPr>
+            </w:pPr>
+            <w:r>
+              <w:rPr>
+                <w:rFonts w:ascii="Arial" w:hAnsi="Arial" w:cs="Arial"/>
+                <w:b/>
+                <w:bCs/>
+                <w:sz w:val="20"/>
+                <w:szCs w:val="20"/>
+              </w:rPr>
+              <w:t xml:space="preserve">Rosario </w:t>
+            </w:r>
+            <w:r>
+              <w:rPr>
+                <w:rFonts w:ascii="Arial" w:hAnsi="Arial" w:cs="Arial"/>
+                <w:b/>
+                <w:bCs/>
+                <w:sz w:val="20"/>
+                <w:szCs w:val="20"/>
+              </w:rPr>
+              <w:t xml:space="preserve">testeo </w:t>
+            </w:r>
+            <w:r>
+              <w:rPr>
+                <w:rFonts w:ascii="Arial" w:hAnsi="Arial" w:cs="Arial"/>
+                <w:b/>
+                <w:bCs/>
+                <w:sz w:val="20"/>
+                <w:szCs w:val="20"/>
+              </w:rPr>
+              <w:t>general,</w:t>
+            </w:r>
+            <w:r>
+              <w:rPr>
+                <w:rFonts w:ascii="Arial" w:hAnsi="Arial" w:cs="Arial"/>
+                <w:b/>
+                <w:bCs/>
+                <w:sz w:val="20"/>
+                <w:szCs w:val="20"/>
+              </w:rPr>
+              <w:t xml:space="preserve"> validaciones de estructura y estilo. </w:t>
+            </w:r>
+          </w:p>
+          <w:p>
+            <w:pPr>
+              <w:pStyle w:val="Prrafodelista"/>
+              <w:numPr>
+                <w:ilvl w:val="0"/>
+                <w:numId w:val="13"/>
+              </w:numPr>
+              <w:rPr>
+                <w:rFonts w:ascii="Arial" w:hAnsi="Arial" w:cs="Arial"/>
+                <w:b/>
+                <w:bCs/>
+                <w:sz w:val="20"/>
+                <w:szCs w:val="20"/>
+              </w:rPr>
+            </w:pPr>
+            <w:r>
+              <w:rPr>
+                <w:rFonts w:ascii="Arial" w:hAnsi="Arial" w:cs="Arial"/>
+                <w:b/>
+                <w:bCs/>
+                <w:sz w:val="20"/>
+                <w:szCs w:val="20"/>
+              </w:rPr>
+              <w:t>Grupo completo, en la fase final se encargó tanto del testeo como de los arreglos para su solución.</w:t>
+            </w:r>
+          </w:p>
+        </w:tc>
+      </w:tr>
+      <w:tr>
+        <w:tc>
+          <w:tcPr>
+            <w:tcW w:w="4809" w:type="dxa"/>
+            <w:shd w:val="clear" w:color="auto" w:fill="BFBFBF" w:themeFill="background1" w:themeFillShade="BF"/>
+          </w:tcPr>
+          <w:p>
+            <w:pPr>
+              <w:rPr>
+                <w:rFonts w:ascii="Arial" w:hAnsi="Arial" w:cs="Arial"/>
+                <w:b/>
+                <w:bCs/>
+                <w:sz w:val="20"/>
+                <w:szCs w:val="20"/>
+              </w:rPr>
+            </w:pPr>
+            <w:r>
+              <w:rPr>
+                <w:rFonts w:ascii="Arial" w:hAnsi="Arial" w:cs="Arial"/>
+                <w:b/>
+                <w:bCs/>
+                <w:sz w:val="20"/>
+                <w:szCs w:val="20"/>
+              </w:rPr>
+              <w:t>Calendario.</w:t>
+            </w:r>
+          </w:p>
+        </w:tc>
+        <w:tc>
+          <w:tcPr>
+            <w:tcW w:w="5627" w:type="dxa"/>
+          </w:tcPr>
+          <w:p>
+            <w:pPr>
+              <w:rPr>
+                <w:rFonts w:ascii="Arial" w:hAnsi="Arial" w:cs="Arial"/>
+                <w:b/>
+                <w:bCs/>
+                <w:sz w:val="20"/>
+                <w:szCs w:val="20"/>
+              </w:rPr>
+            </w:pPr>
+            <w:r>
+              <w:rPr>
+                <w:rFonts w:ascii="Arial" w:hAnsi="Arial" w:cs="Arial"/>
+                <w:b/>
+                <w:bCs/>
+                <w:sz w:val="20"/>
+                <w:szCs w:val="20"/>
+              </w:rPr>
+              <w:t>14/09/2021 a 26/10</w:t>
+            </w:r>
+            <w:r>
+              <w:rPr>
+                <w:rFonts w:ascii="Arial" w:hAnsi="Arial" w:cs="Arial"/>
+                <w:b/>
+                <w:bCs/>
+                <w:sz w:val="20"/>
+                <w:szCs w:val="20"/>
+              </w:rPr>
+              <w:t>/2021.</w:t>
+            </w:r>
+          </w:p>
+        </w:tc>
+      </w:tr>
+      <w:tr>
+        <w:tc>
+          <w:tcPr>
+            <w:tcW w:w="4809" w:type="dxa"/>
+            <w:shd w:val="clear" w:color="auto" w:fill="BFBFBF" w:themeFill="background1" w:themeFillShade="BF"/>
+          </w:tcPr>
+          <w:p>
+            <w:pPr>
+              <w:rPr>
+                <w:rFonts w:ascii="Arial" w:hAnsi="Arial" w:cs="Arial"/>
+                <w:b/>
+                <w:bCs/>
+                <w:sz w:val="20"/>
+                <w:szCs w:val="20"/>
+              </w:rPr>
+            </w:pPr>
+            <w:r>
+              <w:rPr>
+                <w:rFonts w:ascii="Arial" w:hAnsi="Arial" w:cs="Arial"/>
+                <w:b/>
+                <w:bCs/>
+                <w:sz w:val="20"/>
+                <w:szCs w:val="20"/>
+              </w:rPr>
+              <w:t>Inconvenientes.</w:t>
+            </w:r>
+          </w:p>
+        </w:tc>
+        <w:tc>
+          <w:tcPr>
+            <w:tcW w:w="5627" w:type="dxa"/>
+          </w:tcPr>
+          <w:p>
+            <w:pPr>
+              <w:rPr>
+                <w:rFonts w:ascii="Arial" w:hAnsi="Arial" w:cs="Arial"/>
+                <w:b/>
+                <w:bCs/>
+                <w:sz w:val="20"/>
+                <w:szCs w:val="20"/>
+              </w:rPr>
+            </w:pPr>
+            <w:r>
+              <w:rPr>
+                <w:rFonts w:ascii="Arial" w:hAnsi="Arial" w:cs="Arial"/>
+                <w:b/>
+                <w:bCs/>
+                <w:sz w:val="20"/>
+                <w:szCs w:val="20"/>
+              </w:rPr>
+              <w:t xml:space="preserve">- </w:t>
+            </w:r>
+            <w:r>
+              <w:rPr>
+                <w:rFonts w:ascii="Arial" w:hAnsi="Arial" w:cs="Arial"/>
+                <w:b/>
+                <w:bCs/>
+                <w:sz w:val="20"/>
+                <w:szCs w:val="20"/>
+              </w:rPr>
+              <w:t>Tuvimos errores</w:t>
+            </w:r>
+            <w:r>
+              <w:rPr>
+                <w:rFonts w:ascii="Arial" w:hAnsi="Arial" w:cs="Arial"/>
+                <w:b/>
+                <w:bCs/>
+                <w:sz w:val="20"/>
+                <w:szCs w:val="20"/>
+              </w:rPr>
+              <w:t xml:space="preserve"> varios al hacer</w:t>
+            </w:r>
+            <w:r>
+              <w:rPr>
+                <w:rFonts w:ascii="Arial" w:hAnsi="Arial" w:cs="Arial"/>
+                <w:b/>
+                <w:bCs/>
+                <w:sz w:val="20"/>
+                <w:szCs w:val="20"/>
+              </w:rPr>
+              <w:t xml:space="preserve"> Merge en Git.</w:t>
+            </w:r>
+          </w:p>
+          <w:p>
+            <w:pPr>
+              <w:rPr>
+                <w:rFonts w:ascii="Arial" w:hAnsi="Arial" w:cs="Arial"/>
+                <w:b/>
+                <w:bCs/>
+                <w:sz w:val="20"/>
+                <w:szCs w:val="20"/>
+              </w:rPr>
+            </w:pPr>
+          </w:p>
+          <w:p>
+            <w:pPr>
+              <w:rPr>
+                <w:rFonts w:ascii="Arial" w:hAnsi="Arial" w:cs="Arial"/>
+                <w:b/>
+                <w:bCs/>
+                <w:sz w:val="20"/>
+                <w:szCs w:val="20"/>
+              </w:rPr>
+            </w:pPr>
+          </w:p>
+          <w:p>
+            <w:pPr>
+              <w:rPr>
+                <w:rFonts w:ascii="Arial" w:hAnsi="Arial" w:cs="Arial"/>
+                <w:b/>
+                <w:bCs/>
+                <w:sz w:val="20"/>
+                <w:szCs w:val="20"/>
+              </w:rPr>
+            </w:pPr>
+            <w:r>
+              <w:rPr>
+                <w:rFonts w:ascii="Arial" w:hAnsi="Arial" w:cs="Arial"/>
+                <w:b/>
+                <w:bCs/>
+                <w:sz w:val="20"/>
+                <w:szCs w:val="20"/>
+              </w:rPr>
+              <w:t>En el validador W3 nos indicó algunos errores :</w:t>
+            </w:r>
+          </w:p>
+          <w:p>
+            <w:pPr>
+              <w:rPr>
+                <w:rFonts w:ascii="Arial" w:hAnsi="Arial" w:cs="Arial"/>
+                <w:b/>
+                <w:bCs/>
+                <w:sz w:val="20"/>
+                <w:szCs w:val="20"/>
+              </w:rPr>
+            </w:pPr>
+          </w:p>
+          <w:p>
+            <w:pPr>
+              <w:rPr>
+                <w:rFonts w:ascii="Arial" w:hAnsi="Arial" w:cs="Arial"/>
+                <w:b/>
+                <w:bCs/>
+                <w:sz w:val="20"/>
+                <w:szCs w:val="20"/>
+              </w:rPr>
+            </w:pPr>
+            <w:r>
+              <w:rPr>
+                <w:rFonts w:ascii="Arial" w:hAnsi="Arial" w:cs="Arial"/>
+                <w:b/>
+                <w:bCs/>
+                <w:sz w:val="20"/>
+                <w:szCs w:val="20"/>
+              </w:rPr>
+              <w:t>Nos olvidamos de cerrar algunas etiquetas.</w:t>
+            </w:r>
+          </w:p>
+          <w:p>
+            <w:pPr>
+              <w:rPr>
+                <w:rFonts w:ascii="Arial" w:hAnsi="Arial" w:cs="Arial"/>
+                <w:b/>
+                <w:bCs/>
+                <w:sz w:val="20"/>
+                <w:szCs w:val="20"/>
+              </w:rPr>
+            </w:pPr>
+            <w:r>
+              <w:rPr>
+                <w:rFonts w:ascii="Arial" w:hAnsi="Arial" w:cs="Arial"/>
+                <w:b/>
+                <w:bCs/>
+                <w:sz w:val="20"/>
+                <w:szCs w:val="20"/>
+              </w:rPr>
+              <w:t>Agregamos atributos faltantes.</w:t>
+            </w:r>
+          </w:p>
+          <w:p>
+            <w:pPr>
+              <w:rPr>
+                <w:rFonts w:ascii="Arial" w:hAnsi="Arial" w:cs="Arial"/>
+                <w:b/>
+                <w:bCs/>
+                <w:sz w:val="20"/>
+                <w:szCs w:val="20"/>
+              </w:rPr>
+            </w:pPr>
+            <w:r>
+              <w:rPr>
+                <w:rFonts w:ascii="Arial" w:hAnsi="Arial" w:cs="Arial"/>
+                <w:b/>
+                <w:bCs/>
+                <w:sz w:val="20"/>
+                <w:szCs w:val="20"/>
+              </w:rPr>
+              <w:t>Eliminamos atributos duplicados.</w:t>
+            </w:r>
+          </w:p>
+          <w:p>
+            <w:pPr>
+              <w:rPr>
+                <w:rFonts w:ascii="Arial" w:hAnsi="Arial" w:cs="Arial"/>
+                <w:b/>
+                <w:bCs/>
+                <w:sz w:val="20"/>
+                <w:szCs w:val="20"/>
+              </w:rPr>
+            </w:pPr>
+            <w:r>
+              <w:rPr>
+                <w:rFonts w:ascii="Arial" w:hAnsi="Arial" w:cs="Arial"/>
+                <w:b/>
+                <w:bCs/>
+                <w:sz w:val="20"/>
+                <w:szCs w:val="20"/>
+              </w:rPr>
+              <w:t>En las imágenes tuvimos problemas con el ancho y se corrigió cambiando los valores HTML a CSS.</w:t>
+            </w:r>
+          </w:p>
+          <w:p>
+            <w:pPr>
+              <w:rPr>
+                <w:rFonts w:ascii="Arial" w:hAnsi="Arial" w:cs="Arial"/>
+                <w:b/>
+                <w:bCs/>
+                <w:sz w:val="20"/>
+                <w:szCs w:val="20"/>
+              </w:rPr>
+            </w:pPr>
+          </w:p>
+          <w:p>
+            <w:pPr>
+              <w:rPr>
+                <w:rFonts w:ascii="Arial" w:hAnsi="Arial" w:cs="Arial"/>
+                <w:b/>
+                <w:bCs/>
+                <w:sz w:val="20"/>
+                <w:szCs w:val="20"/>
+              </w:rPr>
+            </w:pPr>
+          </w:p>
+        </w:tc>
+      </w:tr>
+    </w:tbl>
+    <w:p>
+      <w:pPr>
+        <w:rPr>
+          <w:rFonts w:ascii="Arial" w:hAnsi="Arial" w:cs="Arial"/>
+          <w:b/>
+          <w:bCs/>
+          <w:color w:val="4472C4" w:themeColor="accent1"/>
+          <w:sz w:val="24"/>
+          <w:szCs w:val="24"/>
+          <w:u w:val="single"/>
+        </w:rPr>
+      </w:pPr>
     </w:p>
     <w:p>
       <w:pPr>
@@ -8907,7 +10473,7 @@
                 </wp:inline>
               </w:drawing>
             </mc:Choice>
-            <mc:Fallback xmlns:cx="http://schemas.microsoft.com/office/drawing/2014/chartex" xmlns:cx1="http://schemas.microsoft.com/office/drawing/2015/9/8/chartex" xmlns:cx2="http://schemas.microsoft.com/office/drawing/2015/10/21/chartex" xmlns:cx3="http://schemas.microsoft.com/office/drawing/2016/5/9/chartex" xmlns:cx4="http://schemas.microsoft.com/office/drawing/2016/5/10/chartex" xmlns:cx5="http://schemas.microsoft.com/office/drawing/2016/5/11/chartex" xmlns:cx6="http://schemas.microsoft.com/office/drawing/2016/5/12/chartex" xmlns:cx7="http://schemas.microsoft.com/office/drawing/2016/5/13/chartex" xmlns:cx8="http://schemas.microsoft.com/office/drawing/2016/5/14/chartex" xmlns:aink="http://schemas.microsoft.com/office/drawing/2016/ink" xmlns:am3d="http://schemas.microsoft.com/office/drawing/2017/model3d" xmlns:w16cid="http://schemas.microsoft.com/office/word/2016/wordml/cid" xmlns:w16se="http://schemas.microsoft.com/office/word/2015/wordml/symex">
+            <mc:Fallback xmlns:w16se="http://schemas.microsoft.com/office/word/2015/wordml/symex" xmlns:w16cid="http://schemas.microsoft.com/office/word/2016/wordml/cid" xmlns:am3d="http://schemas.microsoft.com/office/drawing/2017/model3d" xmlns:aink="http://schemas.microsoft.com/office/drawing/2016/ink" xmlns:cx8="http://schemas.microsoft.com/office/drawing/2016/5/14/chartex" xmlns:cx7="http://schemas.microsoft.com/office/drawing/2016/5/13/chartex" xmlns:cx6="http://schemas.microsoft.com/office/drawing/2016/5/12/chartex" xmlns:cx5="http://schemas.microsoft.com/office/drawing/2016/5/11/chartex" xmlns:cx4="http://schemas.microsoft.com/office/drawing/2016/5/10/chartex" xmlns:cx3="http://schemas.microsoft.com/office/drawing/2016/5/9/chartex" xmlns:cx2="http://schemas.microsoft.com/office/drawing/2015/10/21/chartex" xmlns:cx1="http://schemas.microsoft.com/office/drawing/2015/9/8/chartex" xmlns:cx="http://schemas.microsoft.com/office/drawing/2014/chartex">
               <w:pict>
                 <v:shapetype w14:anchorId="117D2131" id="_x0000_t110" coordsize="21600,21600" o:spt="110" path="m10800,l,10800,10800,21600,21600,10800xe">
                   <v:stroke joinstyle="miter"/>
@@ -9119,7 +10685,7 @@
   <w:abstractNum w:abstractNumId="1">
     <w:nsid w:val="13E0207A"/>
     <w:multiLevelType w:val="hybridMultilevel"/>
-    <w:tmpl w:val="E182D778"/>
+    <w:tmpl w:val="B418A7B0"/>
     <w:lvl w:ilvl="0" w:tplc="722EC616">
       <w:numFmt w:val="bullet"/>
       <w:lvlText w:val="-"/>
@@ -9132,7 +10698,7 @@
         <w:color w:val="365E90"/>
       </w:rPr>
     </w:lvl>
-    <w:lvl w:ilvl="1" w:tplc="2C0A0003" w:tentative="1">
+    <w:lvl w:ilvl="1" w:tplc="2C0A0003">
       <w:start w:val="1"/>
       <w:numFmt w:val="bullet"/>
       <w:lvlText w:val="o"/>
@@ -9433,6 +10999,205 @@
     </w:lvl>
   </w:abstractNum>
   <w:abstractNum w:abstractNumId="4">
+    <w:nsid w:val="343F0C90"/>
+    <w:multiLevelType w:val="hybridMultilevel"/>
+    <w:tmpl w:val="63C63BAE"/>
+    <w:lvl w:ilvl="0" w:tplc="2C0A000F">
+      <w:start w:val="1"/>
+      <w:numFmt w:val="decimal"/>
+      <w:lvlText w:val="%1."/>
+      <w:lvlJc w:val="left"/>
+      <w:pPr>
+        <w:ind w:left="750" w:hanging="360"/>
+      </w:pPr>
+    </w:lvl>
+    <w:lvl w:ilvl="1" w:tplc="2C0A0019" w:tentative="1">
+      <w:start w:val="1"/>
+      <w:numFmt w:val="lowerLetter"/>
+      <w:lvlText w:val="%2."/>
+      <w:lvlJc w:val="left"/>
+      <w:pPr>
+        <w:ind w:left="1470" w:hanging="360"/>
+      </w:pPr>
+    </w:lvl>
+    <w:lvl w:ilvl="2" w:tplc="2C0A001B" w:tentative="1">
+      <w:start w:val="1"/>
+      <w:numFmt w:val="lowerRoman"/>
+      <w:lvlText w:val="%3."/>
+      <w:lvlJc w:val="right"/>
+      <w:pPr>
+        <w:ind w:left="2190" w:hanging="180"/>
+      </w:pPr>
+    </w:lvl>
+    <w:lvl w:ilvl="3" w:tplc="2C0A000F" w:tentative="1">
+      <w:start w:val="1"/>
+      <w:numFmt w:val="decimal"/>
+      <w:lvlText w:val="%4."/>
+      <w:lvlJc w:val="left"/>
+      <w:pPr>
+        <w:ind w:left="2910" w:hanging="360"/>
+      </w:pPr>
+    </w:lvl>
+    <w:lvl w:ilvl="4" w:tplc="2C0A0019" w:tentative="1">
+      <w:start w:val="1"/>
+      <w:numFmt w:val="lowerLetter"/>
+      <w:lvlText w:val="%5."/>
+      <w:lvlJc w:val="left"/>
+      <w:pPr>
+        <w:ind w:left="3630" w:hanging="360"/>
+      </w:pPr>
+    </w:lvl>
+    <w:lvl w:ilvl="5" w:tplc="2C0A001B" w:tentative="1">
+      <w:start w:val="1"/>
+      <w:numFmt w:val="lowerRoman"/>
+      <w:lvlText w:val="%6."/>
+      <w:lvlJc w:val="right"/>
+      <w:pPr>
+        <w:ind w:left="4350" w:hanging="180"/>
+      </w:pPr>
+    </w:lvl>
+    <w:lvl w:ilvl="6" w:tplc="2C0A000F" w:tentative="1">
+      <w:start w:val="1"/>
+      <w:numFmt w:val="decimal"/>
+      <w:lvlText w:val="%7."/>
+      <w:lvlJc w:val="left"/>
+      <w:pPr>
+        <w:ind w:left="5070" w:hanging="360"/>
+      </w:pPr>
+    </w:lvl>
+    <w:lvl w:ilvl="7" w:tplc="2C0A0019" w:tentative="1">
+      <w:start w:val="1"/>
+      <w:numFmt w:val="lowerLetter"/>
+      <w:lvlText w:val="%8."/>
+      <w:lvlJc w:val="left"/>
+      <w:pPr>
+        <w:ind w:left="5790" w:hanging="360"/>
+      </w:pPr>
+    </w:lvl>
+    <w:lvl w:ilvl="8" w:tplc="2C0A001B" w:tentative="1">
+      <w:start w:val="1"/>
+      <w:numFmt w:val="lowerRoman"/>
+      <w:lvlText w:val="%9."/>
+      <w:lvlJc w:val="right"/>
+      <w:pPr>
+        <w:ind w:left="6510" w:hanging="180"/>
+      </w:pPr>
+    </w:lvl>
+  </w:abstractNum>
+  <w:abstractNum w:abstractNumId="5">
+    <w:nsid w:val="379A43C8"/>
+    <w:multiLevelType w:val="hybridMultilevel"/>
+    <w:tmpl w:val="208CEDEC"/>
+    <w:lvl w:ilvl="0" w:tplc="722EC616">
+      <w:numFmt w:val="bullet"/>
+      <w:lvlText w:val="-"/>
+      <w:lvlJc w:val="left"/>
+      <w:pPr>
+        <w:ind w:left="1068" w:hanging="360"/>
+      </w:pPr>
+      <w:rPr>
+        <w:rFonts w:ascii="Arial MT" w:eastAsia="Arial MT" w:hAnsi="Arial MT" w:cs="Arial MT" w:hint="default"/>
+        <w:color w:val="365E90"/>
+      </w:rPr>
+    </w:lvl>
+    <w:lvl w:ilvl="1" w:tplc="2C0A0003" w:tentative="1">
+      <w:start w:val="1"/>
+      <w:numFmt w:val="bullet"/>
+      <w:lvlText w:val="o"/>
+      <w:lvlJc w:val="left"/>
+      <w:pPr>
+        <w:ind w:left="2118" w:hanging="360"/>
+      </w:pPr>
+      <w:rPr>
+        <w:rFonts w:ascii="Courier New" w:hAnsi="Courier New" w:cs="Courier New" w:hint="default"/>
+      </w:rPr>
+    </w:lvl>
+    <w:lvl w:ilvl="2" w:tplc="2C0A0005" w:tentative="1">
+      <w:start w:val="1"/>
+      <w:numFmt w:val="bullet"/>
+      <w:lvlText w:val=""/>
+      <w:lvlJc w:val="left"/>
+      <w:pPr>
+        <w:ind w:left="2838" w:hanging="360"/>
+      </w:pPr>
+      <w:rPr>
+        <w:rFonts w:ascii="Wingdings" w:hAnsi="Wingdings" w:hint="default"/>
+      </w:rPr>
+    </w:lvl>
+    <w:lvl w:ilvl="3" w:tplc="2C0A0001" w:tentative="1">
+      <w:start w:val="1"/>
+      <w:numFmt w:val="bullet"/>
+      <w:lvlText w:val=""/>
+      <w:lvlJc w:val="left"/>
+      <w:pPr>
+        <w:ind w:left="3558" w:hanging="360"/>
+      </w:pPr>
+      <w:rPr>
+        <w:rFonts w:ascii="Symbol" w:hAnsi="Symbol" w:hint="default"/>
+      </w:rPr>
+    </w:lvl>
+    <w:lvl w:ilvl="4" w:tplc="2C0A0003" w:tentative="1">
+      <w:start w:val="1"/>
+      <w:numFmt w:val="bullet"/>
+      <w:lvlText w:val="o"/>
+      <w:lvlJc w:val="left"/>
+      <w:pPr>
+        <w:ind w:left="4278" w:hanging="360"/>
+      </w:pPr>
+      <w:rPr>
+        <w:rFonts w:ascii="Courier New" w:hAnsi="Courier New" w:cs="Courier New" w:hint="default"/>
+      </w:rPr>
+    </w:lvl>
+    <w:lvl w:ilvl="5" w:tplc="2C0A0005" w:tentative="1">
+      <w:start w:val="1"/>
+      <w:numFmt w:val="bullet"/>
+      <w:lvlText w:val=""/>
+      <w:lvlJc w:val="left"/>
+      <w:pPr>
+        <w:ind w:left="4998" w:hanging="360"/>
+      </w:pPr>
+      <w:rPr>
+        <w:rFonts w:ascii="Wingdings" w:hAnsi="Wingdings" w:hint="default"/>
+      </w:rPr>
+    </w:lvl>
+    <w:lvl w:ilvl="6" w:tplc="2C0A0001" w:tentative="1">
+      <w:start w:val="1"/>
+      <w:numFmt w:val="bullet"/>
+      <w:lvlText w:val=""/>
+      <w:lvlJc w:val="left"/>
+      <w:pPr>
+        <w:ind w:left="5718" w:hanging="360"/>
+      </w:pPr>
+      <w:rPr>
+        <w:rFonts w:ascii="Symbol" w:hAnsi="Symbol" w:hint="default"/>
+      </w:rPr>
+    </w:lvl>
+    <w:lvl w:ilvl="7" w:tplc="2C0A0003" w:tentative="1">
+      <w:start w:val="1"/>
+      <w:numFmt w:val="bullet"/>
+      <w:lvlText w:val="o"/>
+      <w:lvlJc w:val="left"/>
+      <w:pPr>
+        <w:ind w:left="6438" w:hanging="360"/>
+      </w:pPr>
+      <w:rPr>
+        <w:rFonts w:ascii="Courier New" w:hAnsi="Courier New" w:cs="Courier New" w:hint="default"/>
+      </w:rPr>
+    </w:lvl>
+    <w:lvl w:ilvl="8" w:tplc="2C0A0005" w:tentative="1">
+      <w:start w:val="1"/>
+      <w:numFmt w:val="bullet"/>
+      <w:lvlText w:val=""/>
+      <w:lvlJc w:val="left"/>
+      <w:pPr>
+        <w:ind w:left="7158" w:hanging="360"/>
+      </w:pPr>
+      <w:rPr>
+        <w:rFonts w:ascii="Wingdings" w:hAnsi="Wingdings" w:hint="default"/>
+      </w:rPr>
+    </w:lvl>
+  </w:abstractNum>
+  <w:abstractNum w:abstractNumId="6">
     <w:nsid w:val="3D87328B"/>
     <w:multiLevelType w:val="hybridMultilevel"/>
     <w:tmpl w:val="0F463814"/>
@@ -9521,7 +11286,7 @@
       </w:pPr>
     </w:lvl>
   </w:abstractNum>
-  <w:abstractNum w:abstractNumId="5">
+  <w:abstractNum w:abstractNumId="7">
     <w:nsid w:val="417620B4"/>
     <w:multiLevelType w:val="hybridMultilevel"/>
     <w:tmpl w:val="1F5693DA"/>
@@ -9610,7 +11375,7 @@
       </w:pPr>
     </w:lvl>
   </w:abstractNum>
-  <w:abstractNum w:abstractNumId="6">
+  <w:abstractNum w:abstractNumId="8">
     <w:nsid w:val="45A352D6"/>
     <w:multiLevelType w:val="multilevel"/>
     <w:tmpl w:val="6756C02E"/>
@@ -9723,7 +11488,7 @@
       </w:rPr>
     </w:lvl>
   </w:abstractNum>
-  <w:abstractNum w:abstractNumId="7">
+  <w:abstractNum w:abstractNumId="9">
     <w:nsid w:val="47E3131B"/>
     <w:multiLevelType w:val="multilevel"/>
     <w:tmpl w:val="446A101E"/>
@@ -9854,7 +11619,7 @@
       </w:rPr>
     </w:lvl>
   </w:abstractNum>
-  <w:abstractNum w:abstractNumId="8">
+  <w:abstractNum w:abstractNumId="10">
     <w:nsid w:val="50156E53"/>
     <w:multiLevelType w:val="hybridMultilevel"/>
     <w:tmpl w:val="3230AC0A"/>
@@ -9943,7 +11708,7 @@
       </w:pPr>
     </w:lvl>
   </w:abstractNum>
-  <w:abstractNum w:abstractNumId="9">
+  <w:abstractNum w:abstractNumId="11">
     <w:nsid w:val="5ACF058A"/>
     <w:multiLevelType w:val="multilevel"/>
     <w:tmpl w:val="5D0E5B9E"/>
@@ -10074,7 +11839,7 @@
       </w:rPr>
     </w:lvl>
   </w:abstractNum>
-  <w:abstractNum w:abstractNumId="10">
+  <w:abstractNum w:abstractNumId="12">
     <w:nsid w:val="6199070E"/>
     <w:multiLevelType w:val="hybridMultilevel"/>
     <w:tmpl w:val="9698D770"/>
@@ -10186,7 +11951,121 @@
       </w:rPr>
     </w:lvl>
   </w:abstractNum>
-  <w:abstractNum w:abstractNumId="11">
+  <w:abstractNum w:abstractNumId="13">
+    <w:nsid w:val="69384A2E"/>
+    <w:multiLevelType w:val="hybridMultilevel"/>
+    <w:tmpl w:val="319EC07E"/>
+    <w:lvl w:ilvl="0" w:tplc="2C0A0003">
+      <w:start w:val="1"/>
+      <w:numFmt w:val="bullet"/>
+      <w:lvlText w:val="o"/>
+      <w:lvlJc w:val="left"/>
+      <w:pPr>
+        <w:ind w:left="1068" w:hanging="360"/>
+      </w:pPr>
+      <w:rPr>
+        <w:rFonts w:ascii="Courier New" w:hAnsi="Courier New" w:cs="Courier New" w:hint="default"/>
+        <w:color w:val="365E90"/>
+      </w:rPr>
+    </w:lvl>
+    <w:lvl w:ilvl="1" w:tplc="2C0A0003">
+      <w:start w:val="1"/>
+      <w:numFmt w:val="bullet"/>
+      <w:lvlText w:val="o"/>
+      <w:lvlJc w:val="left"/>
+      <w:pPr>
+        <w:ind w:left="1788" w:hanging="360"/>
+      </w:pPr>
+      <w:rPr>
+        <w:rFonts w:ascii="Courier New" w:hAnsi="Courier New" w:cs="Courier New" w:hint="default"/>
+      </w:rPr>
+    </w:lvl>
+    <w:lvl w:ilvl="2" w:tplc="2C0A0005" w:tentative="1">
+      <w:start w:val="1"/>
+      <w:numFmt w:val="bullet"/>
+      <w:lvlText w:val=""/>
+      <w:lvlJc w:val="left"/>
+      <w:pPr>
+        <w:ind w:left="2508" w:hanging="360"/>
+      </w:pPr>
+      <w:rPr>
+        <w:rFonts w:ascii="Wingdings" w:hAnsi="Wingdings" w:hint="default"/>
+      </w:rPr>
+    </w:lvl>
+    <w:lvl w:ilvl="3" w:tplc="2C0A0001" w:tentative="1">
+      <w:start w:val="1"/>
+      <w:numFmt w:val="bullet"/>
+      <w:lvlText w:val=""/>
+      <w:lvlJc w:val="left"/>
+      <w:pPr>
+        <w:ind w:left="3228" w:hanging="360"/>
+      </w:pPr>
+      <w:rPr>
+        <w:rFonts w:ascii="Symbol" w:hAnsi="Symbol" w:hint="default"/>
+      </w:rPr>
+    </w:lvl>
+    <w:lvl w:ilvl="4" w:tplc="2C0A0003" w:tentative="1">
+      <w:start w:val="1"/>
+      <w:numFmt w:val="bullet"/>
+      <w:lvlText w:val="o"/>
+      <w:lvlJc w:val="left"/>
+      <w:pPr>
+        <w:ind w:left="3948" w:hanging="360"/>
+      </w:pPr>
+      <w:rPr>
+        <w:rFonts w:ascii="Courier New" w:hAnsi="Courier New" w:cs="Courier New" w:hint="default"/>
+      </w:rPr>
+    </w:lvl>
+    <w:lvl w:ilvl="5" w:tplc="2C0A0005" w:tentative="1">
+      <w:start w:val="1"/>
+      <w:numFmt w:val="bullet"/>
+      <w:lvlText w:val=""/>
+      <w:lvlJc w:val="left"/>
+      <w:pPr>
+        <w:ind w:left="4668" w:hanging="360"/>
+      </w:pPr>
+      <w:rPr>
+        <w:rFonts w:ascii="Wingdings" w:hAnsi="Wingdings" w:hint="default"/>
+      </w:rPr>
+    </w:lvl>
+    <w:lvl w:ilvl="6" w:tplc="2C0A0001" w:tentative="1">
+      <w:start w:val="1"/>
+      <w:numFmt w:val="bullet"/>
+      <w:lvlText w:val=""/>
+      <w:lvlJc w:val="left"/>
+      <w:pPr>
+        <w:ind w:left="5388" w:hanging="360"/>
+      </w:pPr>
+      <w:rPr>
+        <w:rFonts w:ascii="Symbol" w:hAnsi="Symbol" w:hint="default"/>
+      </w:rPr>
+    </w:lvl>
+    <w:lvl w:ilvl="7" w:tplc="2C0A0003" w:tentative="1">
+      <w:start w:val="1"/>
+      <w:numFmt w:val="bullet"/>
+      <w:lvlText w:val="o"/>
+      <w:lvlJc w:val="left"/>
+      <w:pPr>
+        <w:ind w:left="6108" w:hanging="360"/>
+      </w:pPr>
+      <w:rPr>
+        <w:rFonts w:ascii="Courier New" w:hAnsi="Courier New" w:cs="Courier New" w:hint="default"/>
+      </w:rPr>
+    </w:lvl>
+    <w:lvl w:ilvl="8" w:tplc="2C0A0005" w:tentative="1">
+      <w:start w:val="1"/>
+      <w:numFmt w:val="bullet"/>
+      <w:lvlText w:val=""/>
+      <w:lvlJc w:val="left"/>
+      <w:pPr>
+        <w:ind w:left="6828" w:hanging="360"/>
+      </w:pPr>
+      <w:rPr>
+        <w:rFonts w:ascii="Wingdings" w:hAnsi="Wingdings" w:hint="default"/>
+      </w:rPr>
+    </w:lvl>
+  </w:abstractNum>
+  <w:abstractNum w:abstractNumId="14">
     <w:nsid w:val="69397C6E"/>
     <w:multiLevelType w:val="hybridMultilevel"/>
     <w:tmpl w:val="AA9CC4DC"/>
@@ -10277,7 +12156,93 @@
       </w:pPr>
     </w:lvl>
   </w:abstractNum>
-  <w:abstractNum w:abstractNumId="12">
+  <w:abstractNum w:abstractNumId="15">
+    <w:nsid w:val="711A3869"/>
+    <w:multiLevelType w:val="hybridMultilevel"/>
+    <w:tmpl w:val="96B6420C"/>
+    <w:lvl w:ilvl="0" w:tplc="2C0A000F">
+      <w:start w:val="1"/>
+      <w:numFmt w:val="decimal"/>
+      <w:lvlText w:val="%1."/>
+      <w:lvlJc w:val="left"/>
+      <w:pPr>
+        <w:ind w:left="750" w:hanging="360"/>
+      </w:pPr>
+    </w:lvl>
+    <w:lvl w:ilvl="1" w:tplc="2C0A0019" w:tentative="1">
+      <w:start w:val="1"/>
+      <w:numFmt w:val="lowerLetter"/>
+      <w:lvlText w:val="%2."/>
+      <w:lvlJc w:val="left"/>
+      <w:pPr>
+        <w:ind w:left="1470" w:hanging="360"/>
+      </w:pPr>
+    </w:lvl>
+    <w:lvl w:ilvl="2" w:tplc="2C0A001B" w:tentative="1">
+      <w:start w:val="1"/>
+      <w:numFmt w:val="lowerRoman"/>
+      <w:lvlText w:val="%3."/>
+      <w:lvlJc w:val="right"/>
+      <w:pPr>
+        <w:ind w:left="2190" w:hanging="180"/>
+      </w:pPr>
+    </w:lvl>
+    <w:lvl w:ilvl="3" w:tplc="2C0A000F" w:tentative="1">
+      <w:start w:val="1"/>
+      <w:numFmt w:val="decimal"/>
+      <w:lvlText w:val="%4."/>
+      <w:lvlJc w:val="left"/>
+      <w:pPr>
+        <w:ind w:left="2910" w:hanging="360"/>
+      </w:pPr>
+    </w:lvl>
+    <w:lvl w:ilvl="4" w:tplc="2C0A0019" w:tentative="1">
+      <w:start w:val="1"/>
+      <w:numFmt w:val="lowerLetter"/>
+      <w:lvlText w:val="%5."/>
+      <w:lvlJc w:val="left"/>
+      <w:pPr>
+        <w:ind w:left="3630" w:hanging="360"/>
+      </w:pPr>
+    </w:lvl>
+    <w:lvl w:ilvl="5" w:tplc="2C0A001B" w:tentative="1">
+      <w:start w:val="1"/>
+      <w:numFmt w:val="lowerRoman"/>
+      <w:lvlText w:val="%6."/>
+      <w:lvlJc w:val="right"/>
+      <w:pPr>
+        <w:ind w:left="4350" w:hanging="180"/>
+      </w:pPr>
+    </w:lvl>
+    <w:lvl w:ilvl="6" w:tplc="2C0A000F" w:tentative="1">
+      <w:start w:val="1"/>
+      <w:numFmt w:val="decimal"/>
+      <w:lvlText w:val="%7."/>
+      <w:lvlJc w:val="left"/>
+      <w:pPr>
+        <w:ind w:left="5070" w:hanging="360"/>
+      </w:pPr>
+    </w:lvl>
+    <w:lvl w:ilvl="7" w:tplc="2C0A0019" w:tentative="1">
+      <w:start w:val="1"/>
+      <w:numFmt w:val="lowerLetter"/>
+      <w:lvlText w:val="%8."/>
+      <w:lvlJc w:val="left"/>
+      <w:pPr>
+        <w:ind w:left="5790" w:hanging="360"/>
+      </w:pPr>
+    </w:lvl>
+    <w:lvl w:ilvl="8" w:tplc="2C0A001B" w:tentative="1">
+      <w:start w:val="1"/>
+      <w:numFmt w:val="lowerRoman"/>
+      <w:lvlText w:val="%9."/>
+      <w:lvlJc w:val="right"/>
+      <w:pPr>
+        <w:ind w:left="6510" w:hanging="180"/>
+      </w:pPr>
+    </w:lvl>
+  </w:abstractNum>
+  <w:abstractNum w:abstractNumId="16">
     <w:nsid w:val="78E25AAF"/>
     <w:multiLevelType w:val="hybridMultilevel"/>
     <w:tmpl w:val="7F403FFC"/>
@@ -10393,40 +12358,52 @@
     <w:abstractNumId w:val="2"/>
   </w:num>
   <w:num w:numId="2">
-    <w:abstractNumId w:val="10"/>
+    <w:abstractNumId w:val="12"/>
   </w:num>
   <w:num w:numId="3">
     <w:abstractNumId w:val="0"/>
   </w:num>
   <w:num w:numId="4">
-    <w:abstractNumId w:val="6"/>
+    <w:abstractNumId w:val="8"/>
   </w:num>
   <w:num w:numId="5">
-    <w:abstractNumId w:val="5"/>
+    <w:abstractNumId w:val="7"/>
   </w:num>
   <w:num w:numId="6">
-    <w:abstractNumId w:val="7"/>
+    <w:abstractNumId w:val="9"/>
   </w:num>
   <w:num w:numId="7">
-    <w:abstractNumId w:val="11"/>
+    <w:abstractNumId w:val="14"/>
   </w:num>
   <w:num w:numId="8">
-    <w:abstractNumId w:val="9"/>
+    <w:abstractNumId w:val="11"/>
   </w:num>
   <w:num w:numId="9">
     <w:abstractNumId w:val="3"/>
   </w:num>
   <w:num w:numId="10">
-    <w:abstractNumId w:val="8"/>
+    <w:abstractNumId w:val="10"/>
   </w:num>
   <w:num w:numId="11">
-    <w:abstractNumId w:val="4"/>
+    <w:abstractNumId w:val="6"/>
   </w:num>
   <w:num w:numId="12">
-    <w:abstractNumId w:val="12"/>
+    <w:abstractNumId w:val="16"/>
   </w:num>
   <w:num w:numId="13">
     <w:abstractNumId w:val="1"/>
+  </w:num>
+  <w:num w:numId="14">
+    <w:abstractNumId w:val="5"/>
+  </w:num>
+  <w:num w:numId="15">
+    <w:abstractNumId w:val="4"/>
+  </w:num>
+  <w:num w:numId="16">
+    <w:abstractNumId w:val="15"/>
+  </w:num>
+  <w:num w:numId="17">
+    <w:abstractNumId w:val="13"/>
   </w:num>
 </w:numbering>
 </file>
@@ -10855,7 +12832,6 @@
     <w:next w:val="Normal"/>
     <w:link w:val="Ttulo2Car"/>
     <w:uiPriority w:val="9"/>
-    <w:semiHidden/>
     <w:unhideWhenUsed/>
     <w:qFormat/>
     <w:rsid w:val="00244B16"/>
@@ -11017,7 +12993,6 @@
     <w:basedOn w:val="Fuentedeprrafopredeter"/>
     <w:link w:val="Ttulo2"/>
     <w:uiPriority w:val="9"/>
-    <w:semiHidden/>
     <w:rsid w:val="00244B16"/>
     <w:rPr>
       <w:rFonts w:asciiTheme="majorHAnsi" w:eastAsiaTheme="majorEastAsia" w:hAnsiTheme="majorHAnsi" w:cstheme="majorBidi"/>
@@ -11128,6 +13103,31 @@
     <w:link w:val="Piedepgina"/>
     <w:uiPriority w:val="99"/>
     <w:rsid w:val="003802DB"/>
+  </w:style>
+  <w:style w:type="paragraph" w:styleId="Sinespaciado">
+    <w:name w:val="No Spacing"/>
+    <w:link w:val="SinespaciadoCar"/>
+    <w:uiPriority w:val="1"/>
+    <w:qFormat/>
+    <w:rsid w:val="0054609A"/>
+    <w:pPr>
+      <w:spacing w:after="0" w:line="240" w:lineRule="auto"/>
+    </w:pPr>
+    <w:rPr>
+      <w:rFonts w:eastAsiaTheme="minorEastAsia"/>
+      <w:lang w:eastAsia="es-AR"/>
+    </w:rPr>
+  </w:style>
+  <w:style w:type="character" w:customStyle="1" w:styleId="SinespaciadoCar">
+    <w:name w:val="Sin espaciado Car"/>
+    <w:basedOn w:val="Fuentedeprrafopredeter"/>
+    <w:link w:val="Sinespaciado"/>
+    <w:uiPriority w:val="1"/>
+    <w:rsid w:val="0054609A"/>
+    <w:rPr>
+      <w:rFonts w:eastAsiaTheme="minorEastAsia"/>
+      <w:lang w:eastAsia="es-AR"/>
+    </w:rPr>
   </w:style>
 </w:styles>
 </file>
@@ -11432,7 +13432,7 @@
 </file>
 
 <file path=customXml/itemProps1.xml><?xml version="1.0" encoding="utf-8"?>
-<ds:datastoreItem xmlns:ds="http://schemas.openxmlformats.org/officeDocument/2006/customXml" ds:itemID="{A42BD54E-B04C-47AF-BF1E-9602A2E6DEA1}">
+<ds:datastoreItem xmlns:ds="http://schemas.openxmlformats.org/officeDocument/2006/customXml" ds:itemID="{824D3DD1-2239-498E-85C3-DB5995D1E3D0}">
   <ds:schemaRefs>
     <ds:schemaRef ds:uri="http://schemas.openxmlformats.org/officeDocument/2006/bibliography"/>
   </ds:schemaRefs>

</xml_diff>

<commit_message>
ACTUALIZACION 830 SPRINT 3
</commit_message>
<xml_diff>
--- a/Ieee_830_Voto_Electronico.docx
+++ b/Ieee_830_Voto_Electronico.docx
@@ -133,7 +133,7 @@
               </wp:anchor>
             </w:drawing>
           </mc:Choice>
-          <mc:Fallback xmlns:w16se="http://schemas.microsoft.com/office/word/2015/wordml/symex" xmlns:w16cid="http://schemas.microsoft.com/office/word/2016/wordml/cid" xmlns:am3d="http://schemas.microsoft.com/office/drawing/2017/model3d" xmlns:aink="http://schemas.microsoft.com/office/drawing/2016/ink" xmlns:cx8="http://schemas.microsoft.com/office/drawing/2016/5/14/chartex" xmlns:cx7="http://schemas.microsoft.com/office/drawing/2016/5/13/chartex" xmlns:cx6="http://schemas.microsoft.com/office/drawing/2016/5/12/chartex" xmlns:cx5="http://schemas.microsoft.com/office/drawing/2016/5/11/chartex" xmlns:cx4="http://schemas.microsoft.com/office/drawing/2016/5/10/chartex" xmlns:cx3="http://schemas.microsoft.com/office/drawing/2016/5/9/chartex" xmlns:cx2="http://schemas.microsoft.com/office/drawing/2015/10/21/chartex" xmlns:cx1="http://schemas.microsoft.com/office/drawing/2015/9/8/chartex" xmlns:cx="http://schemas.microsoft.com/office/drawing/2014/chartex">
+          <mc:Fallback xmlns:cx="http://schemas.microsoft.com/office/drawing/2014/chartex" xmlns:cx1="http://schemas.microsoft.com/office/drawing/2015/9/8/chartex" xmlns:cx2="http://schemas.microsoft.com/office/drawing/2015/10/21/chartex" xmlns:cx3="http://schemas.microsoft.com/office/drawing/2016/5/9/chartex" xmlns:cx4="http://schemas.microsoft.com/office/drawing/2016/5/10/chartex" xmlns:cx5="http://schemas.microsoft.com/office/drawing/2016/5/11/chartex" xmlns:cx6="http://schemas.microsoft.com/office/drawing/2016/5/12/chartex" xmlns:cx7="http://schemas.microsoft.com/office/drawing/2016/5/13/chartex" xmlns:cx8="http://schemas.microsoft.com/office/drawing/2016/5/14/chartex" xmlns:aink="http://schemas.microsoft.com/office/drawing/2016/ink" xmlns:am3d="http://schemas.microsoft.com/office/drawing/2017/model3d" xmlns:w16cid="http://schemas.microsoft.com/office/word/2016/wordml/cid" xmlns:w16se="http://schemas.microsoft.com/office/word/2015/wordml/symex">
             <w:pict>
               <v:line w14:anchorId="3CD9B6C1" id="Conector recto 1" o:spid="_x0000_s1026" style="position:absolute;flip:y;z-index:251659264;visibility:visible;mso-wrap-style:square;mso-wrap-distance-left:9pt;mso-wrap-distance-top:0;mso-wrap-distance-right:9pt;mso-wrap-distance-bottom:0;mso-position-horizontal:center;mso-position-horizontal-relative:margin;mso-position-vertical:absolute;mso-position-vertical-relative:text" from="0,9.95pt" to="278.2pt,11.8pt" o:gfxdata="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" strokecolor="black [3213]" strokeweight="1.25pt">
                 <v:stroke joinstyle="miter"/>
@@ -486,7 +486,7 @@
               </wp:anchor>
             </w:drawing>
           </mc:Choice>
-          <mc:Fallback xmlns:w16se="http://schemas.microsoft.com/office/word/2015/wordml/symex" xmlns:w16cid="http://schemas.microsoft.com/office/word/2016/wordml/cid" xmlns:am3d="http://schemas.microsoft.com/office/drawing/2017/model3d" xmlns:aink="http://schemas.microsoft.com/office/drawing/2016/ink" xmlns:cx8="http://schemas.microsoft.com/office/drawing/2016/5/14/chartex" xmlns:cx7="http://schemas.microsoft.com/office/drawing/2016/5/13/chartex" xmlns:cx6="http://schemas.microsoft.com/office/drawing/2016/5/12/chartex" xmlns:cx5="http://schemas.microsoft.com/office/drawing/2016/5/11/chartex" xmlns:cx4="http://schemas.microsoft.com/office/drawing/2016/5/10/chartex" xmlns:cx3="http://schemas.microsoft.com/office/drawing/2016/5/9/chartex" xmlns:cx2="http://schemas.microsoft.com/office/drawing/2015/10/21/chartex" xmlns:cx1="http://schemas.microsoft.com/office/drawing/2015/9/8/chartex" xmlns:cx="http://schemas.microsoft.com/office/drawing/2014/chartex">
+          <mc:Fallback xmlns:cx="http://schemas.microsoft.com/office/drawing/2014/chartex" xmlns:cx1="http://schemas.microsoft.com/office/drawing/2015/9/8/chartex" xmlns:cx2="http://schemas.microsoft.com/office/drawing/2015/10/21/chartex" xmlns:cx3="http://schemas.microsoft.com/office/drawing/2016/5/9/chartex" xmlns:cx4="http://schemas.microsoft.com/office/drawing/2016/5/10/chartex" xmlns:cx5="http://schemas.microsoft.com/office/drawing/2016/5/11/chartex" xmlns:cx6="http://schemas.microsoft.com/office/drawing/2016/5/12/chartex" xmlns:cx7="http://schemas.microsoft.com/office/drawing/2016/5/13/chartex" xmlns:cx8="http://schemas.microsoft.com/office/drawing/2016/5/14/chartex" xmlns:aink="http://schemas.microsoft.com/office/drawing/2016/ink" xmlns:am3d="http://schemas.microsoft.com/office/drawing/2017/model3d" xmlns:w16cid="http://schemas.microsoft.com/office/word/2016/wordml/cid" xmlns:w16se="http://schemas.microsoft.com/office/word/2015/wordml/symex">
             <w:pict>
               <v:line w14:anchorId="06B33247" id="Conector recto 2" o:spid="_x0000_s1026" style="position:absolute;flip:y;z-index:251661312;visibility:visible;mso-wrap-style:square;mso-wrap-distance-left:9pt;mso-wrap-distance-top:0;mso-wrap-distance-right:9pt;mso-wrap-distance-bottom:0;mso-position-horizontal:center;mso-position-horizontal-relative:margin;mso-position-vertical:absolute;mso-position-vertical-relative:text" from="0,17.15pt" to="278.2pt,19pt" o:gfxdata="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" strokecolor="black [3213]" strokeweight="1.25pt">
                 <v:stroke joinstyle="miter"/>
@@ -546,8 +546,11 @@
           <w:rFonts w:ascii="Arial" w:hAnsi="Arial" w:cs="Arial"/>
           <w:sz w:val="20"/>
           <w:szCs w:val="20"/>
-        </w:rPr>
-      </w:pPr>
+          <w:u w:val="single"/>
+        </w:rPr>
+      </w:pPr>
+      <w:bookmarkStart w:id="0" w:name="_GoBack"/>
+      <w:bookmarkEnd w:id="0"/>
     </w:p>
     <w:p>
       <w:pPr>
@@ -1060,7 +1063,15 @@
                 <w:sz w:val="24"/>
                 <w:szCs w:val="24"/>
               </w:rPr>
-              <w:t>26/10/</w:t>
+              <w:t>15/11</w:t>
+            </w:r>
+            <w:r>
+              <w:rPr>
+                <w:rFonts w:ascii="Arial" w:hAnsi="Arial" w:cs="Arial"/>
+                <w:sz w:val="24"/>
+                <w:szCs w:val="24"/>
+              </w:rPr>
+              <w:t>/</w:t>
             </w:r>
             <w:r>
               <w:rPr>
@@ -1810,7 +1821,7 @@
               </wp:anchor>
             </w:drawing>
           </mc:Choice>
-          <mc:Fallback xmlns:w16se="http://schemas.microsoft.com/office/word/2015/wordml/symex" xmlns:w16cid="http://schemas.microsoft.com/office/word/2016/wordml/cid" xmlns:am3d="http://schemas.microsoft.com/office/drawing/2017/model3d" xmlns:aink="http://schemas.microsoft.com/office/drawing/2016/ink" xmlns:cx8="http://schemas.microsoft.com/office/drawing/2016/5/14/chartex" xmlns:cx7="http://schemas.microsoft.com/office/drawing/2016/5/13/chartex" xmlns:cx6="http://schemas.microsoft.com/office/drawing/2016/5/12/chartex" xmlns:cx5="http://schemas.microsoft.com/office/drawing/2016/5/11/chartex" xmlns:cx4="http://schemas.microsoft.com/office/drawing/2016/5/10/chartex" xmlns:cx3="http://schemas.microsoft.com/office/drawing/2016/5/9/chartex" xmlns:cx2="http://schemas.microsoft.com/office/drawing/2015/10/21/chartex" xmlns:cx1="http://schemas.microsoft.com/office/drawing/2015/9/8/chartex" xmlns:cx="http://schemas.microsoft.com/office/drawing/2014/chartex">
+          <mc:Fallback xmlns:cx="http://schemas.microsoft.com/office/drawing/2014/chartex" xmlns:cx1="http://schemas.microsoft.com/office/drawing/2015/9/8/chartex" xmlns:cx2="http://schemas.microsoft.com/office/drawing/2015/10/21/chartex" xmlns:cx3="http://schemas.microsoft.com/office/drawing/2016/5/9/chartex" xmlns:cx4="http://schemas.microsoft.com/office/drawing/2016/5/10/chartex" xmlns:cx5="http://schemas.microsoft.com/office/drawing/2016/5/11/chartex" xmlns:cx6="http://schemas.microsoft.com/office/drawing/2016/5/12/chartex" xmlns:cx7="http://schemas.microsoft.com/office/drawing/2016/5/13/chartex" xmlns:cx8="http://schemas.microsoft.com/office/drawing/2016/5/14/chartex" xmlns:aink="http://schemas.microsoft.com/office/drawing/2016/ink" xmlns:am3d="http://schemas.microsoft.com/office/drawing/2017/model3d" xmlns:w16cid="http://schemas.microsoft.com/office/word/2016/wordml/cid" xmlns:w16se="http://schemas.microsoft.com/office/word/2015/wordml/symex">
             <w:pict>
               <v:line w14:anchorId="62AE8178" id="Conector recto 6" o:spid="_x0000_s1026" style="position:absolute;z-index:251663360;visibility:visible;mso-wrap-style:square;mso-width-percent:0;mso-height-percent:0;mso-wrap-distance-left:9pt;mso-wrap-distance-top:0;mso-wrap-distance-right:9pt;mso-wrap-distance-bottom:0;mso-position-horizontal:absolute;mso-position-horizontal-relative:text;mso-position-vertical:absolute;mso-position-vertical-relative:text;mso-width-percent:0;mso-height-percent:0;mso-width-relative:margin;mso-height-relative:margin" from=".45pt,20.5pt" to="479.2pt,20.95pt" o:gfxdata="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" strokecolor="black [3213]" strokeweight="1.25pt">
                 <v:stroke joinstyle="miter"/>
@@ -3296,7 +3307,7 @@
               </wp:anchor>
             </w:drawing>
           </mc:Choice>
-          <mc:Fallback xmlns:w16se="http://schemas.microsoft.com/office/word/2015/wordml/symex" xmlns:w16cid="http://schemas.microsoft.com/office/word/2016/wordml/cid" xmlns:am3d="http://schemas.microsoft.com/office/drawing/2017/model3d" xmlns:aink="http://schemas.microsoft.com/office/drawing/2016/ink" xmlns:cx8="http://schemas.microsoft.com/office/drawing/2016/5/14/chartex" xmlns:cx7="http://schemas.microsoft.com/office/drawing/2016/5/13/chartex" xmlns:cx6="http://schemas.microsoft.com/office/drawing/2016/5/12/chartex" xmlns:cx5="http://schemas.microsoft.com/office/drawing/2016/5/11/chartex" xmlns:cx4="http://schemas.microsoft.com/office/drawing/2016/5/10/chartex" xmlns:cx3="http://schemas.microsoft.com/office/drawing/2016/5/9/chartex" xmlns:cx2="http://schemas.microsoft.com/office/drawing/2015/10/21/chartex" xmlns:cx1="http://schemas.microsoft.com/office/drawing/2015/9/8/chartex" xmlns:cx="http://schemas.microsoft.com/office/drawing/2014/chartex">
+          <mc:Fallback xmlns:cx="http://schemas.microsoft.com/office/drawing/2014/chartex" xmlns:cx1="http://schemas.microsoft.com/office/drawing/2015/9/8/chartex" xmlns:cx2="http://schemas.microsoft.com/office/drawing/2015/10/21/chartex" xmlns:cx3="http://schemas.microsoft.com/office/drawing/2016/5/9/chartex" xmlns:cx4="http://schemas.microsoft.com/office/drawing/2016/5/10/chartex" xmlns:cx5="http://schemas.microsoft.com/office/drawing/2016/5/11/chartex" xmlns:cx6="http://schemas.microsoft.com/office/drawing/2016/5/12/chartex" xmlns:cx7="http://schemas.microsoft.com/office/drawing/2016/5/13/chartex" xmlns:cx8="http://schemas.microsoft.com/office/drawing/2016/5/14/chartex" xmlns:aink="http://schemas.microsoft.com/office/drawing/2016/ink" xmlns:am3d="http://schemas.microsoft.com/office/drawing/2017/model3d" xmlns:w16cid="http://schemas.microsoft.com/office/word/2016/wordml/cid" xmlns:w16se="http://schemas.microsoft.com/office/word/2015/wordml/symex">
             <w:pict>
               <v:line w14:anchorId="0BFDC361" id="Conector recto 7" o:spid="_x0000_s1026" style="position:absolute;z-index:251666432;visibility:visible;mso-wrap-style:square;mso-width-percent:0;mso-height-percent:0;mso-wrap-distance-left:9pt;mso-wrap-distance-top:0;mso-wrap-distance-right:9pt;mso-wrap-distance-bottom:0;mso-position-horizontal:absolute;mso-position-horizontal-relative:text;mso-position-vertical:absolute;mso-position-vertical-relative:text;mso-width-percent:0;mso-height-percent:0;mso-width-relative:margin;mso-height-relative:margin" from=".45pt,20.5pt" to="479.2pt,20.95pt" o:gfxdata="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" strokecolor="black [3213]" strokeweight="1.25pt">
                 <v:stroke joinstyle="miter"/>
@@ -3344,13 +3355,13 @@
       <w:pPr>
         <w:pStyle w:val="Ttulo1"/>
       </w:pPr>
-      <w:bookmarkStart w:id="0" w:name="_Toc84005696"/>
+      <w:bookmarkStart w:id="1" w:name="_Toc84005696"/>
       <w:r>
         <w:t>1 – Introducción.</w:t>
       </w:r>
-      <w:bookmarkStart w:id="1" w:name="_TOC_250009"/>
-      <w:bookmarkEnd w:id="0"/>
+      <w:bookmarkStart w:id="2" w:name="_TOC_250009"/>
       <w:bookmarkEnd w:id="1"/>
+      <w:bookmarkEnd w:id="2"/>
     </w:p>
     <w:p>
       <w:pPr>
@@ -3477,7 +3488,7 @@
           <w:szCs w:val="24"/>
         </w:rPr>
       </w:pPr>
-      <w:bookmarkStart w:id="2" w:name="_Toc84005697"/>
+      <w:bookmarkStart w:id="3" w:name="_Toc84005697"/>
       <w:r>
         <w:rPr>
           <w:rFonts w:ascii="Arial" w:hAnsi="Arial" w:cs="Arial"/>
@@ -3488,7 +3499,7 @@
         </w:rPr>
         <w:t>– Propósito.</w:t>
       </w:r>
-      <w:bookmarkEnd w:id="2"/>
+      <w:bookmarkEnd w:id="3"/>
     </w:p>
     <w:p>
       <w:pPr>
@@ -3801,7 +3812,7 @@
           <w:szCs w:val="24"/>
         </w:rPr>
       </w:pPr>
-      <w:bookmarkStart w:id="3" w:name="_Toc84005698"/>
+      <w:bookmarkStart w:id="4" w:name="_Toc84005698"/>
       <w:r>
         <w:rPr>
           <w:rFonts w:ascii="Arial" w:hAnsi="Arial" w:cs="Arial"/>
@@ -3812,7 +3823,7 @@
         </w:rPr>
         <w:t>– Alcance.</w:t>
       </w:r>
-      <w:bookmarkEnd w:id="3"/>
+      <w:bookmarkEnd w:id="4"/>
     </w:p>
     <w:p>
       <w:pPr>
@@ -3890,7 +3901,7 @@
           <w:szCs w:val="24"/>
         </w:rPr>
       </w:pPr>
-      <w:bookmarkStart w:id="4" w:name="_Toc84005699"/>
+      <w:bookmarkStart w:id="5" w:name="_Toc84005699"/>
       <w:r>
         <w:rPr>
           <w:rFonts w:ascii="Arial" w:hAnsi="Arial" w:cs="Arial"/>
@@ -3931,7 +3942,7 @@
         </w:rPr>
         <w:t>Personal involucrado.</w:t>
       </w:r>
-      <w:bookmarkEnd w:id="4"/>
+      <w:bookmarkEnd w:id="5"/>
     </w:p>
     <w:p>
       <w:pPr>
@@ -5534,7 +5545,7 @@
               </wp:anchor>
             </w:drawing>
           </mc:Choice>
-          <mc:Fallback xmlns:w16se="http://schemas.microsoft.com/office/word/2015/wordml/symex" xmlns:w16cid="http://schemas.microsoft.com/office/word/2016/wordml/cid" xmlns:am3d="http://schemas.microsoft.com/office/drawing/2017/model3d" xmlns:aink="http://schemas.microsoft.com/office/drawing/2016/ink" xmlns:cx8="http://schemas.microsoft.com/office/drawing/2016/5/14/chartex" xmlns:cx7="http://schemas.microsoft.com/office/drawing/2016/5/13/chartex" xmlns:cx6="http://schemas.microsoft.com/office/drawing/2016/5/12/chartex" xmlns:cx5="http://schemas.microsoft.com/office/drawing/2016/5/11/chartex" xmlns:cx4="http://schemas.microsoft.com/office/drawing/2016/5/10/chartex" xmlns:cx3="http://schemas.microsoft.com/office/drawing/2016/5/9/chartex" xmlns:cx2="http://schemas.microsoft.com/office/drawing/2015/10/21/chartex" xmlns:cx1="http://schemas.microsoft.com/office/drawing/2015/9/8/chartex" xmlns:cx="http://schemas.microsoft.com/office/drawing/2014/chartex">
+          <mc:Fallback xmlns:cx="http://schemas.microsoft.com/office/drawing/2014/chartex" xmlns:cx1="http://schemas.microsoft.com/office/drawing/2015/9/8/chartex" xmlns:cx2="http://schemas.microsoft.com/office/drawing/2015/10/21/chartex" xmlns:cx3="http://schemas.microsoft.com/office/drawing/2016/5/9/chartex" xmlns:cx4="http://schemas.microsoft.com/office/drawing/2016/5/10/chartex" xmlns:cx5="http://schemas.microsoft.com/office/drawing/2016/5/11/chartex" xmlns:cx6="http://schemas.microsoft.com/office/drawing/2016/5/12/chartex" xmlns:cx7="http://schemas.microsoft.com/office/drawing/2016/5/13/chartex" xmlns:cx8="http://schemas.microsoft.com/office/drawing/2016/5/14/chartex" xmlns:aink="http://schemas.microsoft.com/office/drawing/2016/ink" xmlns:am3d="http://schemas.microsoft.com/office/drawing/2017/model3d" xmlns:w16cid="http://schemas.microsoft.com/office/word/2016/wordml/cid" xmlns:w16se="http://schemas.microsoft.com/office/word/2015/wordml/symex">
             <w:pict>
               <v:line w14:anchorId="7D8FA81C" id="Conector recto 10" o:spid="_x0000_s1026" style="position:absolute;z-index:251669504;visibility:visible;mso-wrap-style:square;mso-width-percent:0;mso-height-percent:0;mso-wrap-distance-left:9pt;mso-wrap-distance-top:0;mso-wrap-distance-right:9pt;mso-wrap-distance-bottom:0;mso-position-horizontal:absolute;mso-position-horizontal-relative:text;mso-position-vertical:absolute;mso-position-vertical-relative:text;mso-width-percent:0;mso-height-percent:0;mso-width-relative:margin;mso-height-relative:margin" from=".45pt,20.5pt" to="479.2pt,20.95pt" o:gfxdata="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" strokecolor="black [3213]" strokeweight="1.25pt">
                 <v:stroke joinstyle="miter"/>
@@ -5605,7 +5616,7 @@
           <w:szCs w:val="24"/>
         </w:rPr>
       </w:pPr>
-      <w:bookmarkStart w:id="5" w:name="_Toc84005700"/>
+      <w:bookmarkStart w:id="6" w:name="_Toc84005700"/>
       <w:r>
         <w:rPr>
           <w:rFonts w:ascii="Arial" w:hAnsi="Arial" w:cs="Arial"/>
@@ -5616,7 +5627,7 @@
         </w:rPr>
         <w:t>1.4– Definiciones, acrónimos y abreviaturas.</w:t>
       </w:r>
-      <w:bookmarkEnd w:id="5"/>
+      <w:bookmarkEnd w:id="6"/>
     </w:p>
     <w:p>
       <w:pPr>
@@ -6166,7 +6177,7 @@
           <w:szCs w:val="24"/>
         </w:rPr>
       </w:pPr>
-      <w:bookmarkStart w:id="6" w:name="_Toc84005701"/>
+      <w:bookmarkStart w:id="7" w:name="_Toc84005701"/>
       <w:r>
         <w:rPr>
           <w:rFonts w:ascii="Arial" w:hAnsi="Arial" w:cs="Arial"/>
@@ -6178,7 +6189,7 @@
         </w:rPr>
         <w:t>1.5– Referencias.</w:t>
       </w:r>
-      <w:bookmarkEnd w:id="6"/>
+      <w:bookmarkEnd w:id="7"/>
     </w:p>
     <w:p>
       <w:pPr>
@@ -6425,7 +6436,7 @@
           <w:szCs w:val="24"/>
         </w:rPr>
       </w:pPr>
-      <w:bookmarkStart w:id="7" w:name="_Toc84005702"/>
+      <w:bookmarkStart w:id="8" w:name="_Toc84005702"/>
       <w:r>
         <w:rPr>
           <w:rFonts w:ascii="Arial" w:hAnsi="Arial" w:cs="Arial"/>
@@ -6437,7 +6448,7 @@
         </w:rPr>
         <w:t>1.6– Resumen.</w:t>
       </w:r>
-      <w:bookmarkEnd w:id="7"/>
+      <w:bookmarkEnd w:id="8"/>
     </w:p>
     <w:p>
       <w:pPr>
@@ -6774,7 +6785,7 @@
               </wp:anchor>
             </w:drawing>
           </mc:Choice>
-          <mc:Fallback xmlns:w16se="http://schemas.microsoft.com/office/word/2015/wordml/symex" xmlns:w16cid="http://schemas.microsoft.com/office/word/2016/wordml/cid" xmlns:am3d="http://schemas.microsoft.com/office/drawing/2017/model3d" xmlns:aink="http://schemas.microsoft.com/office/drawing/2016/ink" xmlns:cx8="http://schemas.microsoft.com/office/drawing/2016/5/14/chartex" xmlns:cx7="http://schemas.microsoft.com/office/drawing/2016/5/13/chartex" xmlns:cx6="http://schemas.microsoft.com/office/drawing/2016/5/12/chartex" xmlns:cx5="http://schemas.microsoft.com/office/drawing/2016/5/11/chartex" xmlns:cx4="http://schemas.microsoft.com/office/drawing/2016/5/10/chartex" xmlns:cx3="http://schemas.microsoft.com/office/drawing/2016/5/9/chartex" xmlns:cx2="http://schemas.microsoft.com/office/drawing/2015/10/21/chartex" xmlns:cx1="http://schemas.microsoft.com/office/drawing/2015/9/8/chartex" xmlns:cx="http://schemas.microsoft.com/office/drawing/2014/chartex">
+          <mc:Fallback xmlns:cx="http://schemas.microsoft.com/office/drawing/2014/chartex" xmlns:cx1="http://schemas.microsoft.com/office/drawing/2015/9/8/chartex" xmlns:cx2="http://schemas.microsoft.com/office/drawing/2015/10/21/chartex" xmlns:cx3="http://schemas.microsoft.com/office/drawing/2016/5/9/chartex" xmlns:cx4="http://schemas.microsoft.com/office/drawing/2016/5/10/chartex" xmlns:cx5="http://schemas.microsoft.com/office/drawing/2016/5/11/chartex" xmlns:cx6="http://schemas.microsoft.com/office/drawing/2016/5/12/chartex" xmlns:cx7="http://schemas.microsoft.com/office/drawing/2016/5/13/chartex" xmlns:cx8="http://schemas.microsoft.com/office/drawing/2016/5/14/chartex" xmlns:aink="http://schemas.microsoft.com/office/drawing/2016/ink" xmlns:am3d="http://schemas.microsoft.com/office/drawing/2017/model3d" xmlns:w16cid="http://schemas.microsoft.com/office/word/2016/wordml/cid" xmlns:w16se="http://schemas.microsoft.com/office/word/2015/wordml/symex">
             <w:pict>
               <v:line w14:anchorId="7F859D94" id="Conector recto 12" o:spid="_x0000_s1026" style="position:absolute;z-index:251672576;visibility:visible;mso-wrap-style:square;mso-width-percent:0;mso-height-percent:0;mso-wrap-distance-left:9pt;mso-wrap-distance-top:0;mso-wrap-distance-right:9pt;mso-wrap-distance-bottom:0;mso-position-horizontal:absolute;mso-position-horizontal-relative:text;mso-position-vertical:absolute;mso-position-vertical-relative:text;mso-width-percent:0;mso-height-percent:0;mso-width-relative:margin;mso-height-relative:margin" from=".45pt,20.5pt" to="479.2pt,20.95pt" o:gfxdata="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" strokecolor="black [3213]" strokeweight="1.25pt">
                 <v:stroke joinstyle="miter"/>
@@ -6821,11 +6832,11 @@
       <w:pPr>
         <w:pStyle w:val="Ttulo1"/>
       </w:pPr>
-      <w:bookmarkStart w:id="8" w:name="_Toc84005703"/>
+      <w:bookmarkStart w:id="9" w:name="_Toc84005703"/>
       <w:r>
         <w:t>2– Descripción general.</w:t>
       </w:r>
-      <w:bookmarkEnd w:id="8"/>
+      <w:bookmarkEnd w:id="9"/>
     </w:p>
     <w:p>
       <w:pPr>
@@ -6861,7 +6872,7 @@
           <w:szCs w:val="24"/>
         </w:rPr>
       </w:pPr>
-      <w:bookmarkStart w:id="9" w:name="_Toc84005704"/>
+      <w:bookmarkStart w:id="10" w:name="_Toc84005704"/>
       <w:r>
         <w:rPr>
           <w:rFonts w:ascii="Arial" w:hAnsi="Arial" w:cs="Arial"/>
@@ -6873,7 +6884,7 @@
         </w:rPr>
         <w:t>2.1– Perspectiva del producto.</w:t>
       </w:r>
-      <w:bookmarkEnd w:id="9"/>
+      <w:bookmarkEnd w:id="10"/>
     </w:p>
     <w:p>
       <w:pPr>
@@ -7005,7 +7016,7 @@
           <w:szCs w:val="24"/>
         </w:rPr>
       </w:pPr>
-      <w:bookmarkStart w:id="10" w:name="_Toc84005705"/>
+      <w:bookmarkStart w:id="11" w:name="_Toc84005705"/>
       <w:r>
         <w:rPr>
           <w:rFonts w:ascii="Arial" w:hAnsi="Arial" w:cs="Arial"/>
@@ -7017,7 +7028,7 @@
         </w:rPr>
         <w:t>2.2– Características de los usuarios.</w:t>
       </w:r>
-      <w:bookmarkEnd w:id="10"/>
+      <w:bookmarkEnd w:id="11"/>
     </w:p>
     <w:p>
       <w:pPr>
@@ -7441,7 +7452,7 @@
           <w:szCs w:val="24"/>
         </w:rPr>
       </w:pPr>
-      <w:bookmarkStart w:id="11" w:name="_Toc84005706"/>
+      <w:bookmarkStart w:id="12" w:name="_Toc84005706"/>
       <w:r>
         <w:rPr>
           <w:rFonts w:ascii="Arial" w:hAnsi="Arial" w:cs="Arial"/>
@@ -7453,7 +7464,7 @@
         </w:rPr>
         <w:t>2.3– Restricciones.</w:t>
       </w:r>
-      <w:bookmarkEnd w:id="11"/>
+      <w:bookmarkEnd w:id="12"/>
     </w:p>
     <w:p>
       <w:pPr>
@@ -7857,7 +7868,7 @@
               </wp:anchor>
             </w:drawing>
           </mc:Choice>
-          <mc:Fallback xmlns:w16se="http://schemas.microsoft.com/office/word/2015/wordml/symex" xmlns:w16cid="http://schemas.microsoft.com/office/word/2016/wordml/cid" xmlns:am3d="http://schemas.microsoft.com/office/drawing/2017/model3d" xmlns:aink="http://schemas.microsoft.com/office/drawing/2016/ink" xmlns:cx8="http://schemas.microsoft.com/office/drawing/2016/5/14/chartex" xmlns:cx7="http://schemas.microsoft.com/office/drawing/2016/5/13/chartex" xmlns:cx6="http://schemas.microsoft.com/office/drawing/2016/5/12/chartex" xmlns:cx5="http://schemas.microsoft.com/office/drawing/2016/5/11/chartex" xmlns:cx4="http://schemas.microsoft.com/office/drawing/2016/5/10/chartex" xmlns:cx3="http://schemas.microsoft.com/office/drawing/2016/5/9/chartex" xmlns:cx2="http://schemas.microsoft.com/office/drawing/2015/10/21/chartex" xmlns:cx1="http://schemas.microsoft.com/office/drawing/2015/9/8/chartex" xmlns:cx="http://schemas.microsoft.com/office/drawing/2014/chartex">
+          <mc:Fallback xmlns:cx="http://schemas.microsoft.com/office/drawing/2014/chartex" xmlns:cx1="http://schemas.microsoft.com/office/drawing/2015/9/8/chartex" xmlns:cx2="http://schemas.microsoft.com/office/drawing/2015/10/21/chartex" xmlns:cx3="http://schemas.microsoft.com/office/drawing/2016/5/9/chartex" xmlns:cx4="http://schemas.microsoft.com/office/drawing/2016/5/10/chartex" xmlns:cx5="http://schemas.microsoft.com/office/drawing/2016/5/11/chartex" xmlns:cx6="http://schemas.microsoft.com/office/drawing/2016/5/12/chartex" xmlns:cx7="http://schemas.microsoft.com/office/drawing/2016/5/13/chartex" xmlns:cx8="http://schemas.microsoft.com/office/drawing/2016/5/14/chartex" xmlns:aink="http://schemas.microsoft.com/office/drawing/2016/ink" xmlns:am3d="http://schemas.microsoft.com/office/drawing/2017/model3d" xmlns:w16cid="http://schemas.microsoft.com/office/word/2016/wordml/cid" xmlns:w16se="http://schemas.microsoft.com/office/word/2015/wordml/symex">
             <w:pict>
               <v:line w14:anchorId="426A3FE7" id="Conector recto 14" o:spid="_x0000_s1026" style="position:absolute;z-index:251675648;visibility:visible;mso-wrap-style:square;mso-width-percent:0;mso-height-percent:0;mso-wrap-distance-left:9pt;mso-wrap-distance-top:0;mso-wrap-distance-right:9pt;mso-wrap-distance-bottom:0;mso-position-horizontal:absolute;mso-position-horizontal-relative:text;mso-position-vertical:absolute;mso-position-vertical-relative:text;mso-width-percent:0;mso-height-percent:0;mso-width-relative:margin;mso-height-relative:margin" from=".45pt,20.5pt" to="479.2pt,20.95pt" o:gfxdata="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" strokecolor="black [3213]" strokeweight="1.25pt">
                 <v:stroke joinstyle="miter"/>
@@ -7915,11 +7926,11 @@
       <w:pPr>
         <w:pStyle w:val="Ttulo1"/>
       </w:pPr>
-      <w:bookmarkStart w:id="12" w:name="_Toc84005707"/>
+      <w:bookmarkStart w:id="13" w:name="_Toc84005707"/>
       <w:r>
         <w:t>3– Requisitos específicos.</w:t>
       </w:r>
-      <w:bookmarkEnd w:id="12"/>
+      <w:bookmarkEnd w:id="13"/>
     </w:p>
     <w:p>
       <w:pPr>
@@ -7944,7 +7955,7 @@
           <w:szCs w:val="24"/>
         </w:rPr>
       </w:pPr>
-      <w:bookmarkStart w:id="13" w:name="_Toc84005708"/>
+      <w:bookmarkStart w:id="14" w:name="_Toc84005708"/>
       <w:r>
         <w:rPr>
           <w:rFonts w:ascii="Arial" w:hAnsi="Arial" w:cs="Arial"/>
@@ -7967,7 +7978,7 @@
         </w:rPr>
         <w:t>– Mapa del sitio web.</w:t>
       </w:r>
-      <w:bookmarkEnd w:id="13"/>
+      <w:bookmarkEnd w:id="14"/>
     </w:p>
     <w:p>
       <w:pPr>
@@ -8020,7 +8031,7 @@
             <v:path o:extrusionok="f" gradientshapeok="t" o:connecttype="rect"/>
             <o:lock v:ext="edit" aspectratio="t"/>
           </v:shapetype>
-          <v:shape id="_x0000_i1025" type="#_x0000_t75" style="width:550.65pt;height:335.35pt">
+          <v:shape id="_x0000_i1025" type="#_x0000_t75" style="width:550.8pt;height:335.4pt">
             <v:imagedata r:id="rId9" o:title="Mapa del Sitio"/>
           </v:shape>
         </w:pict>
@@ -8028,17 +8039,6 @@
     </w:p>
     <w:p>
       <w:pPr>
-        <w:rPr>
-          <w:rFonts w:ascii="Arial" w:hAnsi="Arial" w:cs="Arial"/>
-          <w:b/>
-          <w:bCs/>
-          <w:sz w:val="24"/>
-          <w:szCs w:val="24"/>
-        </w:rPr>
-      </w:pPr>
-    </w:p>
-    <w:p>
-      <w:pPr>
         <w:pStyle w:val="Ttulo2"/>
         <w:rPr>
           <w:rFonts w:ascii="Arial" w:hAnsi="Arial" w:cs="Arial"/>
@@ -8049,7 +8049,7 @@
           <w:szCs w:val="24"/>
         </w:rPr>
       </w:pPr>
-      <w:bookmarkStart w:id="14" w:name="_Toc84005709"/>
+      <w:bookmarkStart w:id="15" w:name="_Toc84005709"/>
       <w:r>
         <w:rPr>
           <w:rFonts w:ascii="Arial" w:hAnsi="Arial" w:cs="Arial"/>
@@ -8109,7 +8109,7 @@
         </w:rPr>
         <w:t>.</w:t>
       </w:r>
-      <w:bookmarkEnd w:id="14"/>
+      <w:bookmarkEnd w:id="15"/>
     </w:p>
     <w:p>
       <w:pPr>
@@ -8119,8 +8119,8 @@
           <w:b/>
           <w:bCs/>
           <w:color w:val="4472C4" w:themeColor="accent1"/>
-          <w:sz w:val="24"/>
-          <w:szCs w:val="24"/>
+          <w:sz w:val="40"/>
+          <w:szCs w:val="40"/>
           <w:u w:val="single"/>
         </w:rPr>
       </w:pPr>
@@ -8130,8 +8130,8 @@
           <w:b/>
           <w:bCs/>
           <w:color w:val="4472C4" w:themeColor="accent1"/>
-          <w:sz w:val="24"/>
-          <w:szCs w:val="24"/>
+          <w:sz w:val="40"/>
+          <w:szCs w:val="40"/>
           <w:u w:val="single"/>
         </w:rPr>
         <w:t>Sprint 1</w:t>
@@ -8357,14 +8357,7 @@
         <w:rPr>
           <w:rFonts w:ascii="Arial" w:hAnsi="Arial" w:cs="Arial"/>
         </w:rPr>
-        <w:t xml:space="preserve">) fue corregido. Uno fue un signo que había quedado de una edición anterior que no fue eliminado y otro fue una </w:t>
-      </w:r>
-      <w:r>
-        <w:rPr>
-          <w:rFonts w:ascii="Arial" w:hAnsi="Arial" w:cs="Arial"/>
-        </w:rPr>
-        <w:lastRenderedPageBreak/>
-        <w:t xml:space="preserve">corrección en un espacio en el código. </w:t>
+        <w:t xml:space="preserve">) fue corregido. Uno fue un signo que había quedado de una edición anterior que no fue eliminado y otro fue una corrección en un espacio en el código. </w:t>
       </w:r>
     </w:p>
     <w:p>
@@ -8403,6 +8396,7 @@
           <w:color w:val="FFFFFF" w:themeColor="background1"/>
           <w:lang w:val="es-AR" w:eastAsia="es-AR"/>
         </w:rPr>
+        <w:lastRenderedPageBreak/>
         <w:drawing>
           <wp:anchor distT="0" distB="0" distL="114300" distR="114300" simplePos="0" relativeHeight="251677696" behindDoc="1" locked="0" layoutInCell="1" allowOverlap="1" wp14:anchorId="3B7C17EB" wp14:editId="22AE628C">
             <wp:simplePos x="0" y="0"/>
@@ -8569,7 +8563,7 @@
               </wp:anchor>
             </w:drawing>
           </mc:Choice>
-          <mc:Fallback xmlns:w16se="http://schemas.microsoft.com/office/word/2015/wordml/symex" xmlns:w16cid="http://schemas.microsoft.com/office/word/2016/wordml/cid" xmlns:am3d="http://schemas.microsoft.com/office/drawing/2017/model3d" xmlns:aink="http://schemas.microsoft.com/office/drawing/2016/ink" xmlns:cx8="http://schemas.microsoft.com/office/drawing/2016/5/14/chartex" xmlns:cx7="http://schemas.microsoft.com/office/drawing/2016/5/13/chartex" xmlns:cx6="http://schemas.microsoft.com/office/drawing/2016/5/12/chartex" xmlns:cx5="http://schemas.microsoft.com/office/drawing/2016/5/11/chartex" xmlns:cx4="http://schemas.microsoft.com/office/drawing/2016/5/10/chartex" xmlns:cx3="http://schemas.microsoft.com/office/drawing/2016/5/9/chartex" xmlns:cx2="http://schemas.microsoft.com/office/drawing/2015/10/21/chartex" xmlns:cx1="http://schemas.microsoft.com/office/drawing/2015/9/8/chartex" xmlns:cx="http://schemas.microsoft.com/office/drawing/2014/chartex">
+          <mc:Fallback xmlns:cx="http://schemas.microsoft.com/office/drawing/2014/chartex" xmlns:cx1="http://schemas.microsoft.com/office/drawing/2015/9/8/chartex" xmlns:cx2="http://schemas.microsoft.com/office/drawing/2015/10/21/chartex" xmlns:cx3="http://schemas.microsoft.com/office/drawing/2016/5/9/chartex" xmlns:cx4="http://schemas.microsoft.com/office/drawing/2016/5/10/chartex" xmlns:cx5="http://schemas.microsoft.com/office/drawing/2016/5/11/chartex" xmlns:cx6="http://schemas.microsoft.com/office/drawing/2016/5/12/chartex" xmlns:cx7="http://schemas.microsoft.com/office/drawing/2016/5/13/chartex" xmlns:cx8="http://schemas.microsoft.com/office/drawing/2016/5/14/chartex" xmlns:aink="http://schemas.microsoft.com/office/drawing/2016/ink" xmlns:am3d="http://schemas.microsoft.com/office/drawing/2017/model3d" xmlns:w16cid="http://schemas.microsoft.com/office/word/2016/wordml/cid" xmlns:w16se="http://schemas.microsoft.com/office/word/2015/wordml/symex">
             <w:pict>
               <v:line w14:anchorId="4DDD9A34" id="Conector recto 16" o:spid="_x0000_s1026" style="position:absolute;z-index:251678720;visibility:visible;mso-wrap-style:square;mso-width-percent:0;mso-height-percent:0;mso-wrap-distance-left:9pt;mso-wrap-distance-top:0;mso-wrap-distance-right:9pt;mso-wrap-distance-bottom:0;mso-position-horizontal:absolute;mso-position-horizontal-relative:text;mso-position-vertical:absolute;mso-position-vertical-relative:text;mso-width-percent:0;mso-height-percent:0;mso-width-relative:margin;mso-height-relative:margin" from=".45pt,20.5pt" to="479.2pt,20.95pt" o:gfxdata="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" strokecolor="black [3213]" strokeweight="1.25pt">
                 <v:stroke joinstyle="miter"/>
@@ -8625,7 +8619,7 @@
           <w:szCs w:val="24"/>
         </w:rPr>
       </w:pPr>
-      <w:bookmarkStart w:id="15" w:name="_Toc84005710"/>
+      <w:bookmarkStart w:id="16" w:name="_Toc84005710"/>
       <w:r>
         <w:rPr>
           <w:rFonts w:ascii="Arial" w:hAnsi="Arial" w:cs="Arial"/>
@@ -8661,7 +8655,7 @@
         </w:rPr>
         <w:t>.</w:t>
       </w:r>
-      <w:bookmarkEnd w:id="15"/>
+      <w:bookmarkEnd w:id="16"/>
     </w:p>
     <w:p>
       <w:pPr>
@@ -9300,8 +9294,8 @@
           <w:b/>
           <w:bCs/>
           <w:color w:val="4472C4" w:themeColor="accent1"/>
-          <w:sz w:val="24"/>
-          <w:szCs w:val="24"/>
+          <w:sz w:val="40"/>
+          <w:szCs w:val="40"/>
           <w:u w:val="single"/>
         </w:rPr>
       </w:pPr>
@@ -9311,8 +9305,8 @@
           <w:b/>
           <w:bCs/>
           <w:color w:val="4472C4" w:themeColor="accent1"/>
-          <w:sz w:val="24"/>
-          <w:szCs w:val="24"/>
+          <w:sz w:val="40"/>
+          <w:szCs w:val="40"/>
           <w:u w:val="single"/>
         </w:rPr>
         <w:t xml:space="preserve">Sprint 2 </w:t>
@@ -9892,7 +9886,6 @@
           <w:bCs/>
           <w:color w:val="000000" w:themeColor="text1"/>
         </w:rPr>
-        <w:lastRenderedPageBreak/>
         <w:t xml:space="preserve">En el </w:t>
       </w:r>
       <w:proofErr w:type="spellStart"/>
@@ -11172,12 +11165,27 @@
           <w:b/>
           <w:bCs/>
           <w:color w:val="4472C4" w:themeColor="accent1"/>
-          <w:sz w:val="24"/>
-          <w:szCs w:val="24"/>
+          <w:sz w:val="40"/>
+          <w:szCs w:val="40"/>
           <w:u w:val="single"/>
         </w:rPr>
       </w:pPr>
       <w:r>
+        <w:rPr>
+          <w:rFonts w:ascii="Arial" w:hAnsi="Arial" w:cs="Arial"/>
+          <w:b/>
+          <w:bCs/>
+          <w:color w:val="4472C4" w:themeColor="accent1"/>
+          <w:sz w:val="40"/>
+          <w:szCs w:val="40"/>
+          <w:u w:val="single"/>
+        </w:rPr>
+        <w:t>Sprint 3</w:t>
+      </w:r>
+    </w:p>
+    <w:p>
+      <w:pPr>
+        <w:jc w:val="center"/>
         <w:rPr>
           <w:rFonts w:ascii="Arial" w:hAnsi="Arial" w:cs="Arial"/>
           <w:b/>
@@ -11187,8 +11195,7 @@
           <w:szCs w:val="24"/>
           <w:u w:val="single"/>
         </w:rPr>
-        <w:t>Sprint 3</w:t>
-      </w:r>
+      </w:pPr>
     </w:p>
     <w:p>
       <w:pPr>
@@ -11203,7 +11210,6 @@
           <w:u w:val="single"/>
         </w:rPr>
       </w:pPr>
-      <w:bookmarkStart w:id="16" w:name="_GoBack"/>
       <w:r>
         <w:rPr>
           <w:rFonts w:ascii="Arial" w:hAnsi="Arial" w:cs="Arial"/>
@@ -11214,7 +11220,45 @@
           <w:szCs w:val="40"/>
           <w:u w:val="single"/>
         </w:rPr>
-        <w:t>IEFI PROGRAMACION WEB</w:t>
+        <w:t xml:space="preserve">IEFI PROGRAMACION </w:t>
+      </w:r>
+      <w:proofErr w:type="gramStart"/>
+      <w:r>
+        <w:rPr>
+          <w:rFonts w:ascii="Arial" w:hAnsi="Arial" w:cs="Arial"/>
+          <w:b/>
+          <w:bCs/>
+          <w:color w:val="4472C4" w:themeColor="accent1"/>
+          <w:sz w:val="40"/>
+          <w:szCs w:val="40"/>
+          <w:u w:val="single"/>
+        </w:rPr>
+        <w:t>WEB</w:t>
+      </w:r>
+      <w:r>
+        <w:rPr>
+          <w:rFonts w:ascii="Arial" w:hAnsi="Arial" w:cs="Arial"/>
+          <w:b/>
+          <w:bCs/>
+          <w:color w:val="4472C4" w:themeColor="accent1"/>
+          <w:sz w:val="40"/>
+          <w:szCs w:val="40"/>
+          <w:u w:val="single"/>
+        </w:rPr>
+        <w:t xml:space="preserve"> :</w:t>
+      </w:r>
+      <w:proofErr w:type="gramEnd"/>
+      <w:r>
+        <w:rPr>
+          <w:rFonts w:ascii="Arial" w:hAnsi="Arial" w:cs="Arial"/>
+          <w:b/>
+          <w:bCs/>
+          <w:color w:val="4472C4" w:themeColor="accent1"/>
+          <w:sz w:val="40"/>
+          <w:szCs w:val="40"/>
+          <w:u w:val="single"/>
+        </w:rPr>
+        <w:t xml:space="preserve"> JAVASCRIPT.</w:t>
       </w:r>
     </w:p>
     <w:p>
@@ -11431,6 +11475,7 @@
           <w:sz w:val="20"/>
           <w:szCs w:val="20"/>
         </w:rPr>
+        <w:lastRenderedPageBreak/>
         <w:t>- Se cumplió y se ve reflejado en formulario de Contacto</w:t>
       </w:r>
     </w:p>
@@ -11448,7 +11493,6 @@
           <w:sz w:val="20"/>
           <w:szCs w:val="20"/>
         </w:rPr>
-        <w:lastRenderedPageBreak/>
         <w:t xml:space="preserve">4. Una vez procesado el formulario, mostrar en una pantalla siguiente, los datos procesados, la cual debe mantener la estética del sitio, luego de unos segundos, re direccionar a una página de sitio (por ejemplo </w:t>
       </w:r>
       <w:r>
@@ -11577,18 +11621,12 @@
     <w:p>
       <w:pPr>
         <w:rPr>
-          <w:b/>
-        </w:rPr>
-      </w:pPr>
-      <w:r>
-        <w:rPr>
           <w:rFonts w:ascii="Arial" w:hAnsi="Arial" w:cs="Arial"/>
           <w:b/>
           <w:sz w:val="20"/>
           <w:szCs w:val="20"/>
         </w:rPr>
-        <w:t>- En el archivo Script “funcionesGrupo06</w:t>
-      </w:r>
+      </w:pPr>
       <w:r>
         <w:rPr>
           <w:rFonts w:ascii="Arial" w:hAnsi="Arial" w:cs="Arial"/>
@@ -11596,7 +11634,7 @@
           <w:sz w:val="20"/>
           <w:szCs w:val="20"/>
         </w:rPr>
-        <w:t>.js</w:t>
+        <w:t xml:space="preserve">- En el archivo Script “funcionesGrupo06.js” figuran todos los SCRIPT JS y </w:t>
       </w:r>
       <w:r>
         <w:rPr>
@@ -11605,8 +11643,9 @@
           <w:sz w:val="20"/>
           <w:szCs w:val="20"/>
         </w:rPr>
-        <w:t xml:space="preserve">” figuran todos los SCRIPT JS y </w:t>
-      </w:r>
+        <w:t xml:space="preserve">los eventos de DOM se pueden ver la imagen rotativa de “CONTACTO” en el </w:t>
+      </w:r>
+      <w:proofErr w:type="spellStart"/>
       <w:r>
         <w:rPr>
           <w:rFonts w:ascii="Arial" w:hAnsi="Arial" w:cs="Arial"/>
@@ -11614,9 +11653,9 @@
           <w:sz w:val="20"/>
           <w:szCs w:val="20"/>
         </w:rPr>
-        <w:t xml:space="preserve">los eventos de DOM se pueden ver la imagen rotativa de “CONTACTO” en el </w:t>
-      </w:r>
-      <w:proofErr w:type="spellStart"/>
+        <w:t>index</w:t>
+      </w:r>
+      <w:proofErr w:type="spellEnd"/>
       <w:r>
         <w:rPr>
           <w:rFonts w:ascii="Arial" w:hAnsi="Arial" w:cs="Arial"/>
@@ -11624,18 +11663,1534 @@
           <w:sz w:val="20"/>
           <w:szCs w:val="20"/>
         </w:rPr>
-        <w:t>index</w:t>
-      </w:r>
-      <w:proofErr w:type="spellEnd"/>
-      <w:r>
+        <w:t xml:space="preserve"> el calculador de fechas y los formularios.</w:t>
+      </w:r>
+    </w:p>
+    <w:p>
+      <w:pPr>
         <w:rPr>
           <w:rFonts w:ascii="Arial" w:hAnsi="Arial" w:cs="Arial"/>
           <w:b/>
           <w:sz w:val="20"/>
           <w:szCs w:val="20"/>
         </w:rPr>
-        <w:t xml:space="preserve"> el calculador de fechas y los formularios.</w:t>
-      </w:r>
+      </w:pPr>
+    </w:p>
+    <w:p>
+      <w:pPr>
+        <w:rPr>
+          <w:rFonts w:ascii="Arial" w:hAnsi="Arial" w:cs="Arial"/>
+          <w:b/>
+          <w:sz w:val="20"/>
+          <w:szCs w:val="20"/>
+        </w:rPr>
+      </w:pPr>
+    </w:p>
+    <w:p>
+      <w:pPr>
+        <w:pStyle w:val="Prrafodelista"/>
+        <w:numPr>
+          <w:ilvl w:val="0"/>
+          <w:numId w:val="13"/>
+        </w:numPr>
+        <w:rPr>
+          <w:rFonts w:ascii="Arial" w:hAnsi="Arial" w:cs="Arial"/>
+          <w:b/>
+          <w:sz w:val="40"/>
+          <w:szCs w:val="40"/>
+        </w:rPr>
+      </w:pPr>
+      <w:r>
+        <w:rPr>
+          <w:rFonts w:ascii="Arial" w:hAnsi="Arial" w:cs="Arial"/>
+          <w:b/>
+          <w:sz w:val="40"/>
+          <w:szCs w:val="40"/>
+        </w:rPr>
+        <w:t xml:space="preserve">Back </w:t>
+      </w:r>
+      <w:proofErr w:type="spellStart"/>
+      <w:r>
+        <w:rPr>
+          <w:rFonts w:ascii="Arial" w:hAnsi="Arial" w:cs="Arial"/>
+          <w:b/>
+          <w:sz w:val="40"/>
+          <w:szCs w:val="40"/>
+        </w:rPr>
+        <w:t>End</w:t>
+      </w:r>
+      <w:proofErr w:type="spellEnd"/>
+      <w:r>
+        <w:rPr>
+          <w:rFonts w:ascii="Arial" w:hAnsi="Arial" w:cs="Arial"/>
+          <w:sz w:val="40"/>
+          <w:szCs w:val="40"/>
+        </w:rPr>
+        <w:t xml:space="preserve"> </w:t>
+      </w:r>
+    </w:p>
+    <w:p>
+      <w:pPr>
+        <w:rPr>
+          <w:rFonts w:ascii="Arial" w:hAnsi="Arial" w:cs="Arial"/>
+          <w:b/>
+          <w:sz w:val="20"/>
+          <w:szCs w:val="20"/>
+        </w:rPr>
+      </w:pPr>
+    </w:p>
+    <w:p>
+      <w:pPr>
+        <w:pStyle w:val="Prrafodelista"/>
+        <w:numPr>
+          <w:ilvl w:val="0"/>
+          <w:numId w:val="18"/>
+        </w:numPr>
+        <w:rPr>
+          <w:rFonts w:ascii="Arial" w:hAnsi="Arial" w:cs="Arial"/>
+          <w:sz w:val="20"/>
+          <w:szCs w:val="20"/>
+        </w:rPr>
+      </w:pPr>
+      <w:r>
+        <w:rPr>
+          <w:rFonts w:ascii="Arial" w:hAnsi="Arial" w:cs="Arial"/>
+          <w:sz w:val="20"/>
+          <w:szCs w:val="20"/>
+        </w:rPr>
+        <w:t xml:space="preserve">Establecer los datos de conexión a la base de datos en el archivo </w:t>
+      </w:r>
+      <w:proofErr w:type="spellStart"/>
+      <w:r>
+        <w:rPr>
+          <w:rFonts w:ascii="Arial" w:hAnsi="Arial" w:cs="Arial"/>
+          <w:sz w:val="20"/>
+          <w:szCs w:val="20"/>
+        </w:rPr>
+        <w:t>DB.php</w:t>
+      </w:r>
+      <w:proofErr w:type="spellEnd"/>
+      <w:r>
+        <w:rPr>
+          <w:rFonts w:ascii="Arial" w:hAnsi="Arial" w:cs="Arial"/>
+          <w:sz w:val="20"/>
+          <w:szCs w:val="20"/>
+        </w:rPr>
+        <w:t>.</w:t>
+      </w:r>
+    </w:p>
+    <w:p>
+      <w:pPr>
+        <w:pStyle w:val="Prrafodelista"/>
+        <w:numPr>
+          <w:ilvl w:val="0"/>
+          <w:numId w:val="18"/>
+        </w:numPr>
+        <w:rPr>
+          <w:rFonts w:ascii="Arial" w:hAnsi="Arial" w:cs="Arial"/>
+          <w:sz w:val="20"/>
+          <w:szCs w:val="20"/>
+        </w:rPr>
+      </w:pPr>
+      <w:r>
+        <w:rPr>
+          <w:rFonts w:ascii="Arial" w:hAnsi="Arial" w:cs="Arial"/>
+          <w:sz w:val="20"/>
+          <w:szCs w:val="20"/>
+        </w:rPr>
+        <w:t xml:space="preserve">Después creamos un </w:t>
+      </w:r>
+      <w:proofErr w:type="spellStart"/>
+      <w:r>
+        <w:rPr>
+          <w:rFonts w:ascii="Arial" w:hAnsi="Arial" w:cs="Arial"/>
+          <w:sz w:val="20"/>
+          <w:szCs w:val="20"/>
+        </w:rPr>
+        <w:t>php</w:t>
+      </w:r>
+      <w:proofErr w:type="spellEnd"/>
+      <w:r>
+        <w:rPr>
+          <w:rFonts w:ascii="Arial" w:hAnsi="Arial" w:cs="Arial"/>
+          <w:sz w:val="20"/>
+          <w:szCs w:val="20"/>
+        </w:rPr>
+        <w:t xml:space="preserve"> con un resumen del formulario de </w:t>
+      </w:r>
+      <w:proofErr w:type="gramStart"/>
+      <w:r>
+        <w:rPr>
+          <w:rFonts w:ascii="Arial" w:hAnsi="Arial" w:cs="Arial"/>
+          <w:sz w:val="20"/>
+          <w:szCs w:val="20"/>
+        </w:rPr>
+        <w:t>registro ,</w:t>
+      </w:r>
+      <w:proofErr w:type="gramEnd"/>
+      <w:r>
+        <w:rPr>
+          <w:rFonts w:ascii="Arial" w:hAnsi="Arial" w:cs="Arial"/>
+          <w:sz w:val="20"/>
+          <w:szCs w:val="20"/>
+        </w:rPr>
+        <w:t xml:space="preserve"> el mismo consta de código HTML para seguir con el estilo de la </w:t>
+      </w:r>
+      <w:proofErr w:type="spellStart"/>
+      <w:r>
+        <w:rPr>
+          <w:rFonts w:ascii="Arial" w:hAnsi="Arial" w:cs="Arial"/>
+          <w:sz w:val="20"/>
+          <w:szCs w:val="20"/>
+        </w:rPr>
+        <w:t>pagina</w:t>
+      </w:r>
+      <w:proofErr w:type="spellEnd"/>
+      <w:r>
+        <w:rPr>
+          <w:rFonts w:ascii="Arial" w:hAnsi="Arial" w:cs="Arial"/>
+          <w:sz w:val="20"/>
+          <w:szCs w:val="20"/>
+        </w:rPr>
+        <w:t xml:space="preserve"> + código </w:t>
+      </w:r>
+      <w:proofErr w:type="spellStart"/>
+      <w:r>
+        <w:rPr>
+          <w:rFonts w:ascii="Arial" w:hAnsi="Arial" w:cs="Arial"/>
+          <w:sz w:val="20"/>
+          <w:szCs w:val="20"/>
+        </w:rPr>
+        <w:t>php</w:t>
+      </w:r>
+      <w:proofErr w:type="spellEnd"/>
+      <w:r>
+        <w:rPr>
+          <w:rFonts w:ascii="Arial" w:hAnsi="Arial" w:cs="Arial"/>
+          <w:sz w:val="20"/>
+          <w:szCs w:val="20"/>
+        </w:rPr>
+        <w:t xml:space="preserve"> que llama a la base de datos , establece la conexión , utiliza los parámetros de los ID del formulario Registro para insertarlos posteriormente en las tablas </w:t>
+      </w:r>
+      <w:r>
+        <w:rPr>
+          <w:rFonts w:ascii="Arial" w:hAnsi="Arial" w:cs="Arial"/>
+          <w:sz w:val="20"/>
+          <w:szCs w:val="20"/>
+        </w:rPr>
+        <w:t xml:space="preserve">correspondientes </w:t>
+      </w:r>
+      <w:r>
+        <w:rPr>
+          <w:rFonts w:ascii="Arial" w:hAnsi="Arial" w:cs="Arial"/>
+          <w:sz w:val="20"/>
+          <w:szCs w:val="20"/>
+        </w:rPr>
+        <w:t>de la base de datos.</w:t>
+      </w:r>
+    </w:p>
+    <w:p>
+      <w:pPr>
+        <w:pStyle w:val="Prrafodelista"/>
+        <w:numPr>
+          <w:ilvl w:val="0"/>
+          <w:numId w:val="18"/>
+        </w:numPr>
+        <w:rPr>
+          <w:rFonts w:ascii="Arial" w:hAnsi="Arial" w:cs="Arial"/>
+          <w:sz w:val="20"/>
+          <w:szCs w:val="20"/>
+        </w:rPr>
+      </w:pPr>
+      <w:r>
+        <w:rPr>
+          <w:rFonts w:ascii="Arial" w:hAnsi="Arial" w:cs="Arial"/>
+          <w:sz w:val="20"/>
+          <w:szCs w:val="20"/>
+        </w:rPr>
+        <w:t xml:space="preserve">Creamos un archivo de validación llamado </w:t>
+      </w:r>
+      <w:proofErr w:type="spellStart"/>
+      <w:r>
+        <w:rPr>
+          <w:rFonts w:ascii="Arial" w:hAnsi="Arial" w:cs="Arial"/>
+          <w:sz w:val="20"/>
+          <w:szCs w:val="20"/>
+        </w:rPr>
+        <w:t>validar.php</w:t>
+      </w:r>
+      <w:proofErr w:type="spellEnd"/>
+      <w:r>
+        <w:rPr>
+          <w:rFonts w:ascii="Arial" w:hAnsi="Arial" w:cs="Arial"/>
+          <w:sz w:val="20"/>
+          <w:szCs w:val="20"/>
+        </w:rPr>
+        <w:t xml:space="preserve"> que utiliza los datos ingresados en loginvista.html los compara con los ingresados en la tabla de </w:t>
+      </w:r>
+      <w:proofErr w:type="spellStart"/>
+      <w:r>
+        <w:rPr>
+          <w:rFonts w:ascii="Arial" w:hAnsi="Arial" w:cs="Arial"/>
+          <w:sz w:val="20"/>
+          <w:szCs w:val="20"/>
+        </w:rPr>
+        <w:t>login</w:t>
+      </w:r>
+      <w:proofErr w:type="spellEnd"/>
+      <w:r>
+        <w:rPr>
+          <w:rFonts w:ascii="Arial" w:hAnsi="Arial" w:cs="Arial"/>
+          <w:sz w:val="20"/>
+          <w:szCs w:val="20"/>
+        </w:rPr>
+        <w:t xml:space="preserve"> de</w:t>
+      </w:r>
+      <w:r>
+        <w:rPr>
+          <w:rFonts w:ascii="Arial" w:hAnsi="Arial" w:cs="Arial"/>
+          <w:sz w:val="20"/>
+          <w:szCs w:val="20"/>
+        </w:rPr>
+        <w:t xml:space="preserve"> la base de </w:t>
+      </w:r>
+      <w:proofErr w:type="gramStart"/>
+      <w:r>
+        <w:rPr>
+          <w:rFonts w:ascii="Arial" w:hAnsi="Arial" w:cs="Arial"/>
+          <w:sz w:val="20"/>
+          <w:szCs w:val="20"/>
+        </w:rPr>
+        <w:t>datos ,</w:t>
+      </w:r>
+      <w:proofErr w:type="gramEnd"/>
+      <w:r>
+        <w:rPr>
+          <w:rFonts w:ascii="Arial" w:hAnsi="Arial" w:cs="Arial"/>
+          <w:sz w:val="20"/>
+          <w:szCs w:val="20"/>
+        </w:rPr>
+        <w:t xml:space="preserve"> </w:t>
+      </w:r>
+      <w:proofErr w:type="spellStart"/>
+      <w:r>
+        <w:rPr>
+          <w:rFonts w:ascii="Arial" w:hAnsi="Arial" w:cs="Arial"/>
+          <w:sz w:val="20"/>
+          <w:szCs w:val="20"/>
+        </w:rPr>
+        <w:t>evalua</w:t>
+      </w:r>
+      <w:proofErr w:type="spellEnd"/>
+      <w:r>
+        <w:rPr>
+          <w:rFonts w:ascii="Arial" w:hAnsi="Arial" w:cs="Arial"/>
+          <w:sz w:val="20"/>
+          <w:szCs w:val="20"/>
+        </w:rPr>
+        <w:t xml:space="preserve"> si son iguales permitiendo el </w:t>
+      </w:r>
+      <w:proofErr w:type="spellStart"/>
+      <w:r>
+        <w:rPr>
+          <w:rFonts w:ascii="Arial" w:hAnsi="Arial" w:cs="Arial"/>
+          <w:sz w:val="20"/>
+          <w:szCs w:val="20"/>
+        </w:rPr>
+        <w:t>login</w:t>
+      </w:r>
+      <w:proofErr w:type="spellEnd"/>
+      <w:r>
+        <w:rPr>
+          <w:rFonts w:ascii="Arial" w:hAnsi="Arial" w:cs="Arial"/>
+          <w:sz w:val="20"/>
+          <w:szCs w:val="20"/>
+        </w:rPr>
+        <w:t xml:space="preserve"> o indicando error de autenticación.</w:t>
+      </w:r>
+    </w:p>
+    <w:p>
+      <w:pPr>
+        <w:rPr>
+          <w:rFonts w:ascii="Arial" w:hAnsi="Arial" w:cs="Arial"/>
+          <w:b/>
+          <w:sz w:val="20"/>
+          <w:szCs w:val="20"/>
+        </w:rPr>
+      </w:pPr>
+    </w:p>
+    <w:tbl>
+      <w:tblPr>
+        <w:tblStyle w:val="Tablaconcuadrcula"/>
+        <w:tblpPr w:leftFromText="141" w:rightFromText="141" w:vertAnchor="text" w:tblpY="1"/>
+        <w:tblOverlap w:val="never"/>
+        <w:tblW w:w="0" w:type="auto"/>
+        <w:tblBorders>
+          <w:top w:val="single" w:sz="12" w:space="0" w:color="auto"/>
+          <w:left w:val="single" w:sz="12" w:space="0" w:color="auto"/>
+          <w:bottom w:val="single" w:sz="12" w:space="0" w:color="auto"/>
+          <w:right w:val="single" w:sz="12" w:space="0" w:color="auto"/>
+          <w:insideH w:val="single" w:sz="12" w:space="0" w:color="auto"/>
+          <w:insideV w:val="single" w:sz="12" w:space="0" w:color="auto"/>
+        </w:tblBorders>
+        <w:tblLook w:val="04A0" w:firstRow="1" w:lastRow="0" w:firstColumn="1" w:lastColumn="0" w:noHBand="0" w:noVBand="1"/>
+      </w:tblPr>
+      <w:tblGrid>
+        <w:gridCol w:w="4809"/>
+        <w:gridCol w:w="5627"/>
+      </w:tblGrid>
+      <w:tr>
+        <w:tc>
+          <w:tcPr>
+            <w:tcW w:w="4809" w:type="dxa"/>
+            <w:shd w:val="clear" w:color="auto" w:fill="BFBFBF" w:themeFill="background1" w:themeFillShade="BF"/>
+          </w:tcPr>
+          <w:p>
+            <w:pPr>
+              <w:rPr>
+                <w:rFonts w:ascii="Arial" w:hAnsi="Arial" w:cs="Arial"/>
+                <w:b/>
+                <w:bCs/>
+                <w:sz w:val="28"/>
+                <w:szCs w:val="28"/>
+              </w:rPr>
+            </w:pPr>
+            <w:r>
+              <w:rPr>
+                <w:rFonts w:ascii="Arial" w:hAnsi="Arial" w:cs="Arial"/>
+                <w:b/>
+                <w:bCs/>
+                <w:sz w:val="28"/>
+                <w:szCs w:val="28"/>
+              </w:rPr>
+              <w:t>Número de sprint.</w:t>
+            </w:r>
+          </w:p>
+          <w:p>
+            <w:pPr>
+              <w:rPr>
+                <w:rFonts w:ascii="Arial" w:hAnsi="Arial" w:cs="Arial"/>
+                <w:b/>
+                <w:bCs/>
+                <w:sz w:val="28"/>
+                <w:szCs w:val="28"/>
+              </w:rPr>
+            </w:pPr>
+          </w:p>
+        </w:tc>
+        <w:tc>
+          <w:tcPr>
+            <w:tcW w:w="5627" w:type="dxa"/>
+            <w:shd w:val="clear" w:color="auto" w:fill="BFBFBF" w:themeFill="background1" w:themeFillShade="BF"/>
+          </w:tcPr>
+          <w:p>
+            <w:pPr>
+              <w:rPr>
+                <w:rFonts w:ascii="Arial" w:hAnsi="Arial" w:cs="Arial"/>
+                <w:b/>
+                <w:bCs/>
+                <w:sz w:val="28"/>
+                <w:szCs w:val="28"/>
+              </w:rPr>
+            </w:pPr>
+            <w:r>
+              <w:rPr>
+                <w:rFonts w:ascii="Arial" w:hAnsi="Arial" w:cs="Arial"/>
+                <w:b/>
+                <w:bCs/>
+                <w:sz w:val="28"/>
+                <w:szCs w:val="28"/>
+              </w:rPr>
+              <w:t>#03</w:t>
+            </w:r>
+            <w:r>
+              <w:rPr>
+                <w:rFonts w:ascii="Arial" w:hAnsi="Arial" w:cs="Arial"/>
+                <w:b/>
+                <w:bCs/>
+                <w:sz w:val="28"/>
+                <w:szCs w:val="28"/>
+              </w:rPr>
+              <w:t>.</w:t>
+            </w:r>
+          </w:p>
+        </w:tc>
+      </w:tr>
+      <w:tr>
+        <w:tc>
+          <w:tcPr>
+            <w:tcW w:w="4809" w:type="dxa"/>
+            <w:shd w:val="clear" w:color="auto" w:fill="BFBFBF" w:themeFill="background1" w:themeFillShade="BF"/>
+          </w:tcPr>
+          <w:p>
+            <w:pPr>
+              <w:jc w:val="center"/>
+              <w:rPr>
+                <w:rFonts w:ascii="Arial" w:hAnsi="Arial" w:cs="Arial"/>
+                <w:b/>
+                <w:bCs/>
+              </w:rPr>
+            </w:pPr>
+            <w:r>
+              <w:rPr>
+                <w:rFonts w:ascii="Arial" w:hAnsi="Arial" w:cs="Arial"/>
+                <w:b/>
+                <w:bCs/>
+              </w:rPr>
+              <w:t xml:space="preserve">Sprint </w:t>
+            </w:r>
+            <w:proofErr w:type="spellStart"/>
+            <w:r>
+              <w:rPr>
+                <w:rFonts w:ascii="Arial" w:hAnsi="Arial" w:cs="Arial"/>
+                <w:b/>
+                <w:bCs/>
+              </w:rPr>
+              <w:t>Backlog</w:t>
+            </w:r>
+            <w:proofErr w:type="spellEnd"/>
+            <w:r>
+              <w:rPr>
+                <w:rFonts w:ascii="Arial" w:hAnsi="Arial" w:cs="Arial"/>
+                <w:b/>
+                <w:bCs/>
+              </w:rPr>
+              <w:t>.</w:t>
+            </w:r>
+          </w:p>
+        </w:tc>
+        <w:tc>
+          <w:tcPr>
+            <w:tcW w:w="5627" w:type="dxa"/>
+          </w:tcPr>
+          <w:p>
+            <w:pPr>
+              <w:pStyle w:val="Prrafodelista"/>
+              <w:numPr>
+                <w:ilvl w:val="0"/>
+                <w:numId w:val="13"/>
+              </w:numPr>
+              <w:rPr>
+                <w:rFonts w:ascii="Arial" w:hAnsi="Arial" w:cs="Arial"/>
+                <w:b/>
+                <w:bCs/>
+                <w:sz w:val="20"/>
+                <w:szCs w:val="20"/>
+              </w:rPr>
+            </w:pPr>
+            <w:r>
+              <w:rPr>
+                <w:rFonts w:ascii="Arial" w:hAnsi="Arial" w:cs="Arial"/>
+                <w:b/>
+                <w:bCs/>
+                <w:sz w:val="20"/>
+                <w:szCs w:val="20"/>
+              </w:rPr>
+              <w:t xml:space="preserve">Funcionalidades de </w:t>
+            </w:r>
+            <w:proofErr w:type="spellStart"/>
+            <w:r>
+              <w:rPr>
+                <w:rFonts w:ascii="Arial" w:hAnsi="Arial" w:cs="Arial"/>
+                <w:b/>
+                <w:bCs/>
+                <w:sz w:val="20"/>
+                <w:szCs w:val="20"/>
+              </w:rPr>
+              <w:t>javascript</w:t>
+            </w:r>
+            <w:proofErr w:type="spellEnd"/>
+            <w:r>
+              <w:rPr>
+                <w:rFonts w:ascii="Arial" w:hAnsi="Arial" w:cs="Arial"/>
+                <w:b/>
+                <w:bCs/>
+                <w:sz w:val="20"/>
+                <w:szCs w:val="20"/>
+              </w:rPr>
+              <w:t xml:space="preserve"> : </w:t>
+            </w:r>
+          </w:p>
+          <w:p>
+            <w:pPr>
+              <w:pStyle w:val="Prrafodelista"/>
+              <w:numPr>
+                <w:ilvl w:val="0"/>
+                <w:numId w:val="13"/>
+              </w:numPr>
+              <w:rPr>
+                <w:rFonts w:ascii="Arial" w:hAnsi="Arial" w:cs="Arial"/>
+                <w:b/>
+                <w:bCs/>
+                <w:sz w:val="20"/>
+                <w:szCs w:val="20"/>
+              </w:rPr>
+            </w:pPr>
+            <w:proofErr w:type="gramStart"/>
+            <w:r>
+              <w:rPr>
+                <w:rFonts w:ascii="Arial" w:hAnsi="Arial" w:cs="Arial"/>
+                <w:b/>
+                <w:bCs/>
+                <w:sz w:val="20"/>
+                <w:szCs w:val="20"/>
+              </w:rPr>
+              <w:t>contacto  :</w:t>
+            </w:r>
+            <w:proofErr w:type="gramEnd"/>
+            <w:r>
+              <w:rPr>
+                <w:rFonts w:ascii="Arial" w:hAnsi="Arial" w:cs="Arial"/>
+                <w:b/>
+                <w:bCs/>
+                <w:sz w:val="20"/>
+                <w:szCs w:val="20"/>
+              </w:rPr>
+              <w:t xml:space="preserve"> validador de formulario + </w:t>
+            </w:r>
+            <w:proofErr w:type="spellStart"/>
+            <w:r>
+              <w:rPr>
+                <w:rFonts w:ascii="Arial" w:hAnsi="Arial" w:cs="Arial"/>
+                <w:b/>
+                <w:bCs/>
+                <w:sz w:val="20"/>
+                <w:szCs w:val="20"/>
+              </w:rPr>
+              <w:t>alert</w:t>
+            </w:r>
+            <w:proofErr w:type="spellEnd"/>
+            <w:r>
+              <w:rPr>
+                <w:rFonts w:ascii="Arial" w:hAnsi="Arial" w:cs="Arial"/>
+                <w:b/>
+                <w:bCs/>
+                <w:sz w:val="20"/>
+                <w:szCs w:val="20"/>
+              </w:rPr>
+              <w:t xml:space="preserve"> + imágenes interactivas con el usuario.</w:t>
+            </w:r>
+          </w:p>
+          <w:p>
+            <w:pPr>
+              <w:pStyle w:val="Prrafodelista"/>
+              <w:numPr>
+                <w:ilvl w:val="0"/>
+                <w:numId w:val="13"/>
+              </w:numPr>
+              <w:rPr>
+                <w:rFonts w:ascii="Arial" w:hAnsi="Arial" w:cs="Arial"/>
+                <w:b/>
+                <w:bCs/>
+                <w:sz w:val="20"/>
+                <w:szCs w:val="20"/>
+              </w:rPr>
+            </w:pPr>
+            <w:proofErr w:type="gramStart"/>
+            <w:r>
+              <w:rPr>
+                <w:rFonts w:ascii="Arial" w:hAnsi="Arial" w:cs="Arial"/>
+                <w:b/>
+                <w:bCs/>
+                <w:sz w:val="20"/>
+                <w:szCs w:val="20"/>
+              </w:rPr>
+              <w:t>registro :</w:t>
+            </w:r>
+            <w:proofErr w:type="gramEnd"/>
+            <w:r>
+              <w:rPr>
+                <w:rFonts w:ascii="Arial" w:hAnsi="Arial" w:cs="Arial"/>
+                <w:b/>
+                <w:bCs/>
+                <w:sz w:val="20"/>
+                <w:szCs w:val="20"/>
+              </w:rPr>
+              <w:t xml:space="preserve"> validador de formulario.</w:t>
+            </w:r>
+          </w:p>
+          <w:p>
+            <w:pPr>
+              <w:pStyle w:val="Prrafodelista"/>
+              <w:numPr>
+                <w:ilvl w:val="0"/>
+                <w:numId w:val="13"/>
+              </w:numPr>
+              <w:rPr>
+                <w:rFonts w:ascii="Arial" w:hAnsi="Arial" w:cs="Arial"/>
+                <w:b/>
+                <w:bCs/>
+                <w:sz w:val="20"/>
+                <w:szCs w:val="20"/>
+              </w:rPr>
+            </w:pPr>
+            <w:proofErr w:type="spellStart"/>
+            <w:proofErr w:type="gramStart"/>
+            <w:r>
+              <w:rPr>
+                <w:rFonts w:ascii="Arial" w:hAnsi="Arial" w:cs="Arial"/>
+                <w:b/>
+                <w:bCs/>
+                <w:sz w:val="20"/>
+                <w:szCs w:val="20"/>
+              </w:rPr>
+              <w:t>Index</w:t>
+            </w:r>
+            <w:proofErr w:type="spellEnd"/>
+            <w:r>
+              <w:rPr>
+                <w:rFonts w:ascii="Arial" w:hAnsi="Arial" w:cs="Arial"/>
+                <w:b/>
+                <w:bCs/>
+                <w:sz w:val="20"/>
+                <w:szCs w:val="20"/>
+              </w:rPr>
+              <w:t xml:space="preserve"> :</w:t>
+            </w:r>
+            <w:proofErr w:type="gramEnd"/>
+            <w:r>
+              <w:rPr>
+                <w:rFonts w:ascii="Arial" w:hAnsi="Arial" w:cs="Arial"/>
+                <w:b/>
+                <w:bCs/>
+                <w:sz w:val="20"/>
+                <w:szCs w:val="20"/>
+              </w:rPr>
+              <w:t xml:space="preserve"> calculador de edad.</w:t>
+            </w:r>
+          </w:p>
+          <w:p>
+            <w:pPr>
+              <w:pStyle w:val="Prrafodelista"/>
+              <w:numPr>
+                <w:ilvl w:val="0"/>
+                <w:numId w:val="13"/>
+              </w:numPr>
+              <w:rPr>
+                <w:rFonts w:ascii="Arial" w:hAnsi="Arial" w:cs="Arial"/>
+                <w:b/>
+                <w:bCs/>
+                <w:sz w:val="20"/>
+                <w:szCs w:val="20"/>
+              </w:rPr>
+            </w:pPr>
+            <w:r>
+              <w:rPr>
+                <w:rFonts w:ascii="Arial" w:hAnsi="Arial" w:cs="Arial"/>
+                <w:b/>
+                <w:bCs/>
+                <w:sz w:val="20"/>
+                <w:szCs w:val="20"/>
+              </w:rPr>
+              <w:t xml:space="preserve">Dentro del </w:t>
+            </w:r>
+            <w:proofErr w:type="spellStart"/>
+            <w:r>
+              <w:rPr>
+                <w:rFonts w:ascii="Arial" w:hAnsi="Arial" w:cs="Arial"/>
+                <w:b/>
+                <w:bCs/>
+                <w:sz w:val="20"/>
+                <w:szCs w:val="20"/>
+              </w:rPr>
+              <w:t>php</w:t>
+            </w:r>
+            <w:proofErr w:type="spellEnd"/>
+            <w:r>
+              <w:rPr>
+                <w:rFonts w:ascii="Arial" w:hAnsi="Arial" w:cs="Arial"/>
+                <w:b/>
+                <w:bCs/>
+                <w:sz w:val="20"/>
+                <w:szCs w:val="20"/>
+              </w:rPr>
+              <w:t xml:space="preserve"> que muestra los datos del formulario enviado hay una función de re direccionamiento requerida.</w:t>
+            </w:r>
+          </w:p>
+          <w:p>
+            <w:pPr>
+              <w:ind w:left="30"/>
+              <w:rPr>
+                <w:rFonts w:ascii="Arial" w:hAnsi="Arial" w:cs="Arial"/>
+                <w:b/>
+                <w:bCs/>
+                <w:sz w:val="20"/>
+                <w:szCs w:val="20"/>
+              </w:rPr>
+            </w:pPr>
+          </w:p>
+          <w:p>
+            <w:pPr>
+              <w:pStyle w:val="Prrafodelista"/>
+              <w:numPr>
+                <w:ilvl w:val="0"/>
+                <w:numId w:val="13"/>
+              </w:numPr>
+              <w:rPr>
+                <w:rFonts w:ascii="Arial" w:hAnsi="Arial" w:cs="Arial"/>
+                <w:b/>
+                <w:bCs/>
+                <w:sz w:val="20"/>
+                <w:szCs w:val="20"/>
+              </w:rPr>
+            </w:pPr>
+            <w:r>
+              <w:rPr>
+                <w:rFonts w:ascii="Arial" w:hAnsi="Arial" w:cs="Arial"/>
+                <w:b/>
+                <w:bCs/>
+                <w:sz w:val="20"/>
+                <w:szCs w:val="20"/>
+              </w:rPr>
+              <w:t>Funcionalidades PHP y BACKEND.</w:t>
+            </w:r>
+          </w:p>
+          <w:p>
+            <w:pPr>
+              <w:pStyle w:val="Prrafodelista"/>
+              <w:rPr>
+                <w:rFonts w:ascii="Arial" w:hAnsi="Arial" w:cs="Arial"/>
+                <w:b/>
+                <w:bCs/>
+                <w:sz w:val="20"/>
+                <w:szCs w:val="20"/>
+              </w:rPr>
+            </w:pPr>
+          </w:p>
+          <w:p>
+            <w:pPr>
+              <w:pStyle w:val="Prrafodelista"/>
+              <w:numPr>
+                <w:ilvl w:val="0"/>
+                <w:numId w:val="13"/>
+              </w:numPr>
+              <w:rPr>
+                <w:rFonts w:ascii="Arial" w:hAnsi="Arial" w:cs="Arial"/>
+                <w:b/>
+                <w:bCs/>
+                <w:sz w:val="20"/>
+                <w:szCs w:val="20"/>
+              </w:rPr>
+            </w:pPr>
+            <w:r>
+              <w:rPr>
+                <w:rFonts w:ascii="Arial" w:hAnsi="Arial" w:cs="Arial"/>
+                <w:b/>
+                <w:bCs/>
+                <w:sz w:val="20"/>
+                <w:szCs w:val="20"/>
+              </w:rPr>
+              <w:t xml:space="preserve">Se dio cierre al circuito de registro y </w:t>
+            </w:r>
+            <w:proofErr w:type="spellStart"/>
+            <w:proofErr w:type="gramStart"/>
+            <w:r>
+              <w:rPr>
+                <w:rFonts w:ascii="Arial" w:hAnsi="Arial" w:cs="Arial"/>
+                <w:b/>
+                <w:bCs/>
+                <w:sz w:val="20"/>
+                <w:szCs w:val="20"/>
+              </w:rPr>
+              <w:t>login</w:t>
+            </w:r>
+            <w:proofErr w:type="spellEnd"/>
+            <w:r>
+              <w:rPr>
+                <w:rFonts w:ascii="Arial" w:hAnsi="Arial" w:cs="Arial"/>
+                <w:b/>
+                <w:bCs/>
+                <w:sz w:val="20"/>
+                <w:szCs w:val="20"/>
+              </w:rPr>
+              <w:t xml:space="preserve"> ,</w:t>
+            </w:r>
+            <w:proofErr w:type="gramEnd"/>
+            <w:r>
+              <w:rPr>
+                <w:rFonts w:ascii="Arial" w:hAnsi="Arial" w:cs="Arial"/>
+                <w:b/>
+                <w:bCs/>
+                <w:sz w:val="20"/>
+                <w:szCs w:val="20"/>
+              </w:rPr>
+              <w:t xml:space="preserve"> utilizando el SGBD </w:t>
+            </w:r>
+            <w:proofErr w:type="spellStart"/>
+            <w:r>
+              <w:rPr>
+                <w:rFonts w:ascii="Arial" w:hAnsi="Arial" w:cs="Arial"/>
+                <w:b/>
+                <w:bCs/>
+                <w:sz w:val="20"/>
+                <w:szCs w:val="20"/>
+              </w:rPr>
+              <w:t>PHPmyAdmin</w:t>
+            </w:r>
+            <w:proofErr w:type="spellEnd"/>
+            <w:r>
+              <w:rPr>
+                <w:rFonts w:ascii="Arial" w:hAnsi="Arial" w:cs="Arial"/>
+                <w:b/>
+                <w:bCs/>
+                <w:sz w:val="20"/>
+                <w:szCs w:val="20"/>
+              </w:rPr>
+              <w:t>.</w:t>
+            </w:r>
+          </w:p>
+          <w:p>
+            <w:pPr>
+              <w:rPr>
+                <w:rFonts w:ascii="Arial" w:hAnsi="Arial" w:cs="Arial"/>
+                <w:b/>
+                <w:bCs/>
+                <w:sz w:val="20"/>
+                <w:szCs w:val="20"/>
+              </w:rPr>
+            </w:pPr>
+          </w:p>
+          <w:p>
+            <w:pPr>
+              <w:rPr>
+                <w:rFonts w:ascii="Arial" w:hAnsi="Arial" w:cs="Arial"/>
+                <w:b/>
+                <w:bCs/>
+                <w:sz w:val="20"/>
+                <w:szCs w:val="20"/>
+              </w:rPr>
+            </w:pPr>
+          </w:p>
+        </w:tc>
+      </w:tr>
+      <w:tr>
+        <w:tc>
+          <w:tcPr>
+            <w:tcW w:w="4809" w:type="dxa"/>
+            <w:shd w:val="clear" w:color="auto" w:fill="BFBFBF" w:themeFill="background1" w:themeFillShade="BF"/>
+          </w:tcPr>
+          <w:p>
+            <w:pPr>
+              <w:jc w:val="center"/>
+              <w:rPr>
+                <w:rFonts w:ascii="Arial" w:hAnsi="Arial" w:cs="Arial"/>
+                <w:b/>
+                <w:bCs/>
+              </w:rPr>
+            </w:pPr>
+            <w:r>
+              <w:rPr>
+                <w:rFonts w:ascii="Arial" w:hAnsi="Arial" w:cs="Arial"/>
+                <w:b/>
+                <w:bCs/>
+              </w:rPr>
+              <w:t>Responsabilidades.</w:t>
+            </w:r>
+          </w:p>
+        </w:tc>
+        <w:tc>
+          <w:tcPr>
+            <w:tcW w:w="5627" w:type="dxa"/>
+          </w:tcPr>
+          <w:p>
+            <w:pPr>
+              <w:pStyle w:val="Prrafodelista"/>
+              <w:numPr>
+                <w:ilvl w:val="0"/>
+                <w:numId w:val="13"/>
+              </w:numPr>
+              <w:rPr>
+                <w:rFonts w:ascii="Arial" w:hAnsi="Arial" w:cs="Arial"/>
+                <w:b/>
+                <w:bCs/>
+                <w:sz w:val="20"/>
+                <w:szCs w:val="20"/>
+              </w:rPr>
+            </w:pPr>
+            <w:proofErr w:type="gramStart"/>
+            <w:r>
+              <w:rPr>
+                <w:rFonts w:ascii="Arial" w:hAnsi="Arial" w:cs="Arial"/>
+                <w:b/>
+                <w:bCs/>
+                <w:sz w:val="20"/>
+                <w:szCs w:val="20"/>
+              </w:rPr>
+              <w:t>Juan ,</w:t>
+            </w:r>
+            <w:proofErr w:type="gramEnd"/>
+            <w:r>
+              <w:rPr>
+                <w:rFonts w:ascii="Arial" w:hAnsi="Arial" w:cs="Arial"/>
+                <w:b/>
+                <w:bCs/>
+                <w:sz w:val="20"/>
+                <w:szCs w:val="20"/>
+              </w:rPr>
+              <w:t xml:space="preserve"> Florencia e Hilario </w:t>
+            </w:r>
+            <w:proofErr w:type="spellStart"/>
+            <w:r>
+              <w:rPr>
+                <w:rFonts w:ascii="Arial" w:hAnsi="Arial" w:cs="Arial"/>
+                <w:b/>
+                <w:bCs/>
+                <w:sz w:val="20"/>
+                <w:szCs w:val="20"/>
+              </w:rPr>
+              <w:t>Javascript</w:t>
+            </w:r>
+            <w:proofErr w:type="spellEnd"/>
+            <w:r>
+              <w:rPr>
+                <w:rFonts w:ascii="Arial" w:hAnsi="Arial" w:cs="Arial"/>
+                <w:b/>
+                <w:bCs/>
+                <w:sz w:val="20"/>
+                <w:szCs w:val="20"/>
+              </w:rPr>
+              <w:t>.</w:t>
+            </w:r>
+          </w:p>
+          <w:p>
+            <w:pPr>
+              <w:pStyle w:val="Prrafodelista"/>
+              <w:numPr>
+                <w:ilvl w:val="0"/>
+                <w:numId w:val="13"/>
+              </w:numPr>
+              <w:rPr>
+                <w:rFonts w:ascii="Arial" w:hAnsi="Arial" w:cs="Arial"/>
+                <w:b/>
+                <w:bCs/>
+                <w:sz w:val="20"/>
+                <w:szCs w:val="20"/>
+              </w:rPr>
+            </w:pPr>
+            <w:r>
+              <w:rPr>
+                <w:rFonts w:ascii="Arial" w:hAnsi="Arial" w:cs="Arial"/>
+                <w:b/>
+                <w:bCs/>
+                <w:sz w:val="20"/>
+                <w:szCs w:val="20"/>
+              </w:rPr>
+              <w:t>Marcos y Rosario PHP.</w:t>
+            </w:r>
+          </w:p>
+          <w:p>
+            <w:pPr>
+              <w:pStyle w:val="Prrafodelista"/>
+              <w:numPr>
+                <w:ilvl w:val="0"/>
+                <w:numId w:val="13"/>
+              </w:numPr>
+              <w:rPr>
+                <w:rFonts w:ascii="Arial" w:hAnsi="Arial" w:cs="Arial"/>
+                <w:b/>
+                <w:bCs/>
+                <w:sz w:val="20"/>
+                <w:szCs w:val="20"/>
+              </w:rPr>
+            </w:pPr>
+            <w:r>
+              <w:rPr>
+                <w:rFonts w:ascii="Arial" w:hAnsi="Arial" w:cs="Arial"/>
+                <w:b/>
+                <w:bCs/>
+                <w:sz w:val="20"/>
+                <w:szCs w:val="20"/>
+              </w:rPr>
+              <w:t>Como trabajo de equipo realizamos testeos de las funcionalidades y colaboración continua con todos los puntos.</w:t>
+            </w:r>
+          </w:p>
+        </w:tc>
+      </w:tr>
+      <w:tr>
+        <w:tc>
+          <w:tcPr>
+            <w:tcW w:w="4809" w:type="dxa"/>
+            <w:shd w:val="clear" w:color="auto" w:fill="BFBFBF" w:themeFill="background1" w:themeFillShade="BF"/>
+          </w:tcPr>
+          <w:p>
+            <w:pPr>
+              <w:rPr>
+                <w:rFonts w:ascii="Arial" w:hAnsi="Arial" w:cs="Arial"/>
+                <w:b/>
+                <w:bCs/>
+                <w:sz w:val="20"/>
+                <w:szCs w:val="20"/>
+              </w:rPr>
+            </w:pPr>
+            <w:r>
+              <w:rPr>
+                <w:rFonts w:ascii="Arial" w:hAnsi="Arial" w:cs="Arial"/>
+                <w:b/>
+                <w:bCs/>
+                <w:sz w:val="20"/>
+                <w:szCs w:val="20"/>
+              </w:rPr>
+              <w:t>Calendario.</w:t>
+            </w:r>
+          </w:p>
+        </w:tc>
+        <w:tc>
+          <w:tcPr>
+            <w:tcW w:w="5627" w:type="dxa"/>
+          </w:tcPr>
+          <w:p>
+            <w:pPr>
+              <w:rPr>
+                <w:rFonts w:ascii="Arial" w:hAnsi="Arial" w:cs="Arial"/>
+                <w:b/>
+                <w:bCs/>
+                <w:sz w:val="20"/>
+                <w:szCs w:val="20"/>
+              </w:rPr>
+            </w:pPr>
+            <w:r>
+              <w:rPr>
+                <w:rFonts w:ascii="Arial" w:hAnsi="Arial" w:cs="Arial"/>
+                <w:b/>
+                <w:bCs/>
+                <w:sz w:val="20"/>
+                <w:szCs w:val="20"/>
+              </w:rPr>
+              <w:t>26/10/2021 a 16/11</w:t>
+            </w:r>
+            <w:r>
+              <w:rPr>
+                <w:rFonts w:ascii="Arial" w:hAnsi="Arial" w:cs="Arial"/>
+                <w:b/>
+                <w:bCs/>
+                <w:sz w:val="20"/>
+                <w:szCs w:val="20"/>
+              </w:rPr>
+              <w:t>/2021.</w:t>
+            </w:r>
+          </w:p>
+        </w:tc>
+      </w:tr>
+      <w:tr>
+        <w:tc>
+          <w:tcPr>
+            <w:tcW w:w="4809" w:type="dxa"/>
+            <w:shd w:val="clear" w:color="auto" w:fill="BFBFBF" w:themeFill="background1" w:themeFillShade="BF"/>
+          </w:tcPr>
+          <w:p>
+            <w:pPr>
+              <w:rPr>
+                <w:rFonts w:ascii="Arial" w:hAnsi="Arial" w:cs="Arial"/>
+                <w:b/>
+                <w:bCs/>
+                <w:sz w:val="20"/>
+                <w:szCs w:val="20"/>
+              </w:rPr>
+            </w:pPr>
+            <w:r>
+              <w:rPr>
+                <w:rFonts w:ascii="Arial" w:hAnsi="Arial" w:cs="Arial"/>
+                <w:b/>
+                <w:bCs/>
+                <w:sz w:val="20"/>
+                <w:szCs w:val="20"/>
+              </w:rPr>
+              <w:t>Inconvenientes.</w:t>
+            </w:r>
+          </w:p>
+        </w:tc>
+        <w:tc>
+          <w:tcPr>
+            <w:tcW w:w="5627" w:type="dxa"/>
+          </w:tcPr>
+          <w:p>
+            <w:pPr>
+              <w:pStyle w:val="Prrafodelista"/>
+              <w:numPr>
+                <w:ilvl w:val="0"/>
+                <w:numId w:val="13"/>
+              </w:numPr>
+              <w:rPr>
+                <w:rFonts w:ascii="Arial" w:hAnsi="Arial" w:cs="Arial"/>
+                <w:b/>
+                <w:bCs/>
+                <w:sz w:val="20"/>
+                <w:szCs w:val="20"/>
+              </w:rPr>
+            </w:pPr>
+            <w:r>
+              <w:rPr>
+                <w:rFonts w:ascii="Arial" w:hAnsi="Arial" w:cs="Arial"/>
+                <w:b/>
+                <w:bCs/>
+                <w:sz w:val="20"/>
+                <w:szCs w:val="20"/>
+              </w:rPr>
+              <w:t xml:space="preserve">Errores varios </w:t>
+            </w:r>
+            <w:proofErr w:type="gramStart"/>
+            <w:r>
+              <w:rPr>
+                <w:rFonts w:ascii="Arial" w:hAnsi="Arial" w:cs="Arial"/>
+                <w:b/>
+                <w:bCs/>
+                <w:sz w:val="20"/>
+                <w:szCs w:val="20"/>
+              </w:rPr>
+              <w:t>en :</w:t>
+            </w:r>
+            <w:proofErr w:type="gramEnd"/>
+            <w:r>
+              <w:rPr>
+                <w:rFonts w:ascii="Arial" w:hAnsi="Arial" w:cs="Arial"/>
+                <w:b/>
+                <w:bCs/>
+                <w:sz w:val="20"/>
+                <w:szCs w:val="20"/>
+              </w:rPr>
+              <w:t xml:space="preserve"> </w:t>
+            </w:r>
+            <w:proofErr w:type="spellStart"/>
+            <w:r>
+              <w:rPr>
+                <w:rFonts w:ascii="Arial" w:hAnsi="Arial" w:cs="Arial"/>
+                <w:b/>
+                <w:bCs/>
+                <w:sz w:val="20"/>
+                <w:szCs w:val="20"/>
+              </w:rPr>
+              <w:t>pull</w:t>
+            </w:r>
+            <w:proofErr w:type="spellEnd"/>
+            <w:r>
+              <w:rPr>
+                <w:rFonts w:ascii="Arial" w:hAnsi="Arial" w:cs="Arial"/>
+                <w:b/>
+                <w:bCs/>
+                <w:sz w:val="20"/>
+                <w:szCs w:val="20"/>
+              </w:rPr>
+              <w:t xml:space="preserve"> , </w:t>
+            </w:r>
+            <w:proofErr w:type="spellStart"/>
+            <w:r>
+              <w:rPr>
+                <w:rFonts w:ascii="Arial" w:hAnsi="Arial" w:cs="Arial"/>
+                <w:b/>
+                <w:bCs/>
+                <w:sz w:val="20"/>
+                <w:szCs w:val="20"/>
+              </w:rPr>
+              <w:t>push</w:t>
+            </w:r>
+            <w:proofErr w:type="spellEnd"/>
+            <w:r>
+              <w:rPr>
+                <w:rFonts w:ascii="Arial" w:hAnsi="Arial" w:cs="Arial"/>
+                <w:b/>
+                <w:bCs/>
+                <w:sz w:val="20"/>
+                <w:szCs w:val="20"/>
+              </w:rPr>
+              <w:t xml:space="preserve"> y </w:t>
+            </w:r>
+            <w:proofErr w:type="spellStart"/>
+            <w:r>
+              <w:rPr>
+                <w:rFonts w:ascii="Arial" w:hAnsi="Arial" w:cs="Arial"/>
+                <w:b/>
+                <w:bCs/>
+                <w:sz w:val="20"/>
+                <w:szCs w:val="20"/>
+              </w:rPr>
+              <w:t>merge</w:t>
+            </w:r>
+            <w:proofErr w:type="spellEnd"/>
+            <w:r>
+              <w:rPr>
+                <w:rFonts w:ascii="Arial" w:hAnsi="Arial" w:cs="Arial"/>
+                <w:b/>
+                <w:bCs/>
+                <w:sz w:val="20"/>
+                <w:szCs w:val="20"/>
+              </w:rPr>
+              <w:t>. Todos solucionados con éxito.</w:t>
+            </w:r>
+          </w:p>
+          <w:p>
+            <w:pPr>
+              <w:pStyle w:val="Prrafodelista"/>
+              <w:numPr>
+                <w:ilvl w:val="0"/>
+                <w:numId w:val="13"/>
+              </w:numPr>
+              <w:rPr>
+                <w:rFonts w:ascii="Arial" w:hAnsi="Arial" w:cs="Arial"/>
+                <w:b/>
+                <w:bCs/>
+                <w:sz w:val="20"/>
+                <w:szCs w:val="20"/>
+              </w:rPr>
+            </w:pPr>
+            <w:r>
+              <w:rPr>
+                <w:rFonts w:ascii="Arial" w:hAnsi="Arial" w:cs="Arial"/>
+                <w:b/>
+                <w:bCs/>
+                <w:sz w:val="20"/>
+                <w:szCs w:val="20"/>
+              </w:rPr>
+              <w:t>Error en la sincronización de datos en PHP.</w:t>
+            </w:r>
+          </w:p>
+          <w:p>
+            <w:pPr>
+              <w:pStyle w:val="Prrafodelista"/>
+              <w:numPr>
+                <w:ilvl w:val="0"/>
+                <w:numId w:val="13"/>
+              </w:numPr>
+              <w:rPr>
+                <w:rFonts w:ascii="Arial" w:hAnsi="Arial" w:cs="Arial"/>
+                <w:b/>
+                <w:bCs/>
+                <w:sz w:val="20"/>
+                <w:szCs w:val="20"/>
+              </w:rPr>
+            </w:pPr>
+            <w:r>
+              <w:rPr>
+                <w:rFonts w:ascii="Arial" w:hAnsi="Arial" w:cs="Arial"/>
+                <w:b/>
+                <w:bCs/>
+                <w:sz w:val="20"/>
+                <w:szCs w:val="20"/>
+              </w:rPr>
+              <w:t>Que tome los ID de manera correcta.</w:t>
+            </w:r>
+          </w:p>
+          <w:p>
+            <w:pPr>
+              <w:pStyle w:val="Prrafodelista"/>
+              <w:numPr>
+                <w:ilvl w:val="0"/>
+                <w:numId w:val="13"/>
+              </w:numPr>
+              <w:rPr>
+                <w:rFonts w:ascii="Arial" w:hAnsi="Arial" w:cs="Arial"/>
+                <w:b/>
+                <w:bCs/>
+                <w:sz w:val="20"/>
+                <w:szCs w:val="20"/>
+              </w:rPr>
+            </w:pPr>
+            <w:r>
+              <w:rPr>
+                <w:rFonts w:ascii="Arial" w:hAnsi="Arial" w:cs="Arial"/>
+                <w:b/>
+                <w:bCs/>
+                <w:sz w:val="20"/>
+                <w:szCs w:val="20"/>
+              </w:rPr>
+              <w:t>Inserción de los datos en varias tablas que tengan foráneas.</w:t>
+            </w:r>
+          </w:p>
+          <w:p>
+            <w:pPr>
+              <w:pStyle w:val="Prrafodelista"/>
+              <w:numPr>
+                <w:ilvl w:val="0"/>
+                <w:numId w:val="13"/>
+              </w:numPr>
+              <w:rPr>
+                <w:rFonts w:ascii="Arial" w:hAnsi="Arial" w:cs="Arial"/>
+                <w:b/>
+                <w:bCs/>
+                <w:sz w:val="20"/>
+                <w:szCs w:val="20"/>
+              </w:rPr>
+            </w:pPr>
+            <w:r>
+              <w:rPr>
+                <w:rFonts w:ascii="Arial" w:hAnsi="Arial" w:cs="Arial"/>
+                <w:b/>
+                <w:bCs/>
+                <w:sz w:val="20"/>
+                <w:szCs w:val="20"/>
+              </w:rPr>
+              <w:lastRenderedPageBreak/>
+              <w:t>El host gratuito no permitió importar la base de datos que veníamos trabajando de manera local por lo tanto tuvimos que agregar las tablas manualmente con los comandos aprendidos.</w:t>
+            </w:r>
+          </w:p>
+          <w:p>
+            <w:pPr>
+              <w:pStyle w:val="Prrafodelista"/>
+              <w:numPr>
+                <w:ilvl w:val="0"/>
+                <w:numId w:val="13"/>
+              </w:numPr>
+              <w:rPr>
+                <w:rFonts w:ascii="Arial" w:hAnsi="Arial" w:cs="Arial"/>
+                <w:b/>
+                <w:bCs/>
+                <w:sz w:val="20"/>
+                <w:szCs w:val="20"/>
+              </w:rPr>
+            </w:pPr>
+            <w:r>
+              <w:rPr>
+                <w:rFonts w:ascii="Arial" w:hAnsi="Arial" w:cs="Arial"/>
+                <w:b/>
+                <w:bCs/>
+                <w:sz w:val="20"/>
+                <w:szCs w:val="20"/>
+              </w:rPr>
+              <w:t>Al subir al host gratuito tuvimos errores relacionados ya que el host creaba una base de datos con valores diferentes a los que teníamos</w:t>
+            </w:r>
+            <w:r>
+              <w:rPr>
+                <w:rFonts w:ascii="Arial" w:hAnsi="Arial" w:cs="Arial"/>
+                <w:b/>
+                <w:bCs/>
+                <w:sz w:val="20"/>
+                <w:szCs w:val="20"/>
+              </w:rPr>
+              <w:t xml:space="preserve"> lo que provocó que tuviéramos que editar los valores de conexión. </w:t>
+            </w:r>
+            <w:r>
+              <w:rPr>
+                <w:rFonts w:ascii="Arial" w:hAnsi="Arial" w:cs="Arial"/>
+                <w:b/>
+                <w:bCs/>
+                <w:sz w:val="20"/>
+                <w:szCs w:val="20"/>
+              </w:rPr>
+              <w:t xml:space="preserve"> </w:t>
+            </w:r>
+          </w:p>
+          <w:p>
+            <w:pPr>
+              <w:rPr>
+                <w:rFonts w:ascii="Arial" w:hAnsi="Arial" w:cs="Arial"/>
+                <w:b/>
+                <w:bCs/>
+                <w:sz w:val="20"/>
+                <w:szCs w:val="20"/>
+              </w:rPr>
+            </w:pPr>
+          </w:p>
+          <w:p>
+            <w:pPr>
+              <w:rPr>
+                <w:rFonts w:ascii="Arial" w:hAnsi="Arial" w:cs="Arial"/>
+                <w:b/>
+                <w:bCs/>
+                <w:sz w:val="20"/>
+                <w:szCs w:val="20"/>
+              </w:rPr>
+            </w:pPr>
+          </w:p>
+          <w:p>
+            <w:pPr>
+              <w:rPr>
+                <w:rFonts w:ascii="Arial" w:hAnsi="Arial" w:cs="Arial"/>
+                <w:b/>
+                <w:bCs/>
+                <w:sz w:val="20"/>
+                <w:szCs w:val="20"/>
+              </w:rPr>
+            </w:pPr>
+          </w:p>
+          <w:p>
+            <w:pPr>
+              <w:rPr>
+                <w:rFonts w:ascii="Arial" w:hAnsi="Arial" w:cs="Arial"/>
+                <w:b/>
+                <w:bCs/>
+                <w:sz w:val="20"/>
+                <w:szCs w:val="20"/>
+              </w:rPr>
+            </w:pPr>
+          </w:p>
+        </w:tc>
+      </w:tr>
+      <w:tr>
+        <w:tc>
+          <w:tcPr>
+            <w:tcW w:w="4809" w:type="dxa"/>
+            <w:shd w:val="clear" w:color="auto" w:fill="BFBFBF" w:themeFill="background1" w:themeFillShade="BF"/>
+          </w:tcPr>
+          <w:p>
+            <w:pPr>
+              <w:rPr>
+                <w:rFonts w:ascii="Arial" w:hAnsi="Arial" w:cs="Arial"/>
+                <w:b/>
+                <w:bCs/>
+                <w:sz w:val="20"/>
+                <w:szCs w:val="20"/>
+              </w:rPr>
+            </w:pPr>
+          </w:p>
+        </w:tc>
+        <w:tc>
+          <w:tcPr>
+            <w:tcW w:w="5627" w:type="dxa"/>
+          </w:tcPr>
+          <w:p>
+            <w:pPr>
+              <w:rPr>
+                <w:rFonts w:ascii="Arial" w:hAnsi="Arial" w:cs="Arial"/>
+                <w:b/>
+                <w:bCs/>
+                <w:sz w:val="20"/>
+                <w:szCs w:val="20"/>
+              </w:rPr>
+            </w:pPr>
+          </w:p>
+        </w:tc>
+      </w:tr>
+      <w:tr>
+        <w:tc>
+          <w:tcPr>
+            <w:tcW w:w="4809" w:type="dxa"/>
+            <w:shd w:val="clear" w:color="auto" w:fill="BFBFBF" w:themeFill="background1" w:themeFillShade="BF"/>
+          </w:tcPr>
+          <w:p>
+            <w:pPr>
+              <w:rPr>
+                <w:rFonts w:ascii="Arial" w:hAnsi="Arial" w:cs="Arial"/>
+                <w:b/>
+                <w:bCs/>
+                <w:sz w:val="20"/>
+                <w:szCs w:val="20"/>
+              </w:rPr>
+            </w:pPr>
+          </w:p>
+        </w:tc>
+        <w:tc>
+          <w:tcPr>
+            <w:tcW w:w="5627" w:type="dxa"/>
+          </w:tcPr>
+          <w:p>
+            <w:pPr>
+              <w:rPr>
+                <w:rFonts w:ascii="Arial" w:hAnsi="Arial" w:cs="Arial"/>
+                <w:b/>
+                <w:bCs/>
+                <w:sz w:val="20"/>
+                <w:szCs w:val="20"/>
+              </w:rPr>
+            </w:pPr>
+          </w:p>
+        </w:tc>
+      </w:tr>
+    </w:tbl>
+    <w:p>
+      <w:pPr>
+        <w:rPr>
+          <w:b/>
+        </w:rPr>
+      </w:pPr>
     </w:p>
     <w:p>
       <w:pPr>
@@ -11651,7 +13206,6 @@
         </w:rPr>
       </w:pPr>
     </w:p>
-    <w:bookmarkEnd w:id="16"/>
     <w:p>
       <w:pPr>
         <w:jc w:val="center"/>
@@ -11893,7 +13447,7 @@
                 </wp:inline>
               </w:drawing>
             </mc:Choice>
-            <mc:Fallback xmlns:w16se="http://schemas.microsoft.com/office/word/2015/wordml/symex" xmlns:w16cid="http://schemas.microsoft.com/office/word/2016/wordml/cid" xmlns:am3d="http://schemas.microsoft.com/office/drawing/2017/model3d" xmlns:aink="http://schemas.microsoft.com/office/drawing/2016/ink" xmlns:cx8="http://schemas.microsoft.com/office/drawing/2016/5/14/chartex" xmlns:cx7="http://schemas.microsoft.com/office/drawing/2016/5/13/chartex" xmlns:cx6="http://schemas.microsoft.com/office/drawing/2016/5/12/chartex" xmlns:cx5="http://schemas.microsoft.com/office/drawing/2016/5/11/chartex" xmlns:cx4="http://schemas.microsoft.com/office/drawing/2016/5/10/chartex" xmlns:cx3="http://schemas.microsoft.com/office/drawing/2016/5/9/chartex" xmlns:cx2="http://schemas.microsoft.com/office/drawing/2015/10/21/chartex" xmlns:cx1="http://schemas.microsoft.com/office/drawing/2015/9/8/chartex" xmlns:cx="http://schemas.microsoft.com/office/drawing/2014/chartex">
+            <mc:Fallback xmlns:cx="http://schemas.microsoft.com/office/drawing/2014/chartex" xmlns:cx1="http://schemas.microsoft.com/office/drawing/2015/9/8/chartex" xmlns:cx2="http://schemas.microsoft.com/office/drawing/2015/10/21/chartex" xmlns:cx3="http://schemas.microsoft.com/office/drawing/2016/5/9/chartex" xmlns:cx4="http://schemas.microsoft.com/office/drawing/2016/5/10/chartex" xmlns:cx5="http://schemas.microsoft.com/office/drawing/2016/5/11/chartex" xmlns:cx6="http://schemas.microsoft.com/office/drawing/2016/5/12/chartex" xmlns:cx7="http://schemas.microsoft.com/office/drawing/2016/5/13/chartex" xmlns:cx8="http://schemas.microsoft.com/office/drawing/2016/5/14/chartex" xmlns:aink="http://schemas.microsoft.com/office/drawing/2016/ink" xmlns:am3d="http://schemas.microsoft.com/office/drawing/2017/model3d" xmlns:w16cid="http://schemas.microsoft.com/office/word/2016/wordml/cid" xmlns:w16se="http://schemas.microsoft.com/office/word/2015/wordml/symex">
               <w:pict>
                 <v:shapetype w14:anchorId="117D2131" id="_x0000_t110" coordsize="21600,21600" o:spt="110" path="m10800,l,10800,10800,21600,21600,10800xe">
                   <v:stroke joinstyle="miter"/>
@@ -11927,7 +13481,7 @@
             <w:noProof/>
             <w:lang w:val="es-ES"/>
           </w:rPr>
-          <w:t>7</w:t>
+          <w:t>1</w:t>
         </w:r>
         <w:r>
           <w:fldChar w:fldCharType="end"/>
@@ -12103,7 +13657,7 @@
   <w:abstractNum w:abstractNumId="1">
     <w:nsid w:val="13E0207A"/>
     <w:multiLevelType w:val="hybridMultilevel"/>
-    <w:tmpl w:val="B418A7B0"/>
+    <w:tmpl w:val="A6CA2428"/>
     <w:lvl w:ilvl="0" w:tplc="722EC616">
       <w:numFmt w:val="bullet"/>
       <w:lvlText w:val="-"/>
@@ -13038,6 +14592,119 @@
     </w:lvl>
   </w:abstractNum>
   <w:abstractNum w:abstractNumId="10">
+    <w:nsid w:val="4C312A73"/>
+    <w:multiLevelType w:val="hybridMultilevel"/>
+    <w:tmpl w:val="4E4ACE14"/>
+    <w:lvl w:ilvl="0" w:tplc="722EC616">
+      <w:numFmt w:val="bullet"/>
+      <w:lvlText w:val="-"/>
+      <w:lvlJc w:val="left"/>
+      <w:pPr>
+        <w:ind w:left="390" w:hanging="360"/>
+      </w:pPr>
+      <w:rPr>
+        <w:rFonts w:ascii="Arial MT" w:eastAsia="Arial MT" w:hAnsi="Arial MT" w:cs="Arial MT" w:hint="default"/>
+        <w:color w:val="365E90"/>
+      </w:rPr>
+    </w:lvl>
+    <w:lvl w:ilvl="1" w:tplc="2C0A0003" w:tentative="1">
+      <w:start w:val="1"/>
+      <w:numFmt w:val="bullet"/>
+      <w:lvlText w:val="o"/>
+      <w:lvlJc w:val="left"/>
+      <w:pPr>
+        <w:ind w:left="1440" w:hanging="360"/>
+      </w:pPr>
+      <w:rPr>
+        <w:rFonts w:ascii="Courier New" w:hAnsi="Courier New" w:cs="Courier New" w:hint="default"/>
+      </w:rPr>
+    </w:lvl>
+    <w:lvl w:ilvl="2" w:tplc="2C0A0005" w:tentative="1">
+      <w:start w:val="1"/>
+      <w:numFmt w:val="bullet"/>
+      <w:lvlText w:val=""/>
+      <w:lvlJc w:val="left"/>
+      <w:pPr>
+        <w:ind w:left="2160" w:hanging="360"/>
+      </w:pPr>
+      <w:rPr>
+        <w:rFonts w:ascii="Wingdings" w:hAnsi="Wingdings" w:hint="default"/>
+      </w:rPr>
+    </w:lvl>
+    <w:lvl w:ilvl="3" w:tplc="2C0A0001" w:tentative="1">
+      <w:start w:val="1"/>
+      <w:numFmt w:val="bullet"/>
+      <w:lvlText w:val=""/>
+      <w:lvlJc w:val="left"/>
+      <w:pPr>
+        <w:ind w:left="2880" w:hanging="360"/>
+      </w:pPr>
+      <w:rPr>
+        <w:rFonts w:ascii="Symbol" w:hAnsi="Symbol" w:hint="default"/>
+      </w:rPr>
+    </w:lvl>
+    <w:lvl w:ilvl="4" w:tplc="2C0A0003" w:tentative="1">
+      <w:start w:val="1"/>
+      <w:numFmt w:val="bullet"/>
+      <w:lvlText w:val="o"/>
+      <w:lvlJc w:val="left"/>
+      <w:pPr>
+        <w:ind w:left="3600" w:hanging="360"/>
+      </w:pPr>
+      <w:rPr>
+        <w:rFonts w:ascii="Courier New" w:hAnsi="Courier New" w:cs="Courier New" w:hint="default"/>
+      </w:rPr>
+    </w:lvl>
+    <w:lvl w:ilvl="5" w:tplc="2C0A0005" w:tentative="1">
+      <w:start w:val="1"/>
+      <w:numFmt w:val="bullet"/>
+      <w:lvlText w:val=""/>
+      <w:lvlJc w:val="left"/>
+      <w:pPr>
+        <w:ind w:left="4320" w:hanging="360"/>
+      </w:pPr>
+      <w:rPr>
+        <w:rFonts w:ascii="Wingdings" w:hAnsi="Wingdings" w:hint="default"/>
+      </w:rPr>
+    </w:lvl>
+    <w:lvl w:ilvl="6" w:tplc="2C0A0001" w:tentative="1">
+      <w:start w:val="1"/>
+      <w:numFmt w:val="bullet"/>
+      <w:lvlText w:val=""/>
+      <w:lvlJc w:val="left"/>
+      <w:pPr>
+        <w:ind w:left="5040" w:hanging="360"/>
+      </w:pPr>
+      <w:rPr>
+        <w:rFonts w:ascii="Symbol" w:hAnsi="Symbol" w:hint="default"/>
+      </w:rPr>
+    </w:lvl>
+    <w:lvl w:ilvl="7" w:tplc="2C0A0003" w:tentative="1">
+      <w:start w:val="1"/>
+      <w:numFmt w:val="bullet"/>
+      <w:lvlText w:val="o"/>
+      <w:lvlJc w:val="left"/>
+      <w:pPr>
+        <w:ind w:left="5760" w:hanging="360"/>
+      </w:pPr>
+      <w:rPr>
+        <w:rFonts w:ascii="Courier New" w:hAnsi="Courier New" w:cs="Courier New" w:hint="default"/>
+      </w:rPr>
+    </w:lvl>
+    <w:lvl w:ilvl="8" w:tplc="2C0A0005" w:tentative="1">
+      <w:start w:val="1"/>
+      <w:numFmt w:val="bullet"/>
+      <w:lvlText w:val=""/>
+      <w:lvlJc w:val="left"/>
+      <w:pPr>
+        <w:ind w:left="6480" w:hanging="360"/>
+      </w:pPr>
+      <w:rPr>
+        <w:rFonts w:ascii="Wingdings" w:hAnsi="Wingdings" w:hint="default"/>
+      </w:rPr>
+    </w:lvl>
+  </w:abstractNum>
+  <w:abstractNum w:abstractNumId="11">
     <w:nsid w:val="50156E53"/>
     <w:multiLevelType w:val="hybridMultilevel"/>
     <w:tmpl w:val="3230AC0A"/>
@@ -13126,7 +14793,7 @@
       </w:pPr>
     </w:lvl>
   </w:abstractNum>
-  <w:abstractNum w:abstractNumId="11">
+  <w:abstractNum w:abstractNumId="12">
     <w:nsid w:val="5ACF058A"/>
     <w:multiLevelType w:val="multilevel"/>
     <w:tmpl w:val="5D0E5B9E"/>
@@ -13257,7 +14924,7 @@
       </w:rPr>
     </w:lvl>
   </w:abstractNum>
-  <w:abstractNum w:abstractNumId="12">
+  <w:abstractNum w:abstractNumId="13">
     <w:nsid w:val="6199070E"/>
     <w:multiLevelType w:val="hybridMultilevel"/>
     <w:tmpl w:val="9698D770"/>
@@ -13369,7 +15036,7 @@
       </w:rPr>
     </w:lvl>
   </w:abstractNum>
-  <w:abstractNum w:abstractNumId="13">
+  <w:abstractNum w:abstractNumId="14">
     <w:nsid w:val="69384A2E"/>
     <w:multiLevelType w:val="hybridMultilevel"/>
     <w:tmpl w:val="319EC07E"/>
@@ -13483,7 +15150,7 @@
       </w:rPr>
     </w:lvl>
   </w:abstractNum>
-  <w:abstractNum w:abstractNumId="14">
+  <w:abstractNum w:abstractNumId="15">
     <w:nsid w:val="69397C6E"/>
     <w:multiLevelType w:val="hybridMultilevel"/>
     <w:tmpl w:val="AA9CC4DC"/>
@@ -13574,7 +15241,7 @@
       </w:pPr>
     </w:lvl>
   </w:abstractNum>
-  <w:abstractNum w:abstractNumId="15">
+  <w:abstractNum w:abstractNumId="16">
     <w:nsid w:val="711A3869"/>
     <w:multiLevelType w:val="hybridMultilevel"/>
     <w:tmpl w:val="96B6420C"/>
@@ -13660,7 +15327,7 @@
       </w:pPr>
     </w:lvl>
   </w:abstractNum>
-  <w:abstractNum w:abstractNumId="16">
+  <w:abstractNum w:abstractNumId="17">
     <w:nsid w:val="78E25AAF"/>
     <w:multiLevelType w:val="hybridMultilevel"/>
     <w:tmpl w:val="7F403FFC"/>
@@ -13772,11 +15439,100 @@
       </w:rPr>
     </w:lvl>
   </w:abstractNum>
+  <w:abstractNum w:abstractNumId="18">
+    <w:nsid w:val="7B455A25"/>
+    <w:multiLevelType w:val="hybridMultilevel"/>
+    <w:tmpl w:val="6AF46A96"/>
+    <w:lvl w:ilvl="0" w:tplc="5082F862">
+      <w:start w:val="1"/>
+      <w:numFmt w:val="decimal"/>
+      <w:lvlText w:val="%1."/>
+      <w:lvlJc w:val="left"/>
+      <w:pPr>
+        <w:ind w:left="390" w:hanging="360"/>
+      </w:pPr>
+      <w:rPr>
+        <w:rFonts w:hint="default"/>
+      </w:rPr>
+    </w:lvl>
+    <w:lvl w:ilvl="1" w:tplc="2C0A0019" w:tentative="1">
+      <w:start w:val="1"/>
+      <w:numFmt w:val="lowerLetter"/>
+      <w:lvlText w:val="%2."/>
+      <w:lvlJc w:val="left"/>
+      <w:pPr>
+        <w:ind w:left="1110" w:hanging="360"/>
+      </w:pPr>
+    </w:lvl>
+    <w:lvl w:ilvl="2" w:tplc="2C0A001B" w:tentative="1">
+      <w:start w:val="1"/>
+      <w:numFmt w:val="lowerRoman"/>
+      <w:lvlText w:val="%3."/>
+      <w:lvlJc w:val="right"/>
+      <w:pPr>
+        <w:ind w:left="1830" w:hanging="180"/>
+      </w:pPr>
+    </w:lvl>
+    <w:lvl w:ilvl="3" w:tplc="2C0A000F" w:tentative="1">
+      <w:start w:val="1"/>
+      <w:numFmt w:val="decimal"/>
+      <w:lvlText w:val="%4."/>
+      <w:lvlJc w:val="left"/>
+      <w:pPr>
+        <w:ind w:left="2550" w:hanging="360"/>
+      </w:pPr>
+    </w:lvl>
+    <w:lvl w:ilvl="4" w:tplc="2C0A0019" w:tentative="1">
+      <w:start w:val="1"/>
+      <w:numFmt w:val="lowerLetter"/>
+      <w:lvlText w:val="%5."/>
+      <w:lvlJc w:val="left"/>
+      <w:pPr>
+        <w:ind w:left="3270" w:hanging="360"/>
+      </w:pPr>
+    </w:lvl>
+    <w:lvl w:ilvl="5" w:tplc="2C0A001B" w:tentative="1">
+      <w:start w:val="1"/>
+      <w:numFmt w:val="lowerRoman"/>
+      <w:lvlText w:val="%6."/>
+      <w:lvlJc w:val="right"/>
+      <w:pPr>
+        <w:ind w:left="3990" w:hanging="180"/>
+      </w:pPr>
+    </w:lvl>
+    <w:lvl w:ilvl="6" w:tplc="2C0A000F" w:tentative="1">
+      <w:start w:val="1"/>
+      <w:numFmt w:val="decimal"/>
+      <w:lvlText w:val="%7."/>
+      <w:lvlJc w:val="left"/>
+      <w:pPr>
+        <w:ind w:left="4710" w:hanging="360"/>
+      </w:pPr>
+    </w:lvl>
+    <w:lvl w:ilvl="7" w:tplc="2C0A0019" w:tentative="1">
+      <w:start w:val="1"/>
+      <w:numFmt w:val="lowerLetter"/>
+      <w:lvlText w:val="%8."/>
+      <w:lvlJc w:val="left"/>
+      <w:pPr>
+        <w:ind w:left="5430" w:hanging="360"/>
+      </w:pPr>
+    </w:lvl>
+    <w:lvl w:ilvl="8" w:tplc="2C0A001B" w:tentative="1">
+      <w:start w:val="1"/>
+      <w:numFmt w:val="lowerRoman"/>
+      <w:lvlText w:val="%9."/>
+      <w:lvlJc w:val="right"/>
+      <w:pPr>
+        <w:ind w:left="6150" w:hanging="180"/>
+      </w:pPr>
+    </w:lvl>
+  </w:abstractNum>
   <w:num w:numId="1">
     <w:abstractNumId w:val="2"/>
   </w:num>
   <w:num w:numId="2">
-    <w:abstractNumId w:val="12"/>
+    <w:abstractNumId w:val="13"/>
   </w:num>
   <w:num w:numId="3">
     <w:abstractNumId w:val="0"/>
@@ -13791,22 +15547,22 @@
     <w:abstractNumId w:val="9"/>
   </w:num>
   <w:num w:numId="7">
-    <w:abstractNumId w:val="14"/>
+    <w:abstractNumId w:val="15"/>
   </w:num>
   <w:num w:numId="8">
-    <w:abstractNumId w:val="11"/>
+    <w:abstractNumId w:val="12"/>
   </w:num>
   <w:num w:numId="9">
     <w:abstractNumId w:val="3"/>
   </w:num>
   <w:num w:numId="10">
-    <w:abstractNumId w:val="10"/>
+    <w:abstractNumId w:val="11"/>
   </w:num>
   <w:num w:numId="11">
     <w:abstractNumId w:val="6"/>
   </w:num>
   <w:num w:numId="12">
-    <w:abstractNumId w:val="16"/>
+    <w:abstractNumId w:val="17"/>
   </w:num>
   <w:num w:numId="13">
     <w:abstractNumId w:val="1"/>
@@ -13818,10 +15574,16 @@
     <w:abstractNumId w:val="4"/>
   </w:num>
   <w:num w:numId="16">
-    <w:abstractNumId w:val="15"/>
+    <w:abstractNumId w:val="16"/>
   </w:num>
   <w:num w:numId="17">
-    <w:abstractNumId w:val="13"/>
+    <w:abstractNumId w:val="14"/>
+  </w:num>
+  <w:num w:numId="18">
+    <w:abstractNumId w:val="18"/>
+  </w:num>
+  <w:num w:numId="19">
+    <w:abstractNumId w:val="10"/>
   </w:num>
 </w:numbering>
 </file>
@@ -14850,7 +16612,7 @@
 </file>
 
 <file path=customXml/itemProps1.xml><?xml version="1.0" encoding="utf-8"?>
-<ds:datastoreItem xmlns:ds="http://schemas.openxmlformats.org/officeDocument/2006/customXml" ds:itemID="{0E00A4B7-F9A2-4672-A5E3-69D6AFCF3F6C}">
+<ds:datastoreItem xmlns:ds="http://schemas.openxmlformats.org/officeDocument/2006/customXml" ds:itemID="{267C6E6A-68AB-4395-9F5E-B767AD57F360}">
   <ds:schemaRefs>
     <ds:schemaRef ds:uri="http://schemas.openxmlformats.org/officeDocument/2006/bibliography"/>
   </ds:schemaRefs>

</xml_diff>